<commit_message>
program date change for authority request
</commit_message>
<xml_diff>
--- a/কুরআন ডোনেশন ২০২৫/আবেদন পত্র ছাত্রদের.docx
+++ b/কুরআন ডোনেশন ২০২৫/আবেদন পত্র ছাত্রদের.docx
@@ -5,8 +5,9 @@
     <w:p>
       <w:pPr>
         <w:pStyle w:val="NoSpacing"/>
-        <w:rPr>
-          <w:rFonts w:ascii="Times New Roman" w:hAnsi="Times New Roman" w:cs="Times New Roman"/>
+        <w:jc w:val="both"/>
+        <w:rPr>
+          <w:rFonts w:ascii="SutonnyOMJ" w:hAnsi="SutonnyOMJ" w:cs="SutonnyOMJ"/>
           <w:sz w:val="24"/>
           <w:szCs w:val="24"/>
         </w:rPr>
@@ -15,7 +16,7 @@
       <w:r>
         <w:rPr>
           <w:rStyle w:val="Strong"/>
-          <w:rFonts w:ascii="Nirmala UI" w:hAnsi="Nirmala UI" w:cs="Nirmala UI"/>
+          <w:rFonts w:ascii="SutonnyOMJ" w:hAnsi="SutonnyOMJ" w:cs="SutonnyOMJ"/>
           <w:b w:val="0"/>
           <w:bCs w:val="0"/>
           <w:sz w:val="24"/>
@@ -26,7 +27,7 @@
       <w:proofErr w:type="spellEnd"/>
       <w:r>
         <w:rPr>
-          <w:rFonts w:ascii="Times New Roman" w:hAnsi="Times New Roman" w:cs="Times New Roman"/>
+          <w:rFonts w:ascii="SutonnyOMJ" w:hAnsi="SutonnyOMJ" w:cs="SutonnyOMJ"/>
           <w:sz w:val="24"/>
           <w:szCs w:val="24"/>
         </w:rPr>
@@ -34,7 +35,7 @@
       </w:r>
       <w:r>
         <w:rPr>
-          <w:rFonts w:ascii="Times New Roman" w:hAnsi="Times New Roman" w:cs="Times New Roman"/>
+          <w:rFonts w:ascii="SutonnyOMJ" w:hAnsi="SutonnyOMJ" w:cs="SutonnyOMJ"/>
           <w:sz w:val="24"/>
           <w:szCs w:val="24"/>
         </w:rPr>
@@ -43,7 +44,7 @@
       <w:proofErr w:type="spellStart"/>
       <w:r>
         <w:rPr>
-          <w:rFonts w:ascii="Nirmala UI" w:hAnsi="Nirmala UI" w:cs="Nirmala UI"/>
+          <w:rFonts w:ascii="SutonnyOMJ" w:hAnsi="SutonnyOMJ" w:cs="SutonnyOMJ"/>
           <w:sz w:val="24"/>
           <w:szCs w:val="24"/>
         </w:rPr>
@@ -52,7 +53,7 @@
       <w:proofErr w:type="spellEnd"/>
       <w:r>
         <w:rPr>
-          <w:rFonts w:ascii="Times New Roman" w:hAnsi="Times New Roman" w:cs="Times New Roman"/>
+          <w:rFonts w:ascii="SutonnyOMJ" w:hAnsi="SutonnyOMJ" w:cs="SutonnyOMJ"/>
           <w:sz w:val="24"/>
           <w:szCs w:val="24"/>
         </w:rPr>
@@ -61,7 +62,7 @@
       <w:proofErr w:type="spellStart"/>
       <w:r>
         <w:rPr>
-          <w:rFonts w:ascii="Nirmala UI" w:hAnsi="Nirmala UI" w:cs="Nirmala UI"/>
+          <w:rFonts w:ascii="SutonnyOMJ" w:hAnsi="SutonnyOMJ" w:cs="SutonnyOMJ"/>
           <w:sz w:val="24"/>
           <w:szCs w:val="24"/>
         </w:rPr>
@@ -70,16 +71,16 @@
       <w:proofErr w:type="spellEnd"/>
       <w:r>
         <w:rPr>
-          <w:rFonts w:ascii="Times New Roman" w:hAnsi="Times New Roman" w:cs="Times New Roman"/>
-          <w:sz w:val="24"/>
-          <w:szCs w:val="24"/>
-        </w:rPr>
-        <w:t xml:space="preserve"> </w:t>
-      </w:r>
-      <w:proofErr w:type="spellStart"/>
-      <w:r>
-        <w:rPr>
-          <w:rFonts w:ascii="Nirmala UI" w:hAnsi="Nirmala UI" w:cs="Nirmala UI"/>
+          <w:rFonts w:ascii="SutonnyOMJ" w:hAnsi="SutonnyOMJ" w:cs="SutonnyOMJ"/>
+          <w:sz w:val="24"/>
+          <w:szCs w:val="24"/>
+        </w:rPr>
+        <w:t xml:space="preserve"> </w:t>
+      </w:r>
+      <w:proofErr w:type="spellStart"/>
+      <w:r>
+        <w:rPr>
+          <w:rFonts w:ascii="SutonnyOMJ" w:hAnsi="SutonnyOMJ" w:cs="SutonnyOMJ"/>
           <w:sz w:val="24"/>
           <w:szCs w:val="24"/>
         </w:rPr>
@@ -88,7 +89,7 @@
       <w:proofErr w:type="spellEnd"/>
       <w:r>
         <w:rPr>
-          <w:rFonts w:ascii="Times New Roman" w:hAnsi="Times New Roman" w:cs="Times New Roman"/>
+          <w:rFonts w:ascii="SutonnyOMJ" w:hAnsi="SutonnyOMJ" w:cs="SutonnyOMJ"/>
           <w:sz w:val="24"/>
           <w:szCs w:val="24"/>
         </w:rPr>
@@ -97,7 +98,7 @@
       <w:proofErr w:type="spellStart"/>
       <w:r>
         <w:rPr>
-          <w:rFonts w:ascii="Nirmala UI" w:hAnsi="Nirmala UI" w:cs="Nirmala UI"/>
+          <w:rFonts w:ascii="SutonnyOMJ" w:hAnsi="SutonnyOMJ" w:cs="SutonnyOMJ"/>
           <w:sz w:val="24"/>
           <w:szCs w:val="24"/>
         </w:rPr>
@@ -106,7 +107,7 @@
       <w:proofErr w:type="spellEnd"/>
       <w:r>
         <w:rPr>
-          <w:rFonts w:ascii="Nirmala UI" w:hAnsi="Nirmala UI" w:cs="Nirmala UI"/>
+          <w:rFonts w:ascii="SutonnyOMJ" w:hAnsi="SutonnyOMJ" w:cs="SutonnyOMJ"/>
           <w:sz w:val="24"/>
           <w:szCs w:val="24"/>
         </w:rPr>
@@ -116,8 +117,9 @@
     <w:p>
       <w:pPr>
         <w:pStyle w:val="NoSpacing"/>
-        <w:rPr>
-          <w:rFonts w:ascii="Times New Roman" w:hAnsi="Times New Roman" w:cs="Times New Roman"/>
+        <w:jc w:val="both"/>
+        <w:rPr>
+          <w:rFonts w:ascii="SutonnyOMJ" w:hAnsi="SutonnyOMJ" w:cs="SutonnyOMJ"/>
           <w:sz w:val="24"/>
           <w:szCs w:val="24"/>
         </w:rPr>
@@ -125,7 +127,7 @@
       <w:proofErr w:type="spellStart"/>
       <w:r>
         <w:rPr>
-          <w:rFonts w:ascii="Nirmala UI" w:hAnsi="Nirmala UI" w:cs="Nirmala UI"/>
+          <w:rFonts w:ascii="SutonnyOMJ" w:hAnsi="SutonnyOMJ" w:cs="SutonnyOMJ"/>
           <w:sz w:val="24"/>
           <w:szCs w:val="24"/>
         </w:rPr>
@@ -134,16 +136,16 @@
       <w:proofErr w:type="spellEnd"/>
       <w:r>
         <w:rPr>
-          <w:rFonts w:ascii="Times New Roman" w:hAnsi="Times New Roman" w:cs="Times New Roman"/>
-          <w:sz w:val="24"/>
-          <w:szCs w:val="24"/>
-        </w:rPr>
-        <w:t xml:space="preserve"> </w:t>
-      </w:r>
-      <w:proofErr w:type="spellStart"/>
-      <w:r>
-        <w:rPr>
-          <w:rFonts w:ascii="Nirmala UI" w:hAnsi="Nirmala UI" w:cs="Nirmala UI"/>
+          <w:rFonts w:ascii="SutonnyOMJ" w:hAnsi="SutonnyOMJ" w:cs="SutonnyOMJ"/>
+          <w:sz w:val="24"/>
+          <w:szCs w:val="24"/>
+        </w:rPr>
+        <w:t xml:space="preserve"> </w:t>
+      </w:r>
+      <w:proofErr w:type="spellStart"/>
+      <w:r>
+        <w:rPr>
+          <w:rFonts w:ascii="SutonnyOMJ" w:hAnsi="SutonnyOMJ" w:cs="SutonnyOMJ"/>
           <w:sz w:val="24"/>
           <w:szCs w:val="24"/>
         </w:rPr>
@@ -152,16 +154,16 @@
       <w:proofErr w:type="spellEnd"/>
       <w:r>
         <w:rPr>
-          <w:rFonts w:ascii="Times New Roman" w:hAnsi="Times New Roman" w:cs="Times New Roman"/>
-          <w:sz w:val="24"/>
-          <w:szCs w:val="24"/>
-        </w:rPr>
-        <w:t xml:space="preserve"> </w:t>
-      </w:r>
-      <w:proofErr w:type="spellStart"/>
-      <w:r>
-        <w:rPr>
-          <w:rFonts w:ascii="Nirmala UI" w:hAnsi="Nirmala UI" w:cs="Nirmala UI"/>
+          <w:rFonts w:ascii="SutonnyOMJ" w:hAnsi="SutonnyOMJ" w:cs="SutonnyOMJ"/>
+          <w:sz w:val="24"/>
+          <w:szCs w:val="24"/>
+        </w:rPr>
+        <w:t xml:space="preserve"> </w:t>
+      </w:r>
+      <w:proofErr w:type="spellStart"/>
+      <w:r>
+        <w:rPr>
+          <w:rFonts w:ascii="SutonnyOMJ" w:hAnsi="SutonnyOMJ" w:cs="SutonnyOMJ"/>
           <w:sz w:val="24"/>
           <w:szCs w:val="24"/>
         </w:rPr>
@@ -170,7 +172,7 @@
       <w:proofErr w:type="spellEnd"/>
       <w:r>
         <w:rPr>
-          <w:rFonts w:ascii="Times New Roman" w:hAnsi="Times New Roman" w:cs="Times New Roman"/>
+          <w:rFonts w:ascii="SutonnyOMJ" w:hAnsi="SutonnyOMJ" w:cs="SutonnyOMJ"/>
           <w:sz w:val="24"/>
           <w:szCs w:val="24"/>
         </w:rPr>
@@ -179,7 +181,7 @@
       <w:proofErr w:type="spellStart"/>
       <w:r>
         <w:rPr>
-          <w:rFonts w:ascii="Nirmala UI" w:hAnsi="Nirmala UI" w:cs="Nirmala UI"/>
+          <w:rFonts w:ascii="SutonnyOMJ" w:hAnsi="SutonnyOMJ" w:cs="SutonnyOMJ"/>
           <w:sz w:val="24"/>
           <w:szCs w:val="24"/>
         </w:rPr>
@@ -188,7 +190,7 @@
       <w:proofErr w:type="spellEnd"/>
       <w:r>
         <w:rPr>
-          <w:rFonts w:ascii="Times New Roman" w:hAnsi="Times New Roman" w:cs="Times New Roman"/>
+          <w:rFonts w:ascii="SutonnyOMJ" w:hAnsi="SutonnyOMJ" w:cs="SutonnyOMJ"/>
           <w:sz w:val="24"/>
           <w:szCs w:val="24"/>
         </w:rPr>
@@ -197,7 +199,7 @@
       <w:proofErr w:type="spellStart"/>
       <w:r>
         <w:rPr>
-          <w:rFonts w:ascii="Nirmala UI" w:hAnsi="Nirmala UI" w:cs="Nirmala UI"/>
+          <w:rFonts w:ascii="SutonnyOMJ" w:hAnsi="SutonnyOMJ" w:cs="SutonnyOMJ"/>
           <w:sz w:val="24"/>
           <w:szCs w:val="24"/>
         </w:rPr>
@@ -206,7 +208,7 @@
       <w:proofErr w:type="spellEnd"/>
       <w:r>
         <w:rPr>
-          <w:rFonts w:ascii="Times New Roman" w:hAnsi="Times New Roman" w:cs="Times New Roman"/>
+          <w:rFonts w:ascii="SutonnyOMJ" w:hAnsi="SutonnyOMJ" w:cs="SutonnyOMJ"/>
           <w:sz w:val="24"/>
           <w:szCs w:val="24"/>
         </w:rPr>
@@ -215,7 +217,7 @@
       <w:proofErr w:type="spellStart"/>
       <w:r>
         <w:rPr>
-          <w:rFonts w:ascii="Nirmala UI" w:hAnsi="Nirmala UI" w:cs="Nirmala UI"/>
+          <w:rFonts w:ascii="SutonnyOMJ" w:hAnsi="SutonnyOMJ" w:cs="SutonnyOMJ"/>
           <w:sz w:val="24"/>
           <w:szCs w:val="24"/>
         </w:rPr>
@@ -224,7 +226,7 @@
       <w:proofErr w:type="spellEnd"/>
       <w:r>
         <w:rPr>
-          <w:rFonts w:ascii="Nirmala UI" w:hAnsi="Nirmala UI" w:cs="Nirmala UI"/>
+          <w:rFonts w:ascii="SutonnyOMJ" w:hAnsi="SutonnyOMJ" w:cs="SutonnyOMJ"/>
           <w:sz w:val="24"/>
           <w:szCs w:val="24"/>
         </w:rPr>
@@ -234,12 +236,16 @@
     <w:p>
       <w:pPr>
         <w:pStyle w:val="NormalWeb"/>
+        <w:jc w:val="both"/>
+        <w:rPr>
+          <w:rFonts w:ascii="SutonnyOMJ" w:hAnsi="SutonnyOMJ" w:cs="SutonnyOMJ"/>
+        </w:rPr>
       </w:pPr>
       <w:proofErr w:type="spellStart"/>
       <w:r>
         <w:rPr>
           <w:rStyle w:val="Strong"/>
-          <w:rFonts w:ascii="Nirmala UI" w:hAnsi="Nirmala UI" w:cs="Nirmala UI"/>
+          <w:rFonts w:ascii="SutonnyOMJ" w:hAnsi="SutonnyOMJ" w:cs="SutonnyOMJ"/>
           <w:b w:val="0"/>
           <w:bCs w:val="0"/>
         </w:rPr>
@@ -249,124 +255,155 @@
       <w:r>
         <w:rPr>
           <w:rStyle w:val="Strong"/>
+          <w:rFonts w:ascii="SutonnyOMJ" w:hAnsi="SutonnyOMJ" w:cs="SutonnyOMJ"/>
           <w:b w:val="0"/>
           <w:bCs w:val="0"/>
         </w:rPr>
         <w:t>:</w:t>
       </w:r>
       <w:r>
-        <w:t xml:space="preserve"> </w:t>
-      </w:r>
-      <w:proofErr w:type="spellStart"/>
-      <w:r>
-        <w:rPr>
-          <w:rFonts w:ascii="Nirmala UI" w:hAnsi="Nirmala UI" w:cs="Nirmala UI"/>
+        <w:rPr>
+          <w:rFonts w:ascii="SutonnyOMJ" w:hAnsi="SutonnyOMJ" w:cs="SutonnyOMJ"/>
+        </w:rPr>
+        <w:t xml:space="preserve"> </w:t>
+      </w:r>
+      <w:proofErr w:type="spellStart"/>
+      <w:r>
+        <w:rPr>
+          <w:rFonts w:ascii="SutonnyOMJ" w:hAnsi="SutonnyOMJ" w:cs="SutonnyOMJ"/>
         </w:rPr>
         <w:t>বিশ্ববিদ্যালয়</w:t>
       </w:r>
       <w:proofErr w:type="spellEnd"/>
       <w:r>
-        <w:t xml:space="preserve"> </w:t>
-      </w:r>
-      <w:proofErr w:type="spellStart"/>
-      <w:r>
-        <w:rPr>
-          <w:rFonts w:ascii="Nirmala UI" w:hAnsi="Nirmala UI" w:cs="Nirmala UI"/>
+        <w:rPr>
+          <w:rFonts w:ascii="SutonnyOMJ" w:hAnsi="SutonnyOMJ" w:cs="SutonnyOMJ"/>
+        </w:rPr>
+        <w:t xml:space="preserve"> </w:t>
+      </w:r>
+      <w:proofErr w:type="spellStart"/>
+      <w:r>
+        <w:rPr>
+          <w:rFonts w:ascii="SutonnyOMJ" w:hAnsi="SutonnyOMJ" w:cs="SutonnyOMJ"/>
         </w:rPr>
         <w:t>প্রাঙ্গণে</w:t>
       </w:r>
       <w:proofErr w:type="spellEnd"/>
       <w:r>
+        <w:rPr>
+          <w:rFonts w:ascii="SutonnyOMJ" w:hAnsi="SutonnyOMJ" w:cs="SutonnyOMJ"/>
+        </w:rPr>
         <w:t xml:space="preserve"> “</w:t>
       </w:r>
       <w:proofErr w:type="spellStart"/>
       <w:r>
         <w:rPr>
-          <w:rFonts w:ascii="Nirmala UI" w:hAnsi="Nirmala UI" w:cs="Nirmala UI"/>
+          <w:rFonts w:ascii="SutonnyOMJ" w:hAnsi="SutonnyOMJ" w:cs="SutonnyOMJ"/>
         </w:rPr>
         <w:t>ফ্রি</w:t>
       </w:r>
       <w:proofErr w:type="spellEnd"/>
       <w:r>
-        <w:t xml:space="preserve"> </w:t>
-      </w:r>
-      <w:proofErr w:type="spellStart"/>
-      <w:r>
-        <w:rPr>
-          <w:rFonts w:ascii="Nirmala UI" w:hAnsi="Nirmala UI" w:cs="Nirmala UI"/>
+        <w:rPr>
+          <w:rFonts w:ascii="SutonnyOMJ" w:hAnsi="SutonnyOMJ" w:cs="SutonnyOMJ"/>
+        </w:rPr>
+        <w:t xml:space="preserve"> </w:t>
+      </w:r>
+      <w:proofErr w:type="spellStart"/>
+      <w:r>
+        <w:rPr>
+          <w:rFonts w:ascii="SutonnyOMJ" w:hAnsi="SutonnyOMJ" w:cs="SutonnyOMJ"/>
         </w:rPr>
         <w:t>কুরআন</w:t>
       </w:r>
       <w:proofErr w:type="spellEnd"/>
       <w:r>
-        <w:t xml:space="preserve"> </w:t>
-      </w:r>
-      <w:proofErr w:type="spellStart"/>
-      <w:r>
-        <w:rPr>
-          <w:rFonts w:ascii="Nirmala UI" w:hAnsi="Nirmala UI" w:cs="Nirmala UI"/>
+        <w:rPr>
+          <w:rFonts w:ascii="SutonnyOMJ" w:hAnsi="SutonnyOMJ" w:cs="SutonnyOMJ"/>
+        </w:rPr>
+        <w:t xml:space="preserve"> </w:t>
+      </w:r>
+      <w:proofErr w:type="spellStart"/>
+      <w:r>
+        <w:rPr>
+          <w:rFonts w:ascii="SutonnyOMJ" w:hAnsi="SutonnyOMJ" w:cs="SutonnyOMJ"/>
         </w:rPr>
         <w:t>ডোনেশন</w:t>
       </w:r>
       <w:proofErr w:type="spellEnd"/>
       <w:r>
-        <w:t xml:space="preserve"> </w:t>
-      </w:r>
-      <w:proofErr w:type="spellStart"/>
-      <w:r>
-        <w:rPr>
-          <w:rFonts w:ascii="Nirmala UI" w:hAnsi="Nirmala UI" w:cs="Nirmala UI"/>
+        <w:rPr>
+          <w:rFonts w:ascii="SutonnyOMJ" w:hAnsi="SutonnyOMJ" w:cs="SutonnyOMJ"/>
+        </w:rPr>
+        <w:t xml:space="preserve"> </w:t>
+      </w:r>
+      <w:proofErr w:type="spellStart"/>
+      <w:r>
+        <w:rPr>
+          <w:rFonts w:ascii="SutonnyOMJ" w:hAnsi="SutonnyOMJ" w:cs="SutonnyOMJ"/>
         </w:rPr>
         <w:t>কার্যক্রম</w:t>
       </w:r>
       <w:proofErr w:type="spellEnd"/>
       <w:r>
+        <w:rPr>
+          <w:rFonts w:ascii="SutonnyOMJ" w:hAnsi="SutonnyOMJ" w:cs="SutonnyOMJ"/>
+        </w:rPr>
         <w:t xml:space="preserve">” </w:t>
       </w:r>
       <w:proofErr w:type="spellStart"/>
       <w:r>
         <w:rPr>
-          <w:rFonts w:ascii="Nirmala UI" w:hAnsi="Nirmala UI" w:cs="Nirmala UI"/>
+          <w:rFonts w:ascii="SutonnyOMJ" w:hAnsi="SutonnyOMJ" w:cs="SutonnyOMJ"/>
         </w:rPr>
         <w:t>পরিচালনার</w:t>
       </w:r>
       <w:proofErr w:type="spellEnd"/>
       <w:r>
-        <w:t xml:space="preserve"> </w:t>
-      </w:r>
-      <w:proofErr w:type="spellStart"/>
-      <w:r>
-        <w:rPr>
-          <w:rFonts w:ascii="Nirmala UI" w:hAnsi="Nirmala UI" w:cs="Nirmala UI"/>
+        <w:rPr>
+          <w:rFonts w:ascii="SutonnyOMJ" w:hAnsi="SutonnyOMJ" w:cs="SutonnyOMJ"/>
+        </w:rPr>
+        <w:t xml:space="preserve"> </w:t>
+      </w:r>
+      <w:proofErr w:type="spellStart"/>
+      <w:r>
+        <w:rPr>
+          <w:rFonts w:ascii="SutonnyOMJ" w:hAnsi="SutonnyOMJ" w:cs="SutonnyOMJ"/>
         </w:rPr>
         <w:t>অনুমতির</w:t>
       </w:r>
       <w:proofErr w:type="spellEnd"/>
       <w:r>
-        <w:t xml:space="preserve"> </w:t>
-      </w:r>
-      <w:proofErr w:type="spellStart"/>
-      <w:r>
-        <w:rPr>
-          <w:rFonts w:ascii="Nirmala UI" w:hAnsi="Nirmala UI" w:cs="Nirmala UI"/>
+        <w:rPr>
+          <w:rFonts w:ascii="SutonnyOMJ" w:hAnsi="SutonnyOMJ" w:cs="SutonnyOMJ"/>
+        </w:rPr>
+        <w:t xml:space="preserve"> </w:t>
+      </w:r>
+      <w:proofErr w:type="spellStart"/>
+      <w:r>
+        <w:rPr>
+          <w:rFonts w:ascii="SutonnyOMJ" w:hAnsi="SutonnyOMJ" w:cs="SutonnyOMJ"/>
         </w:rPr>
         <w:t>জন্য</w:t>
       </w:r>
       <w:proofErr w:type="spellEnd"/>
       <w:r>
-        <w:t xml:space="preserve"> </w:t>
-      </w:r>
-      <w:proofErr w:type="spellStart"/>
-      <w:r>
-        <w:rPr>
-          <w:rFonts w:ascii="Nirmala UI" w:hAnsi="Nirmala UI" w:cs="Nirmala UI"/>
+        <w:rPr>
+          <w:rFonts w:ascii="SutonnyOMJ" w:hAnsi="SutonnyOMJ" w:cs="SutonnyOMJ"/>
+        </w:rPr>
+        <w:t xml:space="preserve"> </w:t>
+      </w:r>
+      <w:proofErr w:type="spellStart"/>
+      <w:r>
+        <w:rPr>
+          <w:rFonts w:ascii="SutonnyOMJ" w:hAnsi="SutonnyOMJ" w:cs="SutonnyOMJ"/>
         </w:rPr>
         <w:t>আবেদন</w:t>
       </w:r>
       <w:proofErr w:type="spellEnd"/>
       <w:r>
         <w:rPr>
-          <w:rFonts w:ascii="Nirmala UI" w:hAnsi="Nirmala UI" w:cs="Nirmala UI"/>
+          <w:rFonts w:ascii="SutonnyOMJ" w:hAnsi="SutonnyOMJ" w:cs="SutonnyOMJ"/>
         </w:rPr>
         <w:t>।</w:t>
       </w:r>
@@ -374,7 +411,9 @@
     <w:p>
       <w:pPr>
         <w:pStyle w:val="NormalWeb"/>
-        <w:rPr>
+        <w:jc w:val="both"/>
+        <w:rPr>
+          <w:rFonts w:ascii="SutonnyOMJ" w:hAnsi="SutonnyOMJ" w:cs="SutonnyOMJ"/>
           <w:b/>
           <w:bCs/>
         </w:rPr>
@@ -383,7 +422,7 @@
       <w:r>
         <w:rPr>
           <w:rStyle w:val="Strong"/>
-          <w:rFonts w:ascii="Nirmala UI" w:hAnsi="Nirmala UI" w:cs="Nirmala UI"/>
+          <w:rFonts w:ascii="SutonnyOMJ" w:hAnsi="SutonnyOMJ" w:cs="SutonnyOMJ"/>
           <w:b w:val="0"/>
           <w:bCs w:val="0"/>
         </w:rPr>
@@ -393,6 +432,7 @@
       <w:r>
         <w:rPr>
           <w:rStyle w:val="Strong"/>
+          <w:rFonts w:ascii="SutonnyOMJ" w:hAnsi="SutonnyOMJ" w:cs="SutonnyOMJ"/>
           <w:b w:val="0"/>
           <w:bCs w:val="0"/>
         </w:rPr>
@@ -402,481 +442,615 @@
     <w:p>
       <w:pPr>
         <w:pStyle w:val="NormalWeb"/>
+        <w:jc w:val="both"/>
+        <w:rPr>
+          <w:rFonts w:ascii="SutonnyOMJ" w:hAnsi="SutonnyOMJ" w:cs="SutonnyOMJ"/>
+        </w:rPr>
       </w:pPr>
       <w:proofErr w:type="spellStart"/>
       <w:r>
         <w:rPr>
-          <w:rFonts w:ascii="Nirmala UI" w:hAnsi="Nirmala UI" w:cs="Nirmala UI"/>
+          <w:rFonts w:ascii="SutonnyOMJ" w:hAnsi="SutonnyOMJ" w:cs="SutonnyOMJ"/>
         </w:rPr>
         <w:t>বিনীত</w:t>
       </w:r>
       <w:proofErr w:type="spellEnd"/>
       <w:r>
         <w:rPr>
-          <w:rFonts w:ascii="Nirmala UI" w:hAnsi="Nirmala UI" w:cs="Nirmala UI"/>
-        </w:rPr>
-        <w:t xml:space="preserve"> </w:t>
-      </w:r>
-      <w:proofErr w:type="spellStart"/>
-      <w:r>
-        <w:rPr>
-          <w:rFonts w:ascii="Nirmala UI" w:hAnsi="Nirmala UI" w:cs="Nirmala UI"/>
+          <w:rFonts w:ascii="SutonnyOMJ" w:hAnsi="SutonnyOMJ" w:cs="SutonnyOMJ"/>
+        </w:rPr>
+        <w:t xml:space="preserve"> </w:t>
+      </w:r>
+      <w:proofErr w:type="spellStart"/>
+      <w:r>
+        <w:rPr>
+          <w:rFonts w:ascii="SutonnyOMJ" w:hAnsi="SutonnyOMJ" w:cs="SutonnyOMJ"/>
         </w:rPr>
         <w:t>নিবেদন</w:t>
       </w:r>
       <w:proofErr w:type="spellEnd"/>
       <w:r>
         <w:rPr>
-          <w:rFonts w:ascii="Nirmala UI" w:hAnsi="Nirmala UI" w:cs="Nirmala UI"/>
+          <w:rFonts w:ascii="SutonnyOMJ" w:hAnsi="SutonnyOMJ" w:cs="SutonnyOMJ"/>
         </w:rPr>
         <w:t xml:space="preserve"> এই </w:t>
       </w:r>
       <w:proofErr w:type="spellStart"/>
       <w:r>
         <w:rPr>
-          <w:rFonts w:ascii="Nirmala UI" w:hAnsi="Nirmala UI" w:cs="Nirmala UI"/>
+          <w:rFonts w:ascii="SutonnyOMJ" w:hAnsi="SutonnyOMJ" w:cs="SutonnyOMJ"/>
         </w:rPr>
         <w:t>যে</w:t>
       </w:r>
       <w:proofErr w:type="spellEnd"/>
       <w:r>
+        <w:rPr>
+          <w:rFonts w:ascii="SutonnyOMJ" w:hAnsi="SutonnyOMJ" w:cs="SutonnyOMJ"/>
+        </w:rPr>
         <w:t xml:space="preserve">, </w:t>
       </w:r>
       <w:proofErr w:type="spellStart"/>
       <w:r>
         <w:rPr>
-          <w:rFonts w:ascii="Nirmala UI" w:hAnsi="Nirmala UI" w:cs="Nirmala UI"/>
+          <w:rFonts w:ascii="SutonnyOMJ" w:hAnsi="SutonnyOMJ" w:cs="SutonnyOMJ"/>
         </w:rPr>
         <w:t>সম্প্রতি</w:t>
       </w:r>
       <w:proofErr w:type="spellEnd"/>
       <w:r>
-        <w:t xml:space="preserve"> </w:t>
-      </w:r>
-      <w:proofErr w:type="spellStart"/>
-      <w:r>
-        <w:rPr>
-          <w:rFonts w:ascii="Nirmala UI" w:hAnsi="Nirmala UI" w:cs="Nirmala UI"/>
+        <w:rPr>
+          <w:rFonts w:ascii="SutonnyOMJ" w:hAnsi="SutonnyOMJ" w:cs="SutonnyOMJ"/>
+        </w:rPr>
+        <w:t xml:space="preserve"> </w:t>
+      </w:r>
+      <w:proofErr w:type="spellStart"/>
+      <w:r>
+        <w:rPr>
+          <w:rFonts w:ascii="SutonnyOMJ" w:hAnsi="SutonnyOMJ" w:cs="SutonnyOMJ"/>
         </w:rPr>
         <w:t>নর্থ</w:t>
       </w:r>
       <w:proofErr w:type="spellEnd"/>
       <w:r>
-        <w:t xml:space="preserve"> </w:t>
-      </w:r>
-      <w:proofErr w:type="spellStart"/>
-      <w:r>
-        <w:rPr>
-          <w:rFonts w:ascii="Nirmala UI" w:hAnsi="Nirmala UI" w:cs="Nirmala UI"/>
+        <w:rPr>
+          <w:rFonts w:ascii="SutonnyOMJ" w:hAnsi="SutonnyOMJ" w:cs="SutonnyOMJ"/>
+        </w:rPr>
+        <w:t xml:space="preserve"> </w:t>
+      </w:r>
+      <w:proofErr w:type="spellStart"/>
+      <w:r>
+        <w:rPr>
+          <w:rFonts w:ascii="SutonnyOMJ" w:hAnsi="SutonnyOMJ" w:cs="SutonnyOMJ"/>
         </w:rPr>
         <w:t>সাউথ</w:t>
       </w:r>
       <w:proofErr w:type="spellEnd"/>
       <w:r>
-        <w:t xml:space="preserve"> </w:t>
-      </w:r>
-      <w:proofErr w:type="spellStart"/>
-      <w:r>
-        <w:rPr>
-          <w:rFonts w:ascii="Nirmala UI" w:hAnsi="Nirmala UI" w:cs="Nirmala UI"/>
+        <w:rPr>
+          <w:rFonts w:ascii="SutonnyOMJ" w:hAnsi="SutonnyOMJ" w:cs="SutonnyOMJ"/>
+        </w:rPr>
+        <w:t xml:space="preserve"> </w:t>
+      </w:r>
+      <w:proofErr w:type="spellStart"/>
+      <w:r>
+        <w:rPr>
+          <w:rFonts w:ascii="SutonnyOMJ" w:hAnsi="SutonnyOMJ" w:cs="SutonnyOMJ"/>
         </w:rPr>
         <w:t>বিশ্ববিদ্যালয়ে</w:t>
       </w:r>
       <w:proofErr w:type="spellEnd"/>
       <w:r>
-        <w:t xml:space="preserve"> </w:t>
-      </w:r>
-      <w:proofErr w:type="spellStart"/>
-      <w:r>
-        <w:rPr>
-          <w:rFonts w:ascii="Nirmala UI" w:hAnsi="Nirmala UI" w:cs="Nirmala UI"/>
+        <w:rPr>
+          <w:rFonts w:ascii="SutonnyOMJ" w:hAnsi="SutonnyOMJ" w:cs="SutonnyOMJ"/>
+        </w:rPr>
+        <w:t xml:space="preserve"> </w:t>
+      </w:r>
+      <w:proofErr w:type="spellStart"/>
+      <w:r>
+        <w:rPr>
+          <w:rFonts w:ascii="SutonnyOMJ" w:hAnsi="SutonnyOMJ" w:cs="SutonnyOMJ"/>
         </w:rPr>
         <w:t>পবিত্র</w:t>
       </w:r>
       <w:proofErr w:type="spellEnd"/>
       <w:r>
-        <w:t xml:space="preserve"> </w:t>
-      </w:r>
-      <w:proofErr w:type="spellStart"/>
-      <w:r>
-        <w:rPr>
-          <w:rFonts w:ascii="Nirmala UI" w:hAnsi="Nirmala UI" w:cs="Nirmala UI"/>
+        <w:rPr>
+          <w:rFonts w:ascii="SutonnyOMJ" w:hAnsi="SutonnyOMJ" w:cs="SutonnyOMJ"/>
+        </w:rPr>
+        <w:t xml:space="preserve"> </w:t>
+      </w:r>
+      <w:proofErr w:type="spellStart"/>
+      <w:r>
+        <w:rPr>
+          <w:rFonts w:ascii="SutonnyOMJ" w:hAnsi="SutonnyOMJ" w:cs="SutonnyOMJ"/>
         </w:rPr>
         <w:t>কুরআন</w:t>
       </w:r>
       <w:proofErr w:type="spellEnd"/>
       <w:r>
-        <w:t xml:space="preserve"> </w:t>
-      </w:r>
-      <w:proofErr w:type="spellStart"/>
-      <w:r>
-        <w:rPr>
-          <w:rFonts w:ascii="Nirmala UI" w:hAnsi="Nirmala UI" w:cs="Nirmala UI"/>
+        <w:rPr>
+          <w:rFonts w:ascii="SutonnyOMJ" w:hAnsi="SutonnyOMJ" w:cs="SutonnyOMJ"/>
+        </w:rPr>
+        <w:t xml:space="preserve"> </w:t>
+      </w:r>
+      <w:proofErr w:type="spellStart"/>
+      <w:r>
+        <w:rPr>
+          <w:rFonts w:ascii="SutonnyOMJ" w:hAnsi="SutonnyOMJ" w:cs="SutonnyOMJ"/>
         </w:rPr>
         <w:t>মাজীদ</w:t>
       </w:r>
       <w:proofErr w:type="spellEnd"/>
       <w:r>
-        <w:t xml:space="preserve"> </w:t>
-      </w:r>
-      <w:proofErr w:type="spellStart"/>
-      <w:r>
-        <w:rPr>
-          <w:rFonts w:ascii="Nirmala UI" w:hAnsi="Nirmala UI" w:cs="Nirmala UI"/>
+        <w:rPr>
+          <w:rFonts w:ascii="SutonnyOMJ" w:hAnsi="SutonnyOMJ" w:cs="SutonnyOMJ"/>
+        </w:rPr>
+        <w:t xml:space="preserve"> </w:t>
+      </w:r>
+      <w:proofErr w:type="spellStart"/>
+      <w:r>
+        <w:rPr>
+          <w:rFonts w:ascii="SutonnyOMJ" w:hAnsi="SutonnyOMJ" w:cs="SutonnyOMJ"/>
         </w:rPr>
         <w:t>অবমাননার</w:t>
       </w:r>
       <w:proofErr w:type="spellEnd"/>
       <w:r>
-        <w:t xml:space="preserve"> </w:t>
-      </w:r>
-      <w:proofErr w:type="spellStart"/>
-      <w:r>
-        <w:rPr>
-          <w:rFonts w:ascii="Nirmala UI" w:hAnsi="Nirmala UI" w:cs="Nirmala UI"/>
+        <w:rPr>
+          <w:rFonts w:ascii="SutonnyOMJ" w:hAnsi="SutonnyOMJ" w:cs="SutonnyOMJ"/>
+        </w:rPr>
+        <w:t xml:space="preserve"> </w:t>
+      </w:r>
+      <w:proofErr w:type="spellStart"/>
+      <w:r>
+        <w:rPr>
+          <w:rFonts w:ascii="SutonnyOMJ" w:hAnsi="SutonnyOMJ" w:cs="SutonnyOMJ"/>
         </w:rPr>
         <w:t>দুঃখজনক</w:t>
       </w:r>
       <w:proofErr w:type="spellEnd"/>
       <w:r>
-        <w:t xml:space="preserve"> </w:t>
-      </w:r>
-      <w:proofErr w:type="spellStart"/>
-      <w:r>
-        <w:rPr>
-          <w:rFonts w:ascii="Nirmala UI" w:hAnsi="Nirmala UI" w:cs="Nirmala UI"/>
+        <w:rPr>
+          <w:rFonts w:ascii="SutonnyOMJ" w:hAnsi="SutonnyOMJ" w:cs="SutonnyOMJ"/>
+        </w:rPr>
+        <w:t xml:space="preserve"> </w:t>
+      </w:r>
+      <w:proofErr w:type="spellStart"/>
+      <w:r>
+        <w:rPr>
+          <w:rFonts w:ascii="SutonnyOMJ" w:hAnsi="SutonnyOMJ" w:cs="SutonnyOMJ"/>
         </w:rPr>
         <w:t>ঘটনাটি</w:t>
       </w:r>
       <w:proofErr w:type="spellEnd"/>
       <w:r>
-        <w:t xml:space="preserve"> </w:t>
-      </w:r>
-      <w:proofErr w:type="spellStart"/>
-      <w:r>
-        <w:rPr>
-          <w:rFonts w:ascii="Nirmala UI" w:hAnsi="Nirmala UI" w:cs="Nirmala UI"/>
+        <w:rPr>
+          <w:rFonts w:ascii="SutonnyOMJ" w:hAnsi="SutonnyOMJ" w:cs="SutonnyOMJ"/>
+        </w:rPr>
+        <w:t xml:space="preserve"> </w:t>
+      </w:r>
+      <w:proofErr w:type="spellStart"/>
+      <w:r>
+        <w:rPr>
+          <w:rFonts w:ascii="SutonnyOMJ" w:hAnsi="SutonnyOMJ" w:cs="SutonnyOMJ"/>
         </w:rPr>
         <w:t>দেশের</w:t>
       </w:r>
       <w:proofErr w:type="spellEnd"/>
       <w:r>
-        <w:t xml:space="preserve"> </w:t>
-      </w:r>
-      <w:proofErr w:type="spellStart"/>
-      <w:r>
-        <w:rPr>
-          <w:rFonts w:ascii="Nirmala UI" w:hAnsi="Nirmala UI" w:cs="Nirmala UI"/>
+        <w:rPr>
+          <w:rFonts w:ascii="SutonnyOMJ" w:hAnsi="SutonnyOMJ" w:cs="SutonnyOMJ"/>
+        </w:rPr>
+        <w:t xml:space="preserve"> </w:t>
+      </w:r>
+      <w:proofErr w:type="spellStart"/>
+      <w:r>
+        <w:rPr>
+          <w:rFonts w:ascii="SutonnyOMJ" w:hAnsi="SutonnyOMJ" w:cs="SutonnyOMJ"/>
         </w:rPr>
         <w:t>সচেতন</w:t>
       </w:r>
       <w:proofErr w:type="spellEnd"/>
       <w:r>
-        <w:t xml:space="preserve"> </w:t>
-      </w:r>
-      <w:proofErr w:type="spellStart"/>
-      <w:r>
-        <w:rPr>
-          <w:rFonts w:ascii="Nirmala UI" w:hAnsi="Nirmala UI" w:cs="Nirmala UI"/>
+        <w:rPr>
+          <w:rFonts w:ascii="SutonnyOMJ" w:hAnsi="SutonnyOMJ" w:cs="SutonnyOMJ"/>
+        </w:rPr>
+        <w:t xml:space="preserve"> </w:t>
+      </w:r>
+      <w:proofErr w:type="spellStart"/>
+      <w:r>
+        <w:rPr>
+          <w:rFonts w:ascii="SutonnyOMJ" w:hAnsi="SutonnyOMJ" w:cs="SutonnyOMJ"/>
         </w:rPr>
         <w:t>শিক্ষার্থী</w:t>
       </w:r>
       <w:proofErr w:type="spellEnd"/>
       <w:r>
-        <w:t xml:space="preserve"> </w:t>
-      </w:r>
-      <w:r>
-        <w:rPr>
-          <w:rFonts w:ascii="Nirmala UI" w:hAnsi="Nirmala UI" w:cs="Nirmala UI"/>
-        </w:rPr>
-        <w:t>ও</w:t>
-      </w:r>
-      <w:r>
-        <w:t xml:space="preserve"> </w:t>
-      </w:r>
-      <w:proofErr w:type="spellStart"/>
-      <w:r>
-        <w:rPr>
-          <w:rFonts w:ascii="Nirmala UI" w:hAnsi="Nirmala UI" w:cs="Nirmala UI"/>
+        <w:rPr>
+          <w:rFonts w:ascii="SutonnyOMJ" w:hAnsi="SutonnyOMJ" w:cs="SutonnyOMJ"/>
+        </w:rPr>
+        <w:t xml:space="preserve"> ও </w:t>
+      </w:r>
+      <w:proofErr w:type="spellStart"/>
+      <w:r>
+        <w:rPr>
+          <w:rFonts w:ascii="SutonnyOMJ" w:hAnsi="SutonnyOMJ" w:cs="SutonnyOMJ"/>
         </w:rPr>
         <w:t>শিক্ষক</w:t>
       </w:r>
       <w:proofErr w:type="spellEnd"/>
       <w:r>
-        <w:t xml:space="preserve"> </w:t>
-      </w:r>
-      <w:proofErr w:type="spellStart"/>
-      <w:r>
-        <w:rPr>
-          <w:rFonts w:ascii="Nirmala UI" w:hAnsi="Nirmala UI" w:cs="Nirmala UI"/>
+        <w:rPr>
+          <w:rFonts w:ascii="SutonnyOMJ" w:hAnsi="SutonnyOMJ" w:cs="SutonnyOMJ"/>
+        </w:rPr>
+        <w:t xml:space="preserve"> </w:t>
+      </w:r>
+      <w:proofErr w:type="spellStart"/>
+      <w:r>
+        <w:rPr>
+          <w:rFonts w:ascii="SutonnyOMJ" w:hAnsi="SutonnyOMJ" w:cs="SutonnyOMJ"/>
         </w:rPr>
         <w:t>সমাজকে</w:t>
       </w:r>
       <w:proofErr w:type="spellEnd"/>
       <w:r>
-        <w:t xml:space="preserve"> </w:t>
-      </w:r>
-      <w:proofErr w:type="spellStart"/>
-      <w:r>
-        <w:rPr>
-          <w:rFonts w:ascii="Nirmala UI" w:hAnsi="Nirmala UI" w:cs="Nirmala UI"/>
+        <w:rPr>
+          <w:rFonts w:ascii="SutonnyOMJ" w:hAnsi="SutonnyOMJ" w:cs="SutonnyOMJ"/>
+        </w:rPr>
+        <w:t xml:space="preserve"> </w:t>
+      </w:r>
+      <w:proofErr w:type="spellStart"/>
+      <w:r>
+        <w:rPr>
+          <w:rFonts w:ascii="SutonnyOMJ" w:hAnsi="SutonnyOMJ" w:cs="SutonnyOMJ"/>
         </w:rPr>
         <w:t>গভীরভাবে</w:t>
       </w:r>
       <w:proofErr w:type="spellEnd"/>
       <w:r>
-        <w:t xml:space="preserve"> </w:t>
-      </w:r>
-      <w:proofErr w:type="spellStart"/>
-      <w:r>
-        <w:rPr>
-          <w:rFonts w:ascii="Nirmala UI" w:hAnsi="Nirmala UI" w:cs="Nirmala UI"/>
+        <w:rPr>
+          <w:rFonts w:ascii="SutonnyOMJ" w:hAnsi="SutonnyOMJ" w:cs="SutonnyOMJ"/>
+        </w:rPr>
+        <w:t xml:space="preserve"> </w:t>
+      </w:r>
+      <w:proofErr w:type="spellStart"/>
+      <w:r>
+        <w:rPr>
+          <w:rFonts w:ascii="SutonnyOMJ" w:hAnsi="SutonnyOMJ" w:cs="SutonnyOMJ"/>
         </w:rPr>
         <w:t>ব্যথিত</w:t>
       </w:r>
       <w:proofErr w:type="spellEnd"/>
       <w:r>
-        <w:t xml:space="preserve"> </w:t>
-      </w:r>
-      <w:proofErr w:type="spellStart"/>
-      <w:r>
-        <w:rPr>
-          <w:rFonts w:ascii="Nirmala UI" w:hAnsi="Nirmala UI" w:cs="Nirmala UI"/>
+        <w:rPr>
+          <w:rFonts w:ascii="SutonnyOMJ" w:hAnsi="SutonnyOMJ" w:cs="SutonnyOMJ"/>
+        </w:rPr>
+        <w:t xml:space="preserve"> </w:t>
+      </w:r>
+      <w:proofErr w:type="spellStart"/>
+      <w:r>
+        <w:rPr>
+          <w:rFonts w:ascii="SutonnyOMJ" w:hAnsi="SutonnyOMJ" w:cs="SutonnyOMJ"/>
         </w:rPr>
         <w:t>করেছে</w:t>
       </w:r>
       <w:proofErr w:type="spellEnd"/>
       <w:r>
         <w:rPr>
-          <w:rFonts w:ascii="Nirmala UI" w:hAnsi="Nirmala UI" w:cs="Nirmala UI"/>
-        </w:rPr>
-        <w:t>।</w:t>
-      </w:r>
-      <w:r>
-        <w:t xml:space="preserve"> </w:t>
-      </w:r>
-      <w:proofErr w:type="spellStart"/>
-      <w:r>
-        <w:rPr>
-          <w:rFonts w:ascii="Nirmala UI" w:hAnsi="Nirmala UI" w:cs="Nirmala UI"/>
+          <w:rFonts w:ascii="SutonnyOMJ" w:hAnsi="SutonnyOMJ" w:cs="SutonnyOMJ"/>
+        </w:rPr>
+        <w:t xml:space="preserve">। </w:t>
+      </w:r>
+      <w:proofErr w:type="spellStart"/>
+      <w:r>
+        <w:rPr>
+          <w:rFonts w:ascii="SutonnyOMJ" w:hAnsi="SutonnyOMJ" w:cs="SutonnyOMJ"/>
         </w:rPr>
         <w:t>আমরা</w:t>
       </w:r>
       <w:proofErr w:type="spellEnd"/>
       <w:r>
-        <w:t xml:space="preserve"> </w:t>
-      </w:r>
-      <w:proofErr w:type="spellStart"/>
-      <w:r>
-        <w:rPr>
-          <w:rFonts w:ascii="Nirmala UI" w:hAnsi="Nirmala UI" w:cs="Nirmala UI"/>
+        <w:rPr>
+          <w:rFonts w:ascii="SutonnyOMJ" w:hAnsi="SutonnyOMJ" w:cs="SutonnyOMJ"/>
+        </w:rPr>
+        <w:t xml:space="preserve"> </w:t>
+      </w:r>
+      <w:proofErr w:type="spellStart"/>
+      <w:r>
+        <w:rPr>
+          <w:rFonts w:ascii="SutonnyOMJ" w:hAnsi="SutonnyOMJ" w:cs="SutonnyOMJ"/>
         </w:rPr>
         <w:t>বরেন্দ্র</w:t>
       </w:r>
       <w:proofErr w:type="spellEnd"/>
       <w:r>
-        <w:t xml:space="preserve"> </w:t>
-      </w:r>
-      <w:proofErr w:type="spellStart"/>
-      <w:r>
-        <w:rPr>
-          <w:rFonts w:ascii="Nirmala UI" w:hAnsi="Nirmala UI" w:cs="Nirmala UI"/>
+        <w:rPr>
+          <w:rFonts w:ascii="SutonnyOMJ" w:hAnsi="SutonnyOMJ" w:cs="SutonnyOMJ"/>
+        </w:rPr>
+        <w:t xml:space="preserve"> </w:t>
+      </w:r>
+      <w:proofErr w:type="spellStart"/>
+      <w:r>
+        <w:rPr>
+          <w:rFonts w:ascii="SutonnyOMJ" w:hAnsi="SutonnyOMJ" w:cs="SutonnyOMJ"/>
         </w:rPr>
         <w:t>বিশ্ববিদ্যালয়ের</w:t>
       </w:r>
       <w:proofErr w:type="spellEnd"/>
       <w:r>
-        <w:t xml:space="preserve"> </w:t>
-      </w:r>
-      <w:proofErr w:type="spellStart"/>
-      <w:r>
-        <w:rPr>
-          <w:rFonts w:ascii="Nirmala UI" w:hAnsi="Nirmala UI" w:cs="Nirmala UI"/>
+        <w:rPr>
+          <w:rFonts w:ascii="SutonnyOMJ" w:hAnsi="SutonnyOMJ" w:cs="SutonnyOMJ"/>
+        </w:rPr>
+        <w:t xml:space="preserve"> </w:t>
+      </w:r>
+      <w:proofErr w:type="spellStart"/>
+      <w:r>
+        <w:rPr>
+          <w:rFonts w:ascii="SutonnyOMJ" w:hAnsi="SutonnyOMJ" w:cs="SutonnyOMJ"/>
         </w:rPr>
         <w:t>শিক্ষক</w:t>
       </w:r>
       <w:proofErr w:type="spellEnd"/>
       <w:r>
-        <w:t xml:space="preserve"> </w:t>
-      </w:r>
-      <w:r>
-        <w:rPr>
-          <w:rFonts w:ascii="Nirmala UI" w:hAnsi="Nirmala UI" w:cs="Nirmala UI"/>
-        </w:rPr>
-        <w:t>ও</w:t>
-      </w:r>
-      <w:r>
-        <w:t xml:space="preserve"> </w:t>
-      </w:r>
-      <w:proofErr w:type="spellStart"/>
-      <w:r>
-        <w:rPr>
-          <w:rFonts w:ascii="Nirmala UI" w:hAnsi="Nirmala UI" w:cs="Nirmala UI"/>
+        <w:rPr>
+          <w:rFonts w:ascii="SutonnyOMJ" w:hAnsi="SutonnyOMJ" w:cs="SutonnyOMJ"/>
+        </w:rPr>
+        <w:t xml:space="preserve"> ও </w:t>
+      </w:r>
+      <w:proofErr w:type="spellStart"/>
+      <w:r>
+        <w:rPr>
+          <w:rFonts w:ascii="SutonnyOMJ" w:hAnsi="SutonnyOMJ" w:cs="SutonnyOMJ"/>
         </w:rPr>
         <w:t>শিক্ষার্থীবৃন্দ</w:t>
       </w:r>
       <w:proofErr w:type="spellEnd"/>
       <w:r>
+        <w:rPr>
+          <w:rFonts w:ascii="SutonnyOMJ" w:hAnsi="SutonnyOMJ" w:cs="SutonnyOMJ"/>
+        </w:rPr>
         <w:t xml:space="preserve">, </w:t>
       </w:r>
       <w:proofErr w:type="spellStart"/>
       <w:r>
         <w:rPr>
-          <w:rFonts w:ascii="Nirmala UI" w:hAnsi="Nirmala UI" w:cs="Nirmala UI"/>
+          <w:rFonts w:ascii="SutonnyOMJ" w:hAnsi="SutonnyOMJ" w:cs="SutonnyOMJ"/>
         </w:rPr>
         <w:t>উক্ত</w:t>
       </w:r>
       <w:proofErr w:type="spellEnd"/>
       <w:r>
-        <w:t xml:space="preserve"> </w:t>
-      </w:r>
-      <w:proofErr w:type="spellStart"/>
-      <w:r>
-        <w:rPr>
-          <w:rFonts w:ascii="Nirmala UI" w:hAnsi="Nirmala UI" w:cs="Nirmala UI"/>
+        <w:rPr>
+          <w:rFonts w:ascii="SutonnyOMJ" w:hAnsi="SutonnyOMJ" w:cs="SutonnyOMJ"/>
+        </w:rPr>
+        <w:t xml:space="preserve"> </w:t>
+      </w:r>
+      <w:proofErr w:type="spellStart"/>
+      <w:r>
+        <w:rPr>
+          <w:rFonts w:ascii="SutonnyOMJ" w:hAnsi="SutonnyOMJ" w:cs="SutonnyOMJ"/>
         </w:rPr>
         <w:t>ঘটনার</w:t>
       </w:r>
       <w:proofErr w:type="spellEnd"/>
       <w:r>
-        <w:t xml:space="preserve"> </w:t>
-      </w:r>
-      <w:proofErr w:type="spellStart"/>
-      <w:r>
-        <w:rPr>
-          <w:rFonts w:ascii="Nirmala UI" w:hAnsi="Nirmala UI" w:cs="Nirmala UI"/>
+        <w:rPr>
+          <w:rFonts w:ascii="SutonnyOMJ" w:hAnsi="SutonnyOMJ" w:cs="SutonnyOMJ"/>
+        </w:rPr>
+        <w:t xml:space="preserve"> </w:t>
+      </w:r>
+      <w:proofErr w:type="spellStart"/>
+      <w:r>
+        <w:rPr>
+          <w:rFonts w:ascii="SutonnyOMJ" w:hAnsi="SutonnyOMJ" w:cs="SutonnyOMJ"/>
         </w:rPr>
         <w:t>তীব্র</w:t>
       </w:r>
       <w:proofErr w:type="spellEnd"/>
       <w:r>
-        <w:t xml:space="preserve"> </w:t>
-      </w:r>
-      <w:proofErr w:type="spellStart"/>
-      <w:r>
-        <w:rPr>
-          <w:rFonts w:ascii="Nirmala UI" w:hAnsi="Nirmala UI" w:cs="Nirmala UI"/>
+        <w:rPr>
+          <w:rFonts w:ascii="SutonnyOMJ" w:hAnsi="SutonnyOMJ" w:cs="SutonnyOMJ"/>
+        </w:rPr>
+        <w:t xml:space="preserve"> </w:t>
+      </w:r>
+      <w:proofErr w:type="spellStart"/>
+      <w:r>
+        <w:rPr>
+          <w:rFonts w:ascii="SutonnyOMJ" w:hAnsi="SutonnyOMJ" w:cs="SutonnyOMJ"/>
         </w:rPr>
         <w:t>নিন্দা</w:t>
       </w:r>
       <w:proofErr w:type="spellEnd"/>
       <w:r>
-        <w:t xml:space="preserve"> </w:t>
-      </w:r>
-      <w:proofErr w:type="spellStart"/>
-      <w:r>
-        <w:rPr>
-          <w:rFonts w:ascii="Nirmala UI" w:hAnsi="Nirmala UI" w:cs="Nirmala UI"/>
+        <w:rPr>
+          <w:rFonts w:ascii="SutonnyOMJ" w:hAnsi="SutonnyOMJ" w:cs="SutonnyOMJ"/>
+        </w:rPr>
+        <w:t xml:space="preserve"> </w:t>
+      </w:r>
+      <w:proofErr w:type="spellStart"/>
+      <w:r>
+        <w:rPr>
+          <w:rFonts w:ascii="SutonnyOMJ" w:hAnsi="SutonnyOMJ" w:cs="SutonnyOMJ"/>
         </w:rPr>
         <w:t>জানাই</w:t>
       </w:r>
       <w:proofErr w:type="spellEnd"/>
       <w:r>
-        <w:t xml:space="preserve"> </w:t>
-      </w:r>
-      <w:proofErr w:type="spellStart"/>
-      <w:r>
-        <w:rPr>
-          <w:rFonts w:ascii="Nirmala UI" w:hAnsi="Nirmala UI" w:cs="Nirmala UI"/>
+        <w:rPr>
+          <w:rFonts w:ascii="SutonnyOMJ" w:hAnsi="SutonnyOMJ" w:cs="SutonnyOMJ"/>
+        </w:rPr>
+        <w:t xml:space="preserve"> </w:t>
+      </w:r>
+      <w:proofErr w:type="spellStart"/>
+      <w:r>
+        <w:rPr>
+          <w:rFonts w:ascii="SutonnyOMJ" w:hAnsi="SutonnyOMJ" w:cs="SutonnyOMJ"/>
         </w:rPr>
         <w:t>এবং</w:t>
       </w:r>
       <w:proofErr w:type="spellEnd"/>
       <w:r>
-        <w:t xml:space="preserve"> </w:t>
-      </w:r>
-      <w:proofErr w:type="spellStart"/>
-      <w:r>
-        <w:rPr>
-          <w:rFonts w:ascii="Nirmala UI" w:hAnsi="Nirmala UI" w:cs="Nirmala UI"/>
+        <w:rPr>
+          <w:rFonts w:ascii="SutonnyOMJ" w:hAnsi="SutonnyOMJ" w:cs="SutonnyOMJ"/>
+        </w:rPr>
+        <w:t xml:space="preserve"> </w:t>
+      </w:r>
+      <w:proofErr w:type="spellStart"/>
+      <w:r>
+        <w:rPr>
+          <w:rFonts w:ascii="SutonnyOMJ" w:hAnsi="SutonnyOMJ" w:cs="SutonnyOMJ"/>
         </w:rPr>
         <w:t>শান্তিপূর্ণ</w:t>
       </w:r>
       <w:proofErr w:type="spellEnd"/>
       <w:r>
-        <w:t xml:space="preserve"> </w:t>
-      </w:r>
-      <w:proofErr w:type="spellStart"/>
-      <w:r>
-        <w:rPr>
-          <w:rFonts w:ascii="Nirmala UI" w:hAnsi="Nirmala UI" w:cs="Nirmala UI"/>
+        <w:rPr>
+          <w:rFonts w:ascii="SutonnyOMJ" w:hAnsi="SutonnyOMJ" w:cs="SutonnyOMJ"/>
+        </w:rPr>
+        <w:t xml:space="preserve"> </w:t>
+      </w:r>
+      <w:proofErr w:type="spellStart"/>
+      <w:r>
+        <w:rPr>
+          <w:rFonts w:ascii="SutonnyOMJ" w:hAnsi="SutonnyOMJ" w:cs="SutonnyOMJ"/>
         </w:rPr>
         <w:t>প্রতিক্রিয়া</w:t>
       </w:r>
       <w:proofErr w:type="spellEnd"/>
       <w:r>
-        <w:t xml:space="preserve"> </w:t>
-      </w:r>
-      <w:proofErr w:type="spellStart"/>
-      <w:r>
-        <w:rPr>
-          <w:rFonts w:ascii="Nirmala UI" w:hAnsi="Nirmala UI" w:cs="Nirmala UI"/>
+        <w:rPr>
+          <w:rFonts w:ascii="SutonnyOMJ" w:hAnsi="SutonnyOMJ" w:cs="SutonnyOMJ"/>
+        </w:rPr>
+        <w:t xml:space="preserve"> </w:t>
+      </w:r>
+      <w:proofErr w:type="spellStart"/>
+      <w:r>
+        <w:rPr>
+          <w:rFonts w:ascii="SutonnyOMJ" w:hAnsi="SutonnyOMJ" w:cs="SutonnyOMJ"/>
         </w:rPr>
         <w:t>স্বরূপ</w:t>
       </w:r>
       <w:proofErr w:type="spellEnd"/>
       <w:r>
         <w:rPr>
-          <w:rFonts w:ascii="Nirmala UI" w:hAnsi="Nirmala UI" w:cs="Nirmala UI"/>
-        </w:rPr>
-        <w:t xml:space="preserve"> </w:t>
-      </w:r>
-      <w:proofErr w:type="spellStart"/>
-      <w:r>
-        <w:rPr>
-          <w:rFonts w:ascii="Nirmala UI" w:hAnsi="Nirmala UI" w:cs="Nirmala UI"/>
+          <w:rFonts w:ascii="SutonnyOMJ" w:hAnsi="SutonnyOMJ" w:cs="SutonnyOMJ"/>
+        </w:rPr>
+        <w:t xml:space="preserve"> </w:t>
+      </w:r>
+      <w:proofErr w:type="spellStart"/>
+      <w:r>
+        <w:rPr>
+          <w:rFonts w:ascii="SutonnyOMJ" w:hAnsi="SutonnyOMJ" w:cs="SutonnyOMJ"/>
         </w:rPr>
         <w:t>আগামী</w:t>
       </w:r>
       <w:proofErr w:type="spellEnd"/>
       <w:r>
         <w:rPr>
-          <w:rFonts w:ascii="Nirmala UI" w:hAnsi="Nirmala UI" w:cs="Nirmala UI"/>
-        </w:rPr>
-        <w:t xml:space="preserve"> ১৫ই </w:t>
-      </w:r>
-      <w:proofErr w:type="spellStart"/>
-      <w:r>
-        <w:rPr>
-          <w:rFonts w:ascii="Nirmala UI" w:hAnsi="Nirmala UI" w:cs="Nirmala UI"/>
+          <w:rFonts w:ascii="SutonnyOMJ" w:hAnsi="SutonnyOMJ" w:cs="SutonnyOMJ"/>
+        </w:rPr>
+        <w:t xml:space="preserve"> </w:t>
+      </w:r>
+      <w:r>
+        <w:rPr>
+          <w:rFonts w:ascii="SutonnyOMJ" w:hAnsi="SutonnyOMJ" w:cs="SutonnyOMJ"/>
+        </w:rPr>
+        <w:t>২৭</w:t>
+      </w:r>
+      <w:r>
+        <w:rPr>
+          <w:rFonts w:ascii="SutonnyOMJ" w:hAnsi="SutonnyOMJ" w:cs="SutonnyOMJ"/>
+        </w:rPr>
+        <w:t xml:space="preserve">ই </w:t>
+      </w:r>
+      <w:proofErr w:type="spellStart"/>
+      <w:r>
+        <w:rPr>
+          <w:rFonts w:ascii="SutonnyOMJ" w:hAnsi="SutonnyOMJ" w:cs="SutonnyOMJ"/>
         </w:rPr>
         <w:t>অক্টোবর</w:t>
       </w:r>
       <w:proofErr w:type="spellEnd"/>
       <w:r>
         <w:rPr>
-          <w:rFonts w:ascii="Nirmala UI" w:hAnsi="Nirmala UI" w:cs="Nirmala UI"/>
+          <w:rFonts w:ascii="SutonnyOMJ" w:hAnsi="SutonnyOMJ" w:cs="SutonnyOMJ"/>
         </w:rPr>
         <w:t xml:space="preserve"> ২০২৫ </w:t>
       </w:r>
       <w:proofErr w:type="spellStart"/>
       <w:r>
         <w:rPr>
-          <w:rFonts w:ascii="Nirmala UI" w:hAnsi="Nirmala UI" w:cs="Nirmala UI"/>
+          <w:rFonts w:ascii="SutonnyOMJ" w:hAnsi="SutonnyOMJ" w:cs="SutonnyOMJ"/>
         </w:rPr>
         <w:t>ইং</w:t>
       </w:r>
       <w:proofErr w:type="spellEnd"/>
       <w:r>
         <w:rPr>
-          <w:rFonts w:ascii="Nirmala UI" w:hAnsi="Nirmala UI" w:cs="Nirmala UI"/>
-        </w:rPr>
-        <w:t xml:space="preserve"> </w:t>
-      </w:r>
-      <w:proofErr w:type="spellStart"/>
-      <w:r>
-        <w:rPr>
-          <w:rFonts w:ascii="Nirmala UI" w:hAnsi="Nirmala UI" w:cs="Nirmala UI"/>
+          <w:rFonts w:ascii="SutonnyOMJ" w:hAnsi="SutonnyOMJ" w:cs="SutonnyOMJ"/>
+        </w:rPr>
+        <w:t xml:space="preserve"> </w:t>
+      </w:r>
+      <w:proofErr w:type="spellStart"/>
+      <w:r>
+        <w:rPr>
+          <w:rFonts w:ascii="SutonnyOMJ" w:hAnsi="SutonnyOMJ" w:cs="SutonnyOMJ"/>
         </w:rPr>
         <w:t>তারিখে</w:t>
       </w:r>
       <w:proofErr w:type="spellEnd"/>
       <w:r>
-        <w:t xml:space="preserve"> </w:t>
-      </w:r>
-      <w:r>
-        <w:rPr>
-          <w:rStyle w:val="Strong"/>
+        <w:rPr>
+          <w:rFonts w:ascii="SutonnyOMJ" w:hAnsi="SutonnyOMJ" w:cs="SutonnyOMJ"/>
+        </w:rPr>
+        <w:t xml:space="preserve"> </w:t>
+      </w:r>
+      <w:proofErr w:type="spellStart"/>
+      <w:r>
+        <w:rPr>
+          <w:rFonts w:ascii="SutonnyOMJ" w:hAnsi="SutonnyOMJ" w:cs="SutonnyOMJ"/>
+        </w:rPr>
+        <w:t>ইউনিভার্সিটির</w:t>
+      </w:r>
+      <w:proofErr w:type="spellEnd"/>
+      <w:r>
+        <w:rPr>
+          <w:rFonts w:ascii="SutonnyOMJ" w:hAnsi="SutonnyOMJ" w:cs="SutonnyOMJ"/>
+        </w:rPr>
+        <w:t xml:space="preserve"> </w:t>
+      </w:r>
+      <w:proofErr w:type="spellStart"/>
+      <w:r>
+        <w:rPr>
+          <w:rFonts w:ascii="SutonnyOMJ" w:hAnsi="SutonnyOMJ" w:cs="SutonnyOMJ"/>
+        </w:rPr>
+        <w:t>প্লাজা</w:t>
+      </w:r>
+      <w:proofErr w:type="spellEnd"/>
+      <w:r>
+        <w:rPr>
+          <w:rFonts w:ascii="SutonnyOMJ" w:hAnsi="SutonnyOMJ" w:cs="SutonnyOMJ"/>
+        </w:rPr>
+        <w:t xml:space="preserve"> </w:t>
+      </w:r>
+      <w:proofErr w:type="spellStart"/>
+      <w:r>
+        <w:rPr>
+          <w:rFonts w:ascii="SutonnyOMJ" w:hAnsi="SutonnyOMJ" w:cs="SutonnyOMJ"/>
+        </w:rPr>
+        <w:t>চত্বরে</w:t>
+      </w:r>
+      <w:proofErr w:type="spellEnd"/>
+      <w:r>
+        <w:rPr>
+          <w:rFonts w:ascii="SutonnyOMJ" w:hAnsi="SutonnyOMJ" w:cs="SutonnyOMJ"/>
+        </w:rPr>
+        <w:t xml:space="preserve"> </w:t>
+      </w:r>
+      <w:r>
+        <w:rPr>
+          <w:rStyle w:val="Strong"/>
+          <w:rFonts w:ascii="SutonnyOMJ" w:hAnsi="SutonnyOMJ" w:cs="SutonnyOMJ"/>
         </w:rPr>
         <w:t>“</w:t>
       </w:r>
@@ -884,7 +1058,7 @@
       <w:r>
         <w:rPr>
           <w:rStyle w:val="Strong"/>
-          <w:rFonts w:ascii="Nirmala UI" w:hAnsi="Nirmala UI" w:cs="Nirmala UI"/>
+          <w:rFonts w:ascii="SutonnyOMJ" w:hAnsi="SutonnyOMJ" w:cs="SutonnyOMJ"/>
           <w:b w:val="0"/>
           <w:bCs w:val="0"/>
         </w:rPr>
@@ -894,16 +1068,17 @@
       <w:r>
         <w:rPr>
           <w:rStyle w:val="Strong"/>
-          <w:b w:val="0"/>
-          <w:bCs w:val="0"/>
-        </w:rPr>
-        <w:t xml:space="preserve"> </w:t>
-      </w:r>
-      <w:proofErr w:type="spellStart"/>
-      <w:r>
-        <w:rPr>
-          <w:rStyle w:val="Strong"/>
-          <w:rFonts w:ascii="Nirmala UI" w:hAnsi="Nirmala UI" w:cs="Nirmala UI"/>
+          <w:rFonts w:ascii="SutonnyOMJ" w:hAnsi="SutonnyOMJ" w:cs="SutonnyOMJ"/>
+          <w:b w:val="0"/>
+          <w:bCs w:val="0"/>
+        </w:rPr>
+        <w:t xml:space="preserve"> </w:t>
+      </w:r>
+      <w:proofErr w:type="spellStart"/>
+      <w:r>
+        <w:rPr>
+          <w:rStyle w:val="Strong"/>
+          <w:rFonts w:ascii="SutonnyOMJ" w:hAnsi="SutonnyOMJ" w:cs="SutonnyOMJ"/>
           <w:b w:val="0"/>
           <w:bCs w:val="0"/>
         </w:rPr>
@@ -913,16 +1088,17 @@
       <w:r>
         <w:rPr>
           <w:rStyle w:val="Strong"/>
-          <w:b w:val="0"/>
-          <w:bCs w:val="0"/>
-        </w:rPr>
-        <w:t xml:space="preserve"> </w:t>
-      </w:r>
-      <w:proofErr w:type="spellStart"/>
-      <w:r>
-        <w:rPr>
-          <w:rStyle w:val="Strong"/>
-          <w:rFonts w:ascii="Nirmala UI" w:hAnsi="Nirmala UI" w:cs="Nirmala UI"/>
+          <w:rFonts w:ascii="SutonnyOMJ" w:hAnsi="SutonnyOMJ" w:cs="SutonnyOMJ"/>
+          <w:b w:val="0"/>
+          <w:bCs w:val="0"/>
+        </w:rPr>
+        <w:t xml:space="preserve"> </w:t>
+      </w:r>
+      <w:proofErr w:type="spellStart"/>
+      <w:r>
+        <w:rPr>
+          <w:rStyle w:val="Strong"/>
+          <w:rFonts w:ascii="SutonnyOMJ" w:hAnsi="SutonnyOMJ" w:cs="SutonnyOMJ"/>
           <w:b w:val="0"/>
           <w:bCs w:val="0"/>
         </w:rPr>
@@ -932,16 +1108,17 @@
       <w:r>
         <w:rPr>
           <w:rStyle w:val="Strong"/>
-          <w:b w:val="0"/>
-          <w:bCs w:val="0"/>
-        </w:rPr>
-        <w:t xml:space="preserve"> </w:t>
-      </w:r>
-      <w:proofErr w:type="spellStart"/>
-      <w:r>
-        <w:rPr>
-          <w:rStyle w:val="Strong"/>
-          <w:rFonts w:ascii="Nirmala UI" w:hAnsi="Nirmala UI" w:cs="Nirmala UI"/>
+          <w:rFonts w:ascii="SutonnyOMJ" w:hAnsi="SutonnyOMJ" w:cs="SutonnyOMJ"/>
+          <w:b w:val="0"/>
+          <w:bCs w:val="0"/>
+        </w:rPr>
+        <w:t xml:space="preserve"> </w:t>
+      </w:r>
+      <w:proofErr w:type="spellStart"/>
+      <w:r>
+        <w:rPr>
+          <w:rStyle w:val="Strong"/>
+          <w:rFonts w:ascii="SutonnyOMJ" w:hAnsi="SutonnyOMJ" w:cs="SutonnyOMJ"/>
           <w:b w:val="0"/>
           <w:bCs w:val="0"/>
         </w:rPr>
@@ -951,45 +1128,55 @@
       <w:r>
         <w:rPr>
           <w:rStyle w:val="Strong"/>
+          <w:rFonts w:ascii="SutonnyOMJ" w:hAnsi="SutonnyOMJ" w:cs="SutonnyOMJ"/>
         </w:rPr>
         <w:t>”</w:t>
       </w:r>
       <w:r>
-        <w:t xml:space="preserve"> </w:t>
-      </w:r>
-      <w:proofErr w:type="spellStart"/>
-      <w:r>
-        <w:rPr>
-          <w:rFonts w:ascii="Nirmala UI" w:hAnsi="Nirmala UI" w:cs="Nirmala UI"/>
+        <w:rPr>
+          <w:rFonts w:ascii="SutonnyOMJ" w:hAnsi="SutonnyOMJ" w:cs="SutonnyOMJ"/>
+        </w:rPr>
+        <w:t xml:space="preserve"> </w:t>
+      </w:r>
+      <w:proofErr w:type="spellStart"/>
+      <w:r>
+        <w:rPr>
+          <w:rFonts w:ascii="SutonnyOMJ" w:hAnsi="SutonnyOMJ" w:cs="SutonnyOMJ"/>
         </w:rPr>
         <w:t>আয়োজনের</w:t>
       </w:r>
       <w:proofErr w:type="spellEnd"/>
       <w:r>
-        <w:t xml:space="preserve"> </w:t>
-      </w:r>
-      <w:proofErr w:type="spellStart"/>
-      <w:r>
-        <w:rPr>
-          <w:rFonts w:ascii="Nirmala UI" w:hAnsi="Nirmala UI" w:cs="Nirmala UI"/>
+        <w:rPr>
+          <w:rFonts w:ascii="SutonnyOMJ" w:hAnsi="SutonnyOMJ" w:cs="SutonnyOMJ"/>
+        </w:rPr>
+        <w:t xml:space="preserve"> </w:t>
+      </w:r>
+      <w:proofErr w:type="spellStart"/>
+      <w:r>
+        <w:rPr>
+          <w:rFonts w:ascii="SutonnyOMJ" w:hAnsi="SutonnyOMJ" w:cs="SutonnyOMJ"/>
         </w:rPr>
         <w:t>উদ্যোগ</w:t>
       </w:r>
       <w:proofErr w:type="spellEnd"/>
       <w:r>
-        <w:t xml:space="preserve"> </w:t>
-      </w:r>
-      <w:proofErr w:type="spellStart"/>
-      <w:r>
-        <w:rPr>
-          <w:rFonts w:ascii="Nirmala UI" w:hAnsi="Nirmala UI" w:cs="Nirmala UI"/>
+        <w:rPr>
+          <w:rFonts w:ascii="SutonnyOMJ" w:hAnsi="SutonnyOMJ" w:cs="SutonnyOMJ"/>
+        </w:rPr>
+        <w:t xml:space="preserve"> </w:t>
+      </w:r>
+      <w:proofErr w:type="spellStart"/>
+      <w:r>
+        <w:rPr>
+          <w:rFonts w:ascii="SutonnyOMJ" w:hAnsi="SutonnyOMJ" w:cs="SutonnyOMJ"/>
         </w:rPr>
         <w:t>নিয়েছি</w:t>
       </w:r>
       <w:proofErr w:type="spellEnd"/>
       <w:r>
         <w:rPr>
-          <w:rFonts w:ascii="Nirmala UI" w:hAnsi="Nirmala UI" w:cs="Nirmala UI"/>
+          <w:rFonts w:ascii="SutonnyOMJ" w:hAnsi="SutonnyOMJ" w:cs="SutonnyOMJ"/>
         </w:rPr>
         <w:t>।</w:t>
       </w:r>
@@ -997,307 +1184,359 @@
     <w:p>
       <w:pPr>
         <w:pStyle w:val="NormalWeb"/>
+        <w:jc w:val="both"/>
+        <w:rPr>
+          <w:rFonts w:ascii="SutonnyOMJ" w:hAnsi="SutonnyOMJ" w:cs="SutonnyOMJ"/>
+        </w:rPr>
       </w:pPr>
       <w:r>
         <w:rPr>
-          <w:rFonts w:ascii="Nirmala UI" w:hAnsi="Nirmala UI" w:cs="Nirmala UI"/>
-        </w:rPr>
-        <w:t>এই</w:t>
-      </w:r>
-      <w:r>
-        <w:t xml:space="preserve"> </w:t>
-      </w:r>
-      <w:proofErr w:type="spellStart"/>
-      <w:r>
-        <w:rPr>
-          <w:rFonts w:ascii="Nirmala UI" w:hAnsi="Nirmala UI" w:cs="Nirmala UI"/>
+          <w:rFonts w:ascii="SutonnyOMJ" w:hAnsi="SutonnyOMJ" w:cs="SutonnyOMJ"/>
+        </w:rPr>
+        <w:t xml:space="preserve">এই </w:t>
+      </w:r>
+      <w:proofErr w:type="spellStart"/>
+      <w:r>
+        <w:rPr>
+          <w:rFonts w:ascii="SutonnyOMJ" w:hAnsi="SutonnyOMJ" w:cs="SutonnyOMJ"/>
         </w:rPr>
         <w:t>আয়োজনের</w:t>
       </w:r>
       <w:proofErr w:type="spellEnd"/>
       <w:r>
-        <w:t xml:space="preserve"> </w:t>
-      </w:r>
-      <w:proofErr w:type="spellStart"/>
-      <w:r>
-        <w:rPr>
-          <w:rFonts w:ascii="Nirmala UI" w:hAnsi="Nirmala UI" w:cs="Nirmala UI"/>
+        <w:rPr>
+          <w:rFonts w:ascii="SutonnyOMJ" w:hAnsi="SutonnyOMJ" w:cs="SutonnyOMJ"/>
+        </w:rPr>
+        <w:t xml:space="preserve"> </w:t>
+      </w:r>
+      <w:proofErr w:type="spellStart"/>
+      <w:r>
+        <w:rPr>
+          <w:rFonts w:ascii="SutonnyOMJ" w:hAnsi="SutonnyOMJ" w:cs="SutonnyOMJ"/>
         </w:rPr>
         <w:t>মূল</w:t>
       </w:r>
       <w:proofErr w:type="spellEnd"/>
       <w:r>
-        <w:t xml:space="preserve"> </w:t>
-      </w:r>
-      <w:proofErr w:type="spellStart"/>
-      <w:r>
-        <w:rPr>
-          <w:rFonts w:ascii="Nirmala UI" w:hAnsi="Nirmala UI" w:cs="Nirmala UI"/>
+        <w:rPr>
+          <w:rFonts w:ascii="SutonnyOMJ" w:hAnsi="SutonnyOMJ" w:cs="SutonnyOMJ"/>
+        </w:rPr>
+        <w:t xml:space="preserve"> </w:t>
+      </w:r>
+      <w:proofErr w:type="spellStart"/>
+      <w:r>
+        <w:rPr>
+          <w:rFonts w:ascii="SutonnyOMJ" w:hAnsi="SutonnyOMJ" w:cs="SutonnyOMJ"/>
         </w:rPr>
         <w:t>উদ্দেশ্য</w:t>
       </w:r>
       <w:proofErr w:type="spellEnd"/>
       <w:r>
-        <w:t xml:space="preserve"> </w:t>
-      </w:r>
-      <w:proofErr w:type="spellStart"/>
-      <w:r>
-        <w:rPr>
-          <w:rFonts w:ascii="Nirmala UI" w:hAnsi="Nirmala UI" w:cs="Nirmala UI"/>
+        <w:rPr>
+          <w:rFonts w:ascii="SutonnyOMJ" w:hAnsi="SutonnyOMJ" w:cs="SutonnyOMJ"/>
+        </w:rPr>
+        <w:t xml:space="preserve"> </w:t>
+      </w:r>
+      <w:proofErr w:type="spellStart"/>
+      <w:r>
+        <w:rPr>
+          <w:rFonts w:ascii="SutonnyOMJ" w:hAnsi="SutonnyOMJ" w:cs="SutonnyOMJ"/>
         </w:rPr>
         <w:t>হলো</w:t>
       </w:r>
       <w:proofErr w:type="spellEnd"/>
       <w:r>
-        <w:t xml:space="preserve"> — </w:t>
-      </w:r>
-      <w:proofErr w:type="spellStart"/>
-      <w:r>
-        <w:rPr>
-          <w:rFonts w:ascii="Nirmala UI" w:hAnsi="Nirmala UI" w:cs="Nirmala UI"/>
+        <w:rPr>
+          <w:rFonts w:ascii="SutonnyOMJ" w:hAnsi="SutonnyOMJ" w:cs="SutonnyOMJ"/>
+        </w:rPr>
+        <w:t xml:space="preserve"> </w:t>
+      </w:r>
+      <w:r>
+        <w:t>—</w:t>
+      </w:r>
+      <w:r>
+        <w:rPr>
+          <w:rFonts w:ascii="SutonnyOMJ" w:hAnsi="SutonnyOMJ" w:cs="SutonnyOMJ"/>
+        </w:rPr>
+        <w:t xml:space="preserve"> </w:t>
+      </w:r>
+      <w:proofErr w:type="spellStart"/>
+      <w:r>
+        <w:rPr>
+          <w:rFonts w:ascii="SutonnyOMJ" w:hAnsi="SutonnyOMJ" w:cs="SutonnyOMJ"/>
         </w:rPr>
         <w:t>পবিত্র</w:t>
       </w:r>
       <w:proofErr w:type="spellEnd"/>
       <w:r>
-        <w:t xml:space="preserve"> </w:t>
-      </w:r>
-      <w:proofErr w:type="spellStart"/>
-      <w:r>
-        <w:rPr>
-          <w:rFonts w:ascii="Nirmala UI" w:hAnsi="Nirmala UI" w:cs="Nirmala UI"/>
+        <w:rPr>
+          <w:rFonts w:ascii="SutonnyOMJ" w:hAnsi="SutonnyOMJ" w:cs="SutonnyOMJ"/>
+        </w:rPr>
+        <w:t xml:space="preserve"> </w:t>
+      </w:r>
+      <w:proofErr w:type="spellStart"/>
+      <w:r>
+        <w:rPr>
+          <w:rFonts w:ascii="SutonnyOMJ" w:hAnsi="SutonnyOMJ" w:cs="SutonnyOMJ"/>
         </w:rPr>
         <w:t>কুরআনের</w:t>
       </w:r>
       <w:proofErr w:type="spellEnd"/>
       <w:r>
-        <w:t xml:space="preserve"> </w:t>
-      </w:r>
-      <w:proofErr w:type="spellStart"/>
-      <w:r>
-        <w:rPr>
-          <w:rFonts w:ascii="Nirmala UI" w:hAnsi="Nirmala UI" w:cs="Nirmala UI"/>
+        <w:rPr>
+          <w:rFonts w:ascii="SutonnyOMJ" w:hAnsi="SutonnyOMJ" w:cs="SutonnyOMJ"/>
+        </w:rPr>
+        <w:t xml:space="preserve"> </w:t>
+      </w:r>
+      <w:proofErr w:type="spellStart"/>
+      <w:r>
+        <w:rPr>
+          <w:rFonts w:ascii="SutonnyOMJ" w:hAnsi="SutonnyOMJ" w:cs="SutonnyOMJ"/>
         </w:rPr>
         <w:t>আলো</w:t>
       </w:r>
       <w:proofErr w:type="spellEnd"/>
       <w:r>
-        <w:t xml:space="preserve"> </w:t>
-      </w:r>
-      <w:r>
-        <w:rPr>
-          <w:rFonts w:ascii="Nirmala UI" w:hAnsi="Nirmala UI" w:cs="Nirmala UI"/>
-        </w:rPr>
-        <w:t>ও</w:t>
-      </w:r>
-      <w:r>
-        <w:t xml:space="preserve"> </w:t>
-      </w:r>
-      <w:proofErr w:type="spellStart"/>
-      <w:r>
-        <w:rPr>
-          <w:rFonts w:ascii="Nirmala UI" w:hAnsi="Nirmala UI" w:cs="Nirmala UI"/>
+        <w:rPr>
+          <w:rFonts w:ascii="SutonnyOMJ" w:hAnsi="SutonnyOMJ" w:cs="SutonnyOMJ"/>
+        </w:rPr>
+        <w:t xml:space="preserve"> ও </w:t>
+      </w:r>
+      <w:proofErr w:type="spellStart"/>
+      <w:r>
+        <w:rPr>
+          <w:rFonts w:ascii="SutonnyOMJ" w:hAnsi="SutonnyOMJ" w:cs="SutonnyOMJ"/>
         </w:rPr>
         <w:t>ইসলামের</w:t>
       </w:r>
       <w:proofErr w:type="spellEnd"/>
       <w:r>
-        <w:t xml:space="preserve"> </w:t>
-      </w:r>
-      <w:proofErr w:type="spellStart"/>
-      <w:r>
-        <w:rPr>
-          <w:rFonts w:ascii="Nirmala UI" w:hAnsi="Nirmala UI" w:cs="Nirmala UI"/>
+        <w:rPr>
+          <w:rFonts w:ascii="SutonnyOMJ" w:hAnsi="SutonnyOMJ" w:cs="SutonnyOMJ"/>
+        </w:rPr>
+        <w:t xml:space="preserve"> </w:t>
+      </w:r>
+      <w:proofErr w:type="spellStart"/>
+      <w:r>
+        <w:rPr>
+          <w:rFonts w:ascii="SutonnyOMJ" w:hAnsi="SutonnyOMJ" w:cs="SutonnyOMJ"/>
         </w:rPr>
         <w:t>শান্তির</w:t>
       </w:r>
       <w:proofErr w:type="spellEnd"/>
       <w:r>
-        <w:t xml:space="preserve"> </w:t>
-      </w:r>
-      <w:proofErr w:type="spellStart"/>
-      <w:r>
-        <w:rPr>
-          <w:rFonts w:ascii="Nirmala UI" w:hAnsi="Nirmala UI" w:cs="Nirmala UI"/>
+        <w:rPr>
+          <w:rFonts w:ascii="SutonnyOMJ" w:hAnsi="SutonnyOMJ" w:cs="SutonnyOMJ"/>
+        </w:rPr>
+        <w:t xml:space="preserve"> </w:t>
+      </w:r>
+      <w:proofErr w:type="spellStart"/>
+      <w:r>
+        <w:rPr>
+          <w:rFonts w:ascii="SutonnyOMJ" w:hAnsi="SutonnyOMJ" w:cs="SutonnyOMJ"/>
         </w:rPr>
         <w:t>বার্তা</w:t>
       </w:r>
       <w:proofErr w:type="spellEnd"/>
       <w:r>
-        <w:t xml:space="preserve"> </w:t>
-      </w:r>
-      <w:proofErr w:type="spellStart"/>
-      <w:r>
-        <w:rPr>
-          <w:rFonts w:ascii="Nirmala UI" w:hAnsi="Nirmala UI" w:cs="Nirmala UI"/>
+        <w:rPr>
+          <w:rFonts w:ascii="SutonnyOMJ" w:hAnsi="SutonnyOMJ" w:cs="SutonnyOMJ"/>
+        </w:rPr>
+        <w:t xml:space="preserve"> </w:t>
+      </w:r>
+      <w:proofErr w:type="spellStart"/>
+      <w:r>
+        <w:rPr>
+          <w:rFonts w:ascii="SutonnyOMJ" w:hAnsi="SutonnyOMJ" w:cs="SutonnyOMJ"/>
         </w:rPr>
         <w:t>বিশ্ববিদ্যালয়ের</w:t>
       </w:r>
       <w:proofErr w:type="spellEnd"/>
       <w:r>
-        <w:t xml:space="preserve"> </w:t>
-      </w:r>
-      <w:proofErr w:type="spellStart"/>
-      <w:r>
-        <w:rPr>
-          <w:rFonts w:ascii="Nirmala UI" w:hAnsi="Nirmala UI" w:cs="Nirmala UI"/>
+        <w:rPr>
+          <w:rFonts w:ascii="SutonnyOMJ" w:hAnsi="SutonnyOMJ" w:cs="SutonnyOMJ"/>
+        </w:rPr>
+        <w:t xml:space="preserve"> </w:t>
+      </w:r>
+      <w:proofErr w:type="spellStart"/>
+      <w:r>
+        <w:rPr>
+          <w:rFonts w:ascii="SutonnyOMJ" w:hAnsi="SutonnyOMJ" w:cs="SutonnyOMJ"/>
         </w:rPr>
         <w:t>শিক্ষার্থী</w:t>
       </w:r>
       <w:proofErr w:type="spellEnd"/>
       <w:r>
+        <w:rPr>
+          <w:rFonts w:ascii="SutonnyOMJ" w:hAnsi="SutonnyOMJ" w:cs="SutonnyOMJ"/>
+        </w:rPr>
         <w:t xml:space="preserve">, </w:t>
       </w:r>
       <w:proofErr w:type="spellStart"/>
       <w:r>
         <w:rPr>
-          <w:rFonts w:ascii="Nirmala UI" w:hAnsi="Nirmala UI" w:cs="Nirmala UI"/>
+          <w:rFonts w:ascii="SutonnyOMJ" w:hAnsi="SutonnyOMJ" w:cs="SutonnyOMJ"/>
         </w:rPr>
         <w:t>শিক্ষক</w:t>
       </w:r>
       <w:proofErr w:type="spellEnd"/>
       <w:r>
-        <w:t xml:space="preserve"> </w:t>
-      </w:r>
-      <w:r>
-        <w:rPr>
-          <w:rFonts w:ascii="Nirmala UI" w:hAnsi="Nirmala UI" w:cs="Nirmala UI"/>
-        </w:rPr>
-        <w:t>ও</w:t>
-      </w:r>
-      <w:r>
-        <w:t xml:space="preserve"> </w:t>
-      </w:r>
-      <w:proofErr w:type="spellStart"/>
-      <w:r>
-        <w:rPr>
-          <w:rFonts w:ascii="Nirmala UI" w:hAnsi="Nirmala UI" w:cs="Nirmala UI"/>
+        <w:rPr>
+          <w:rFonts w:ascii="SutonnyOMJ" w:hAnsi="SutonnyOMJ" w:cs="SutonnyOMJ"/>
+        </w:rPr>
+        <w:t xml:space="preserve"> ও </w:t>
+      </w:r>
+      <w:proofErr w:type="spellStart"/>
+      <w:r>
+        <w:rPr>
+          <w:rFonts w:ascii="SutonnyOMJ" w:hAnsi="SutonnyOMJ" w:cs="SutonnyOMJ"/>
         </w:rPr>
         <w:t>কর্মচারীদের</w:t>
       </w:r>
       <w:proofErr w:type="spellEnd"/>
       <w:r>
-        <w:t xml:space="preserve"> </w:t>
-      </w:r>
-      <w:proofErr w:type="spellStart"/>
-      <w:r>
-        <w:rPr>
-          <w:rFonts w:ascii="Nirmala UI" w:hAnsi="Nirmala UI" w:cs="Nirmala UI"/>
+        <w:rPr>
+          <w:rFonts w:ascii="SutonnyOMJ" w:hAnsi="SutonnyOMJ" w:cs="SutonnyOMJ"/>
+        </w:rPr>
+        <w:t xml:space="preserve"> </w:t>
+      </w:r>
+      <w:proofErr w:type="spellStart"/>
+      <w:r>
+        <w:rPr>
+          <w:rFonts w:ascii="SutonnyOMJ" w:hAnsi="SutonnyOMJ" w:cs="SutonnyOMJ"/>
         </w:rPr>
         <w:t>মাঝে</w:t>
       </w:r>
       <w:proofErr w:type="spellEnd"/>
       <w:r>
-        <w:t xml:space="preserve"> </w:t>
-      </w:r>
-      <w:proofErr w:type="spellStart"/>
-      <w:r>
-        <w:rPr>
-          <w:rFonts w:ascii="Nirmala UI" w:hAnsi="Nirmala UI" w:cs="Nirmala UI"/>
+        <w:rPr>
+          <w:rFonts w:ascii="SutonnyOMJ" w:hAnsi="SutonnyOMJ" w:cs="SutonnyOMJ"/>
+        </w:rPr>
+        <w:t xml:space="preserve"> </w:t>
+      </w:r>
+      <w:proofErr w:type="spellStart"/>
+      <w:r>
+        <w:rPr>
+          <w:rFonts w:ascii="SutonnyOMJ" w:hAnsi="SutonnyOMJ" w:cs="SutonnyOMJ"/>
         </w:rPr>
         <w:t>ছড়িয়ে</w:t>
       </w:r>
       <w:proofErr w:type="spellEnd"/>
       <w:r>
-        <w:t xml:space="preserve"> </w:t>
-      </w:r>
-      <w:proofErr w:type="spellStart"/>
-      <w:r>
-        <w:rPr>
-          <w:rFonts w:ascii="Nirmala UI" w:hAnsi="Nirmala UI" w:cs="Nirmala UI"/>
+        <w:rPr>
+          <w:rFonts w:ascii="SutonnyOMJ" w:hAnsi="SutonnyOMJ" w:cs="SutonnyOMJ"/>
+        </w:rPr>
+        <w:t xml:space="preserve"> </w:t>
+      </w:r>
+      <w:proofErr w:type="spellStart"/>
+      <w:r>
+        <w:rPr>
+          <w:rFonts w:ascii="SutonnyOMJ" w:hAnsi="SutonnyOMJ" w:cs="SutonnyOMJ"/>
         </w:rPr>
         <w:t>দেওয়া</w:t>
       </w:r>
       <w:proofErr w:type="spellEnd"/>
       <w:r>
-        <w:t xml:space="preserve"> </w:t>
-      </w:r>
-      <w:proofErr w:type="spellStart"/>
-      <w:r>
-        <w:rPr>
-          <w:rFonts w:ascii="Nirmala UI" w:hAnsi="Nirmala UI" w:cs="Nirmala UI"/>
+        <w:rPr>
+          <w:rFonts w:ascii="SutonnyOMJ" w:hAnsi="SutonnyOMJ" w:cs="SutonnyOMJ"/>
+        </w:rPr>
+        <w:t xml:space="preserve"> </w:t>
+      </w:r>
+      <w:proofErr w:type="spellStart"/>
+      <w:r>
+        <w:rPr>
+          <w:rFonts w:ascii="SutonnyOMJ" w:hAnsi="SutonnyOMJ" w:cs="SutonnyOMJ"/>
         </w:rPr>
         <w:t>এবং</w:t>
       </w:r>
       <w:proofErr w:type="spellEnd"/>
       <w:r>
-        <w:t xml:space="preserve"> </w:t>
-      </w:r>
-      <w:proofErr w:type="spellStart"/>
-      <w:r>
-        <w:rPr>
-          <w:rFonts w:ascii="Nirmala UI" w:hAnsi="Nirmala UI" w:cs="Nirmala UI"/>
+        <w:rPr>
+          <w:rFonts w:ascii="SutonnyOMJ" w:hAnsi="SutonnyOMJ" w:cs="SutonnyOMJ"/>
+        </w:rPr>
+        <w:t xml:space="preserve"> </w:t>
+      </w:r>
+      <w:proofErr w:type="spellStart"/>
+      <w:r>
+        <w:rPr>
+          <w:rFonts w:ascii="SutonnyOMJ" w:hAnsi="SutonnyOMJ" w:cs="SutonnyOMJ"/>
         </w:rPr>
         <w:t>পারস্পরিক</w:t>
       </w:r>
       <w:proofErr w:type="spellEnd"/>
       <w:r>
-        <w:t xml:space="preserve"> </w:t>
-      </w:r>
-      <w:proofErr w:type="spellStart"/>
-      <w:r>
-        <w:rPr>
-          <w:rFonts w:ascii="Nirmala UI" w:hAnsi="Nirmala UI" w:cs="Nirmala UI"/>
+        <w:rPr>
+          <w:rFonts w:ascii="SutonnyOMJ" w:hAnsi="SutonnyOMJ" w:cs="SutonnyOMJ"/>
+        </w:rPr>
+        <w:t xml:space="preserve"> </w:t>
+      </w:r>
+      <w:proofErr w:type="spellStart"/>
+      <w:r>
+        <w:rPr>
+          <w:rFonts w:ascii="SutonnyOMJ" w:hAnsi="SutonnyOMJ" w:cs="SutonnyOMJ"/>
         </w:rPr>
         <w:t>সৌহার্দ্য</w:t>
       </w:r>
       <w:proofErr w:type="spellEnd"/>
       <w:r>
+        <w:rPr>
+          <w:rFonts w:ascii="SutonnyOMJ" w:hAnsi="SutonnyOMJ" w:cs="SutonnyOMJ"/>
+        </w:rPr>
         <w:t xml:space="preserve">, </w:t>
       </w:r>
       <w:proofErr w:type="spellStart"/>
       <w:r>
         <w:rPr>
-          <w:rFonts w:ascii="Nirmala UI" w:hAnsi="Nirmala UI" w:cs="Nirmala UI"/>
+          <w:rFonts w:ascii="SutonnyOMJ" w:hAnsi="SutonnyOMJ" w:cs="SutonnyOMJ"/>
         </w:rPr>
         <w:t>সহমর্মিতা</w:t>
       </w:r>
       <w:proofErr w:type="spellEnd"/>
       <w:r>
-        <w:t xml:space="preserve"> </w:t>
-      </w:r>
-      <w:r>
-        <w:rPr>
-          <w:rFonts w:ascii="Nirmala UI" w:hAnsi="Nirmala UI" w:cs="Nirmala UI"/>
-        </w:rPr>
-        <w:t>ও</w:t>
-      </w:r>
-      <w:r>
-        <w:t xml:space="preserve"> </w:t>
-      </w:r>
-      <w:proofErr w:type="spellStart"/>
-      <w:r>
-        <w:rPr>
-          <w:rFonts w:ascii="Nirmala UI" w:hAnsi="Nirmala UI" w:cs="Nirmala UI"/>
+        <w:rPr>
+          <w:rFonts w:ascii="SutonnyOMJ" w:hAnsi="SutonnyOMJ" w:cs="SutonnyOMJ"/>
+        </w:rPr>
+        <w:t xml:space="preserve"> ও </w:t>
+      </w:r>
+      <w:proofErr w:type="spellStart"/>
+      <w:r>
+        <w:rPr>
+          <w:rFonts w:ascii="SutonnyOMJ" w:hAnsi="SutonnyOMJ" w:cs="SutonnyOMJ"/>
         </w:rPr>
         <w:t>সম্প্রীতি</w:t>
       </w:r>
       <w:proofErr w:type="spellEnd"/>
       <w:r>
-        <w:t xml:space="preserve"> </w:t>
-      </w:r>
-      <w:proofErr w:type="spellStart"/>
-      <w:r>
-        <w:rPr>
-          <w:rFonts w:ascii="Nirmala UI" w:hAnsi="Nirmala UI" w:cs="Nirmala UI"/>
+        <w:rPr>
+          <w:rFonts w:ascii="SutonnyOMJ" w:hAnsi="SutonnyOMJ" w:cs="SutonnyOMJ"/>
+        </w:rPr>
+        <w:t xml:space="preserve"> </w:t>
+      </w:r>
+      <w:proofErr w:type="spellStart"/>
+      <w:r>
+        <w:rPr>
+          <w:rFonts w:ascii="SutonnyOMJ" w:hAnsi="SutonnyOMJ" w:cs="SutonnyOMJ"/>
         </w:rPr>
         <w:t>জোরদার</w:t>
       </w:r>
       <w:proofErr w:type="spellEnd"/>
       <w:r>
-        <w:t xml:space="preserve"> </w:t>
-      </w:r>
-      <w:proofErr w:type="spellStart"/>
-      <w:r>
-        <w:rPr>
-          <w:rFonts w:ascii="Nirmala UI" w:hAnsi="Nirmala UI" w:cs="Nirmala UI"/>
+        <w:rPr>
+          <w:rFonts w:ascii="SutonnyOMJ" w:hAnsi="SutonnyOMJ" w:cs="SutonnyOMJ"/>
+        </w:rPr>
+        <w:t xml:space="preserve"> </w:t>
+      </w:r>
+      <w:proofErr w:type="spellStart"/>
+      <w:r>
+        <w:rPr>
+          <w:rFonts w:ascii="SutonnyOMJ" w:hAnsi="SutonnyOMJ" w:cs="SutonnyOMJ"/>
         </w:rPr>
         <w:t>করা</w:t>
       </w:r>
       <w:proofErr w:type="spellEnd"/>
       <w:r>
         <w:rPr>
-          <w:rFonts w:ascii="Nirmala UI" w:hAnsi="Nirmala UI" w:cs="Nirmala UI"/>
+          <w:rFonts w:ascii="SutonnyOMJ" w:hAnsi="SutonnyOMJ" w:cs="SutonnyOMJ"/>
         </w:rPr>
         <w:t>।</w:t>
       </w:r>
@@ -1305,331 +1544,359 @@
     <w:p>
       <w:pPr>
         <w:pStyle w:val="NormalWeb"/>
+        <w:jc w:val="both"/>
+        <w:rPr>
+          <w:rFonts w:ascii="SutonnyOMJ" w:hAnsi="SutonnyOMJ" w:cs="SutonnyOMJ"/>
+        </w:rPr>
       </w:pPr>
       <w:proofErr w:type="spellStart"/>
       <w:r>
         <w:rPr>
-          <w:rFonts w:ascii="Nirmala UI" w:hAnsi="Nirmala UI" w:cs="Nirmala UI"/>
+          <w:rFonts w:ascii="SutonnyOMJ" w:hAnsi="SutonnyOMJ" w:cs="SutonnyOMJ"/>
         </w:rPr>
         <w:t>উল্লেখ্য</w:t>
       </w:r>
       <w:proofErr w:type="spellEnd"/>
       <w:r>
+        <w:rPr>
+          <w:rFonts w:ascii="SutonnyOMJ" w:hAnsi="SutonnyOMJ" w:cs="SutonnyOMJ"/>
+        </w:rPr>
+        <w:t xml:space="preserve">, এ </w:t>
+      </w:r>
+      <w:proofErr w:type="spellStart"/>
+      <w:r>
+        <w:rPr>
+          <w:rFonts w:ascii="SutonnyOMJ" w:hAnsi="SutonnyOMJ" w:cs="SutonnyOMJ"/>
+        </w:rPr>
+        <w:t>ধরনের</w:t>
+      </w:r>
+      <w:proofErr w:type="spellEnd"/>
+      <w:r>
+        <w:rPr>
+          <w:rFonts w:ascii="SutonnyOMJ" w:hAnsi="SutonnyOMJ" w:cs="SutonnyOMJ"/>
+        </w:rPr>
+        <w:t xml:space="preserve"> </w:t>
+      </w:r>
+      <w:proofErr w:type="spellStart"/>
+      <w:r>
+        <w:rPr>
+          <w:rStyle w:val="Strong"/>
+          <w:rFonts w:ascii="SutonnyOMJ" w:hAnsi="SutonnyOMJ" w:cs="SutonnyOMJ"/>
+          <w:b w:val="0"/>
+          <w:bCs w:val="0"/>
+        </w:rPr>
+        <w:t>ফ্রি</w:t>
+      </w:r>
+      <w:proofErr w:type="spellEnd"/>
+      <w:r>
+        <w:rPr>
+          <w:rStyle w:val="Strong"/>
+          <w:rFonts w:ascii="SutonnyOMJ" w:hAnsi="SutonnyOMJ" w:cs="SutonnyOMJ"/>
+          <w:b w:val="0"/>
+          <w:bCs w:val="0"/>
+        </w:rPr>
+        <w:t xml:space="preserve"> </w:t>
+      </w:r>
+      <w:proofErr w:type="spellStart"/>
+      <w:r>
+        <w:rPr>
+          <w:rStyle w:val="Strong"/>
+          <w:rFonts w:ascii="SutonnyOMJ" w:hAnsi="SutonnyOMJ" w:cs="SutonnyOMJ"/>
+          <w:b w:val="0"/>
+          <w:bCs w:val="0"/>
+        </w:rPr>
+        <w:t>কুরআন</w:t>
+      </w:r>
+      <w:proofErr w:type="spellEnd"/>
+      <w:r>
+        <w:rPr>
+          <w:rStyle w:val="Strong"/>
+          <w:rFonts w:ascii="SutonnyOMJ" w:hAnsi="SutonnyOMJ" w:cs="SutonnyOMJ"/>
+          <w:b w:val="0"/>
+          <w:bCs w:val="0"/>
+        </w:rPr>
+        <w:t xml:space="preserve"> </w:t>
+      </w:r>
+      <w:proofErr w:type="spellStart"/>
+      <w:r>
+        <w:rPr>
+          <w:rStyle w:val="Strong"/>
+          <w:rFonts w:ascii="SutonnyOMJ" w:hAnsi="SutonnyOMJ" w:cs="SutonnyOMJ"/>
+          <w:b w:val="0"/>
+          <w:bCs w:val="0"/>
+        </w:rPr>
+        <w:t>ডোনেশন</w:t>
+      </w:r>
+      <w:proofErr w:type="spellEnd"/>
+      <w:r>
+        <w:rPr>
+          <w:rStyle w:val="Strong"/>
+          <w:rFonts w:ascii="SutonnyOMJ" w:hAnsi="SutonnyOMJ" w:cs="SutonnyOMJ"/>
+          <w:b w:val="0"/>
+          <w:bCs w:val="0"/>
+        </w:rPr>
+        <w:t xml:space="preserve"> </w:t>
+      </w:r>
+      <w:proofErr w:type="spellStart"/>
+      <w:r>
+        <w:rPr>
+          <w:rStyle w:val="Strong"/>
+          <w:rFonts w:ascii="SutonnyOMJ" w:hAnsi="SutonnyOMJ" w:cs="SutonnyOMJ"/>
+          <w:b w:val="0"/>
+          <w:bCs w:val="0"/>
+        </w:rPr>
+        <w:t>প্রোগ্রাম</w:t>
+      </w:r>
+      <w:proofErr w:type="spellEnd"/>
+      <w:r>
+        <w:rPr>
+          <w:rStyle w:val="Strong"/>
+          <w:rFonts w:ascii="SutonnyOMJ" w:hAnsi="SutonnyOMJ" w:cs="SutonnyOMJ"/>
+          <w:b w:val="0"/>
+          <w:bCs w:val="0"/>
+        </w:rPr>
+        <w:t xml:space="preserve"> </w:t>
+      </w:r>
+      <w:proofErr w:type="spellStart"/>
+      <w:r>
+        <w:rPr>
+          <w:rStyle w:val="Strong"/>
+          <w:rFonts w:ascii="SutonnyOMJ" w:hAnsi="SutonnyOMJ" w:cs="SutonnyOMJ"/>
+          <w:b w:val="0"/>
+          <w:bCs w:val="0"/>
+        </w:rPr>
+        <w:t>বর্তমানে</w:t>
+      </w:r>
+      <w:proofErr w:type="spellEnd"/>
+      <w:r>
+        <w:rPr>
+          <w:rStyle w:val="Strong"/>
+          <w:rFonts w:ascii="SutonnyOMJ" w:hAnsi="SutonnyOMJ" w:cs="SutonnyOMJ"/>
+          <w:b w:val="0"/>
+          <w:bCs w:val="0"/>
+        </w:rPr>
+        <w:t xml:space="preserve"> </w:t>
+      </w:r>
+      <w:proofErr w:type="spellStart"/>
+      <w:r>
+        <w:rPr>
+          <w:rStyle w:val="Strong"/>
+          <w:rFonts w:ascii="SutonnyOMJ" w:hAnsi="SutonnyOMJ" w:cs="SutonnyOMJ"/>
+          <w:b w:val="0"/>
+          <w:bCs w:val="0"/>
+        </w:rPr>
+        <w:t>দেশের</w:t>
+      </w:r>
+      <w:proofErr w:type="spellEnd"/>
+      <w:r>
+        <w:rPr>
+          <w:rStyle w:val="Strong"/>
+          <w:rFonts w:ascii="SutonnyOMJ" w:hAnsi="SutonnyOMJ" w:cs="SutonnyOMJ"/>
+          <w:b w:val="0"/>
+          <w:bCs w:val="0"/>
+        </w:rPr>
+        <w:t xml:space="preserve"> </w:t>
+      </w:r>
+      <w:proofErr w:type="spellStart"/>
+      <w:r>
+        <w:rPr>
+          <w:rStyle w:val="Strong"/>
+          <w:rFonts w:ascii="SutonnyOMJ" w:hAnsi="SutonnyOMJ" w:cs="SutonnyOMJ"/>
+          <w:b w:val="0"/>
+          <w:bCs w:val="0"/>
+        </w:rPr>
+        <w:t>বিভিন্ন</w:t>
+      </w:r>
+      <w:proofErr w:type="spellEnd"/>
+      <w:r>
+        <w:rPr>
+          <w:rStyle w:val="Strong"/>
+          <w:rFonts w:ascii="SutonnyOMJ" w:hAnsi="SutonnyOMJ" w:cs="SutonnyOMJ"/>
+          <w:b w:val="0"/>
+          <w:bCs w:val="0"/>
+        </w:rPr>
+        <w:t xml:space="preserve"> </w:t>
+      </w:r>
+      <w:proofErr w:type="spellStart"/>
+      <w:r>
+        <w:rPr>
+          <w:rStyle w:val="Strong"/>
+          <w:rFonts w:ascii="SutonnyOMJ" w:hAnsi="SutonnyOMJ" w:cs="SutonnyOMJ"/>
+          <w:b w:val="0"/>
+          <w:bCs w:val="0"/>
+        </w:rPr>
+        <w:t>বিশ্ববিদ্যালয়ে</w:t>
+      </w:r>
+      <w:proofErr w:type="spellEnd"/>
+      <w:r>
+        <w:rPr>
+          <w:rStyle w:val="Strong"/>
+          <w:rFonts w:ascii="SutonnyOMJ" w:hAnsi="SutonnyOMJ" w:cs="SutonnyOMJ"/>
+          <w:b w:val="0"/>
+          <w:bCs w:val="0"/>
+        </w:rPr>
+        <w:t xml:space="preserve"> </w:t>
+      </w:r>
+      <w:proofErr w:type="spellStart"/>
+      <w:r>
+        <w:rPr>
+          <w:rStyle w:val="Strong"/>
+          <w:rFonts w:ascii="SutonnyOMJ" w:hAnsi="SutonnyOMJ" w:cs="SutonnyOMJ"/>
+          <w:b w:val="0"/>
+          <w:bCs w:val="0"/>
+        </w:rPr>
+        <w:t>অনুষ্ঠিত</w:t>
+      </w:r>
+      <w:proofErr w:type="spellEnd"/>
+      <w:r>
+        <w:rPr>
+          <w:rStyle w:val="Strong"/>
+          <w:rFonts w:ascii="SutonnyOMJ" w:hAnsi="SutonnyOMJ" w:cs="SutonnyOMJ"/>
+          <w:b w:val="0"/>
+          <w:bCs w:val="0"/>
+        </w:rPr>
+        <w:t xml:space="preserve"> </w:t>
+      </w:r>
+      <w:proofErr w:type="spellStart"/>
+      <w:r>
+        <w:rPr>
+          <w:rStyle w:val="Strong"/>
+          <w:rFonts w:ascii="SutonnyOMJ" w:hAnsi="SutonnyOMJ" w:cs="SutonnyOMJ"/>
+          <w:b w:val="0"/>
+          <w:bCs w:val="0"/>
+        </w:rPr>
+        <w:t>হচ্ছে</w:t>
+      </w:r>
+      <w:proofErr w:type="spellEnd"/>
+      <w:r>
+        <w:rPr>
+          <w:rFonts w:ascii="SutonnyOMJ" w:hAnsi="SutonnyOMJ" w:cs="SutonnyOMJ"/>
+        </w:rPr>
         <w:t xml:space="preserve">, </w:t>
       </w:r>
-      <w:r>
-        <w:rPr>
-          <w:rFonts w:ascii="Nirmala UI" w:hAnsi="Nirmala UI" w:cs="Nirmala UI"/>
-        </w:rPr>
-        <w:t>এ</w:t>
-      </w:r>
-      <w:r>
-        <w:t xml:space="preserve"> </w:t>
-      </w:r>
-      <w:proofErr w:type="spellStart"/>
-      <w:r>
-        <w:rPr>
-          <w:rFonts w:ascii="Nirmala UI" w:hAnsi="Nirmala UI" w:cs="Nirmala UI"/>
-        </w:rPr>
-        <w:t>ধরনের</w:t>
-      </w:r>
-      <w:proofErr w:type="spellEnd"/>
-      <w:r>
-        <w:t xml:space="preserve"> </w:t>
-      </w:r>
-      <w:proofErr w:type="spellStart"/>
-      <w:r>
-        <w:rPr>
-          <w:rStyle w:val="Strong"/>
-          <w:rFonts w:ascii="Nirmala UI" w:hAnsi="Nirmala UI" w:cs="Nirmala UI"/>
-          <w:b w:val="0"/>
-          <w:bCs w:val="0"/>
-        </w:rPr>
-        <w:t>ফ্রি</w:t>
-      </w:r>
-      <w:proofErr w:type="spellEnd"/>
-      <w:r>
-        <w:rPr>
-          <w:rStyle w:val="Strong"/>
-          <w:b w:val="0"/>
-          <w:bCs w:val="0"/>
-        </w:rPr>
-        <w:t xml:space="preserve"> </w:t>
-      </w:r>
-      <w:proofErr w:type="spellStart"/>
-      <w:r>
-        <w:rPr>
-          <w:rStyle w:val="Strong"/>
-          <w:rFonts w:ascii="Nirmala UI" w:hAnsi="Nirmala UI" w:cs="Nirmala UI"/>
-          <w:b w:val="0"/>
-          <w:bCs w:val="0"/>
-        </w:rPr>
-        <w:t>কুরআন</w:t>
-      </w:r>
-      <w:proofErr w:type="spellEnd"/>
-      <w:r>
-        <w:rPr>
-          <w:rStyle w:val="Strong"/>
-          <w:b w:val="0"/>
-          <w:bCs w:val="0"/>
-        </w:rPr>
-        <w:t xml:space="preserve"> </w:t>
-      </w:r>
-      <w:proofErr w:type="spellStart"/>
-      <w:r>
-        <w:rPr>
-          <w:rStyle w:val="Strong"/>
-          <w:rFonts w:ascii="Nirmala UI" w:hAnsi="Nirmala UI" w:cs="Nirmala UI"/>
-          <w:b w:val="0"/>
-          <w:bCs w:val="0"/>
-        </w:rPr>
-        <w:t>ডোনেশন</w:t>
-      </w:r>
-      <w:proofErr w:type="spellEnd"/>
-      <w:r>
-        <w:rPr>
-          <w:rStyle w:val="Strong"/>
-          <w:b w:val="0"/>
-          <w:bCs w:val="0"/>
-        </w:rPr>
-        <w:t xml:space="preserve"> </w:t>
-      </w:r>
-      <w:proofErr w:type="spellStart"/>
-      <w:r>
-        <w:rPr>
-          <w:rStyle w:val="Strong"/>
-          <w:rFonts w:ascii="Nirmala UI" w:hAnsi="Nirmala UI" w:cs="Nirmala UI"/>
-          <w:b w:val="0"/>
-          <w:bCs w:val="0"/>
-        </w:rPr>
-        <w:t>প্রোগ্রাম</w:t>
-      </w:r>
-      <w:proofErr w:type="spellEnd"/>
-      <w:r>
-        <w:rPr>
-          <w:rStyle w:val="Strong"/>
-          <w:b w:val="0"/>
-          <w:bCs w:val="0"/>
-        </w:rPr>
-        <w:t xml:space="preserve"> </w:t>
-      </w:r>
-      <w:proofErr w:type="spellStart"/>
-      <w:r>
-        <w:rPr>
-          <w:rStyle w:val="Strong"/>
-          <w:rFonts w:ascii="Nirmala UI" w:hAnsi="Nirmala UI" w:cs="Nirmala UI"/>
-          <w:b w:val="0"/>
-          <w:bCs w:val="0"/>
-        </w:rPr>
-        <w:t>বর্তমানে</w:t>
-      </w:r>
-      <w:proofErr w:type="spellEnd"/>
-      <w:r>
-        <w:rPr>
-          <w:rStyle w:val="Strong"/>
-          <w:b w:val="0"/>
-          <w:bCs w:val="0"/>
-        </w:rPr>
-        <w:t xml:space="preserve"> </w:t>
-      </w:r>
-      <w:proofErr w:type="spellStart"/>
-      <w:r>
-        <w:rPr>
-          <w:rStyle w:val="Strong"/>
-          <w:rFonts w:ascii="Nirmala UI" w:hAnsi="Nirmala UI" w:cs="Nirmala UI"/>
-          <w:b w:val="0"/>
-          <w:bCs w:val="0"/>
-        </w:rPr>
-        <w:t>দেশের</w:t>
-      </w:r>
-      <w:proofErr w:type="spellEnd"/>
-      <w:r>
-        <w:rPr>
-          <w:rStyle w:val="Strong"/>
-          <w:b w:val="0"/>
-          <w:bCs w:val="0"/>
-        </w:rPr>
-        <w:t xml:space="preserve"> </w:t>
-      </w:r>
-      <w:proofErr w:type="spellStart"/>
-      <w:r>
-        <w:rPr>
-          <w:rStyle w:val="Strong"/>
-          <w:rFonts w:ascii="Nirmala UI" w:hAnsi="Nirmala UI" w:cs="Nirmala UI"/>
-          <w:b w:val="0"/>
-          <w:bCs w:val="0"/>
-        </w:rPr>
-        <w:t>বিভিন্ন</w:t>
-      </w:r>
-      <w:proofErr w:type="spellEnd"/>
-      <w:r>
-        <w:rPr>
-          <w:rStyle w:val="Strong"/>
-          <w:b w:val="0"/>
-          <w:bCs w:val="0"/>
-        </w:rPr>
-        <w:t xml:space="preserve"> </w:t>
-      </w:r>
-      <w:proofErr w:type="spellStart"/>
-      <w:r>
-        <w:rPr>
-          <w:rStyle w:val="Strong"/>
-          <w:rFonts w:ascii="Nirmala UI" w:hAnsi="Nirmala UI" w:cs="Nirmala UI"/>
-          <w:b w:val="0"/>
-          <w:bCs w:val="0"/>
-        </w:rPr>
-        <w:t>বিশ্ববিদ্যালয়ে</w:t>
-      </w:r>
-      <w:proofErr w:type="spellEnd"/>
-      <w:r>
-        <w:rPr>
-          <w:rStyle w:val="Strong"/>
-          <w:b w:val="0"/>
-          <w:bCs w:val="0"/>
-        </w:rPr>
-        <w:t xml:space="preserve"> </w:t>
-      </w:r>
-      <w:proofErr w:type="spellStart"/>
-      <w:r>
-        <w:rPr>
-          <w:rStyle w:val="Strong"/>
-          <w:rFonts w:ascii="Nirmala UI" w:hAnsi="Nirmala UI" w:cs="Nirmala UI"/>
-          <w:b w:val="0"/>
-          <w:bCs w:val="0"/>
-        </w:rPr>
-        <w:t>অনুষ্ঠিত</w:t>
-      </w:r>
-      <w:proofErr w:type="spellEnd"/>
-      <w:r>
-        <w:rPr>
-          <w:rStyle w:val="Strong"/>
-          <w:b w:val="0"/>
-          <w:bCs w:val="0"/>
-        </w:rPr>
-        <w:t xml:space="preserve"> </w:t>
-      </w:r>
-      <w:proofErr w:type="spellStart"/>
-      <w:r>
-        <w:rPr>
-          <w:rStyle w:val="Strong"/>
-          <w:rFonts w:ascii="Nirmala UI" w:hAnsi="Nirmala UI" w:cs="Nirmala UI"/>
-          <w:b w:val="0"/>
-          <w:bCs w:val="0"/>
-        </w:rPr>
-        <w:t>হচ্ছে</w:t>
-      </w:r>
-      <w:proofErr w:type="spellEnd"/>
-      <w:r>
-        <w:t xml:space="preserve">, </w:t>
-      </w:r>
-      <w:proofErr w:type="spellStart"/>
-      <w:r>
-        <w:rPr>
-          <w:rFonts w:ascii="Nirmala UI" w:hAnsi="Nirmala UI" w:cs="Nirmala UI"/>
+      <w:proofErr w:type="spellStart"/>
+      <w:r>
+        <w:rPr>
+          <w:rFonts w:ascii="SutonnyOMJ" w:hAnsi="SutonnyOMJ" w:cs="SutonnyOMJ"/>
         </w:rPr>
         <w:t>যা</w:t>
       </w:r>
       <w:proofErr w:type="spellEnd"/>
       <w:r>
-        <w:t xml:space="preserve"> </w:t>
-      </w:r>
-      <w:proofErr w:type="spellStart"/>
-      <w:r>
-        <w:rPr>
-          <w:rFonts w:ascii="Nirmala UI" w:hAnsi="Nirmala UI" w:cs="Nirmala UI"/>
+        <w:rPr>
+          <w:rFonts w:ascii="SutonnyOMJ" w:hAnsi="SutonnyOMJ" w:cs="SutonnyOMJ"/>
+        </w:rPr>
+        <w:t xml:space="preserve"> </w:t>
+      </w:r>
+      <w:proofErr w:type="spellStart"/>
+      <w:r>
+        <w:rPr>
+          <w:rFonts w:ascii="SutonnyOMJ" w:hAnsi="SutonnyOMJ" w:cs="SutonnyOMJ"/>
         </w:rPr>
         <w:t>ইসলামী</w:t>
       </w:r>
       <w:proofErr w:type="spellEnd"/>
       <w:r>
-        <w:t xml:space="preserve"> </w:t>
-      </w:r>
-      <w:proofErr w:type="spellStart"/>
-      <w:r>
-        <w:rPr>
-          <w:rFonts w:ascii="Nirmala UI" w:hAnsi="Nirmala UI" w:cs="Nirmala UI"/>
+        <w:rPr>
+          <w:rFonts w:ascii="SutonnyOMJ" w:hAnsi="SutonnyOMJ" w:cs="SutonnyOMJ"/>
+        </w:rPr>
+        <w:t xml:space="preserve"> </w:t>
+      </w:r>
+      <w:proofErr w:type="spellStart"/>
+      <w:r>
+        <w:rPr>
+          <w:rFonts w:ascii="SutonnyOMJ" w:hAnsi="SutonnyOMJ" w:cs="SutonnyOMJ"/>
         </w:rPr>
         <w:t>চেতনা</w:t>
       </w:r>
       <w:proofErr w:type="spellEnd"/>
       <w:r>
-        <w:t xml:space="preserve"> </w:t>
-      </w:r>
-      <w:r>
-        <w:rPr>
-          <w:rFonts w:ascii="Nirmala UI" w:hAnsi="Nirmala UI" w:cs="Nirmala UI"/>
-        </w:rPr>
-        <w:t>ও</w:t>
-      </w:r>
-      <w:r>
-        <w:t xml:space="preserve"> </w:t>
-      </w:r>
-      <w:proofErr w:type="spellStart"/>
-      <w:r>
-        <w:rPr>
-          <w:rFonts w:ascii="Nirmala UI" w:hAnsi="Nirmala UI" w:cs="Nirmala UI"/>
+        <w:rPr>
+          <w:rFonts w:ascii="SutonnyOMJ" w:hAnsi="SutonnyOMJ" w:cs="SutonnyOMJ"/>
+        </w:rPr>
+        <w:t xml:space="preserve"> ও </w:t>
+      </w:r>
+      <w:proofErr w:type="spellStart"/>
+      <w:r>
+        <w:rPr>
+          <w:rFonts w:ascii="SutonnyOMJ" w:hAnsi="SutonnyOMJ" w:cs="SutonnyOMJ"/>
         </w:rPr>
         <w:t>মানবিক</w:t>
       </w:r>
       <w:proofErr w:type="spellEnd"/>
       <w:r>
-        <w:t xml:space="preserve"> </w:t>
-      </w:r>
-      <w:proofErr w:type="spellStart"/>
-      <w:r>
-        <w:rPr>
-          <w:rFonts w:ascii="Nirmala UI" w:hAnsi="Nirmala UI" w:cs="Nirmala UI"/>
+        <w:rPr>
+          <w:rFonts w:ascii="SutonnyOMJ" w:hAnsi="SutonnyOMJ" w:cs="SutonnyOMJ"/>
+        </w:rPr>
+        <w:t xml:space="preserve"> </w:t>
+      </w:r>
+      <w:proofErr w:type="spellStart"/>
+      <w:r>
+        <w:rPr>
+          <w:rFonts w:ascii="SutonnyOMJ" w:hAnsi="SutonnyOMJ" w:cs="SutonnyOMJ"/>
         </w:rPr>
         <w:t>মূল্যবোধ</w:t>
       </w:r>
       <w:proofErr w:type="spellEnd"/>
       <w:r>
-        <w:t xml:space="preserve"> </w:t>
-      </w:r>
-      <w:proofErr w:type="spellStart"/>
-      <w:r>
-        <w:rPr>
-          <w:rFonts w:ascii="Nirmala UI" w:hAnsi="Nirmala UI" w:cs="Nirmala UI"/>
+        <w:rPr>
+          <w:rFonts w:ascii="SutonnyOMJ" w:hAnsi="SutonnyOMJ" w:cs="SutonnyOMJ"/>
+        </w:rPr>
+        <w:t xml:space="preserve"> </w:t>
+      </w:r>
+      <w:proofErr w:type="spellStart"/>
+      <w:r>
+        <w:rPr>
+          <w:rFonts w:ascii="SutonnyOMJ" w:hAnsi="SutonnyOMJ" w:cs="SutonnyOMJ"/>
         </w:rPr>
         <w:t>বৃদ্ধিতে</w:t>
       </w:r>
       <w:proofErr w:type="spellEnd"/>
       <w:r>
-        <w:t xml:space="preserve"> </w:t>
-      </w:r>
-      <w:proofErr w:type="spellStart"/>
-      <w:r>
-        <w:rPr>
-          <w:rFonts w:ascii="Nirmala UI" w:hAnsi="Nirmala UI" w:cs="Nirmala UI"/>
+        <w:rPr>
+          <w:rFonts w:ascii="SutonnyOMJ" w:hAnsi="SutonnyOMJ" w:cs="SutonnyOMJ"/>
+        </w:rPr>
+        <w:t xml:space="preserve"> </w:t>
+      </w:r>
+      <w:proofErr w:type="spellStart"/>
+      <w:r>
+        <w:rPr>
+          <w:rFonts w:ascii="SutonnyOMJ" w:hAnsi="SutonnyOMJ" w:cs="SutonnyOMJ"/>
         </w:rPr>
         <w:t>ইতিবাচক</w:t>
       </w:r>
       <w:proofErr w:type="spellEnd"/>
       <w:r>
-        <w:t xml:space="preserve"> </w:t>
-      </w:r>
-      <w:proofErr w:type="spellStart"/>
-      <w:r>
-        <w:rPr>
-          <w:rFonts w:ascii="Nirmala UI" w:hAnsi="Nirmala UI" w:cs="Nirmala UI"/>
+        <w:rPr>
+          <w:rFonts w:ascii="SutonnyOMJ" w:hAnsi="SutonnyOMJ" w:cs="SutonnyOMJ"/>
+        </w:rPr>
+        <w:t xml:space="preserve"> </w:t>
+      </w:r>
+      <w:proofErr w:type="spellStart"/>
+      <w:r>
+        <w:rPr>
+          <w:rFonts w:ascii="SutonnyOMJ" w:hAnsi="SutonnyOMJ" w:cs="SutonnyOMJ"/>
         </w:rPr>
         <w:t>ভূমিকা</w:t>
       </w:r>
       <w:proofErr w:type="spellEnd"/>
       <w:r>
-        <w:t xml:space="preserve"> </w:t>
-      </w:r>
-      <w:proofErr w:type="spellStart"/>
-      <w:r>
-        <w:rPr>
-          <w:rFonts w:ascii="Nirmala UI" w:hAnsi="Nirmala UI" w:cs="Nirmala UI"/>
+        <w:rPr>
+          <w:rFonts w:ascii="SutonnyOMJ" w:hAnsi="SutonnyOMJ" w:cs="SutonnyOMJ"/>
+        </w:rPr>
+        <w:t xml:space="preserve"> </w:t>
+      </w:r>
+      <w:proofErr w:type="spellStart"/>
+      <w:r>
+        <w:rPr>
+          <w:rFonts w:ascii="SutonnyOMJ" w:hAnsi="SutonnyOMJ" w:cs="SutonnyOMJ"/>
         </w:rPr>
         <w:t>রাখছে</w:t>
       </w:r>
       <w:proofErr w:type="spellEnd"/>
       <w:r>
         <w:rPr>
-          <w:rFonts w:ascii="Nirmala UI" w:hAnsi="Nirmala UI" w:cs="Nirmala UI"/>
+          <w:rFonts w:ascii="SutonnyOMJ" w:hAnsi="SutonnyOMJ" w:cs="SutonnyOMJ"/>
         </w:rPr>
         <w:t>।</w:t>
       </w:r>
@@ -1637,201 +1904,232 @@
     <w:p>
       <w:pPr>
         <w:pStyle w:val="NormalWeb"/>
+        <w:jc w:val="both"/>
+        <w:rPr>
+          <w:rFonts w:ascii="SutonnyOMJ" w:hAnsi="SutonnyOMJ" w:cs="SutonnyOMJ"/>
+        </w:rPr>
       </w:pPr>
       <w:proofErr w:type="spellStart"/>
       <w:r>
         <w:rPr>
-          <w:rFonts w:ascii="Nirmala UI" w:hAnsi="Nirmala UI" w:cs="Nirmala UI"/>
+          <w:rFonts w:ascii="SutonnyOMJ" w:hAnsi="SutonnyOMJ" w:cs="SutonnyOMJ"/>
         </w:rPr>
         <w:t>অতএব</w:t>
       </w:r>
       <w:proofErr w:type="spellEnd"/>
       <w:r>
+        <w:rPr>
+          <w:rFonts w:ascii="SutonnyOMJ" w:hAnsi="SutonnyOMJ" w:cs="SutonnyOMJ"/>
+        </w:rPr>
         <w:t xml:space="preserve">, </w:t>
       </w:r>
       <w:proofErr w:type="spellStart"/>
       <w:r>
         <w:rPr>
-          <w:rFonts w:ascii="Nirmala UI" w:hAnsi="Nirmala UI" w:cs="Nirmala UI"/>
+          <w:rFonts w:ascii="SutonnyOMJ" w:hAnsi="SutonnyOMJ" w:cs="SutonnyOMJ"/>
         </w:rPr>
         <w:t>আমরা</w:t>
       </w:r>
       <w:proofErr w:type="spellEnd"/>
       <w:r>
-        <w:t xml:space="preserve"> </w:t>
-      </w:r>
-      <w:proofErr w:type="spellStart"/>
-      <w:r>
-        <w:rPr>
-          <w:rFonts w:ascii="Nirmala UI" w:hAnsi="Nirmala UI" w:cs="Nirmala UI"/>
+        <w:rPr>
+          <w:rFonts w:ascii="SutonnyOMJ" w:hAnsi="SutonnyOMJ" w:cs="SutonnyOMJ"/>
+        </w:rPr>
+        <w:t xml:space="preserve"> </w:t>
+      </w:r>
+      <w:proofErr w:type="spellStart"/>
+      <w:r>
+        <w:rPr>
+          <w:rFonts w:ascii="SutonnyOMJ" w:hAnsi="SutonnyOMJ" w:cs="SutonnyOMJ"/>
         </w:rPr>
         <w:t>বরেন্দ্র</w:t>
       </w:r>
       <w:proofErr w:type="spellEnd"/>
       <w:r>
-        <w:t xml:space="preserve"> </w:t>
-      </w:r>
-      <w:proofErr w:type="spellStart"/>
-      <w:r>
-        <w:rPr>
-          <w:rFonts w:ascii="Nirmala UI" w:hAnsi="Nirmala UI" w:cs="Nirmala UI"/>
+        <w:rPr>
+          <w:rFonts w:ascii="SutonnyOMJ" w:hAnsi="SutonnyOMJ" w:cs="SutonnyOMJ"/>
+        </w:rPr>
+        <w:t xml:space="preserve"> </w:t>
+      </w:r>
+      <w:proofErr w:type="spellStart"/>
+      <w:r>
+        <w:rPr>
+          <w:rFonts w:ascii="SutonnyOMJ" w:hAnsi="SutonnyOMJ" w:cs="SutonnyOMJ"/>
         </w:rPr>
         <w:t>বিশ্ববিদ্যালয়</w:t>
       </w:r>
       <w:proofErr w:type="spellEnd"/>
       <w:r>
-        <w:t xml:space="preserve"> </w:t>
-      </w:r>
-      <w:proofErr w:type="spellStart"/>
-      <w:r>
-        <w:rPr>
-          <w:rFonts w:ascii="Nirmala UI" w:hAnsi="Nirmala UI" w:cs="Nirmala UI"/>
+        <w:rPr>
+          <w:rFonts w:ascii="SutonnyOMJ" w:hAnsi="SutonnyOMJ" w:cs="SutonnyOMJ"/>
+        </w:rPr>
+        <w:t xml:space="preserve"> </w:t>
+      </w:r>
+      <w:proofErr w:type="spellStart"/>
+      <w:r>
+        <w:rPr>
+          <w:rFonts w:ascii="SutonnyOMJ" w:hAnsi="SutonnyOMJ" w:cs="SutonnyOMJ"/>
         </w:rPr>
         <w:t>ক্যাম্পাসে</w:t>
       </w:r>
       <w:proofErr w:type="spellEnd"/>
       <w:r>
-        <w:t xml:space="preserve"> </w:t>
-      </w:r>
-      <w:r>
-        <w:rPr>
-          <w:rFonts w:ascii="Nirmala UI" w:hAnsi="Nirmala UI" w:cs="Nirmala UI"/>
-        </w:rPr>
-        <w:t>এই</w:t>
-      </w:r>
-      <w:r>
-        <w:t xml:space="preserve"> </w:t>
-      </w:r>
-      <w:proofErr w:type="spellStart"/>
-      <w:r>
-        <w:rPr>
-          <w:rFonts w:ascii="Nirmala UI" w:hAnsi="Nirmala UI" w:cs="Nirmala UI"/>
+        <w:rPr>
+          <w:rFonts w:ascii="SutonnyOMJ" w:hAnsi="SutonnyOMJ" w:cs="SutonnyOMJ"/>
+        </w:rPr>
+        <w:t xml:space="preserve"> এই </w:t>
+      </w:r>
+      <w:proofErr w:type="spellStart"/>
+      <w:r>
+        <w:rPr>
+          <w:rFonts w:ascii="SutonnyOMJ" w:hAnsi="SutonnyOMJ" w:cs="SutonnyOMJ"/>
         </w:rPr>
         <w:t>উদ্যোগটি</w:t>
       </w:r>
       <w:proofErr w:type="spellEnd"/>
       <w:r>
-        <w:t xml:space="preserve"> </w:t>
-      </w:r>
-      <w:proofErr w:type="spellStart"/>
-      <w:r>
-        <w:rPr>
-          <w:rFonts w:ascii="Nirmala UI" w:hAnsi="Nirmala UI" w:cs="Nirmala UI"/>
+        <w:rPr>
+          <w:rFonts w:ascii="SutonnyOMJ" w:hAnsi="SutonnyOMJ" w:cs="SutonnyOMJ"/>
+        </w:rPr>
+        <w:t xml:space="preserve"> </w:t>
+      </w:r>
+      <w:proofErr w:type="spellStart"/>
+      <w:r>
+        <w:rPr>
+          <w:rFonts w:ascii="SutonnyOMJ" w:hAnsi="SutonnyOMJ" w:cs="SutonnyOMJ"/>
         </w:rPr>
         <w:t>বাস্তবায়নের</w:t>
       </w:r>
       <w:proofErr w:type="spellEnd"/>
       <w:r>
-        <w:t xml:space="preserve"> </w:t>
-      </w:r>
-      <w:proofErr w:type="spellStart"/>
-      <w:r>
-        <w:rPr>
-          <w:rFonts w:ascii="Nirmala UI" w:hAnsi="Nirmala UI" w:cs="Nirmala UI"/>
+        <w:rPr>
+          <w:rFonts w:ascii="SutonnyOMJ" w:hAnsi="SutonnyOMJ" w:cs="SutonnyOMJ"/>
+        </w:rPr>
+        <w:t xml:space="preserve"> </w:t>
+      </w:r>
+      <w:proofErr w:type="spellStart"/>
+      <w:r>
+        <w:rPr>
+          <w:rFonts w:ascii="SutonnyOMJ" w:hAnsi="SutonnyOMJ" w:cs="SutonnyOMJ"/>
         </w:rPr>
         <w:t>জন্য</w:t>
       </w:r>
       <w:proofErr w:type="spellEnd"/>
       <w:r>
-        <w:t xml:space="preserve"> </w:t>
-      </w:r>
-      <w:proofErr w:type="spellStart"/>
-      <w:r>
-        <w:rPr>
-          <w:rFonts w:ascii="Nirmala UI" w:hAnsi="Nirmala UI" w:cs="Nirmala UI"/>
+        <w:rPr>
+          <w:rFonts w:ascii="SutonnyOMJ" w:hAnsi="SutonnyOMJ" w:cs="SutonnyOMJ"/>
+        </w:rPr>
+        <w:t xml:space="preserve"> </w:t>
+      </w:r>
+      <w:proofErr w:type="spellStart"/>
+      <w:r>
+        <w:rPr>
+          <w:rFonts w:ascii="SutonnyOMJ" w:hAnsi="SutonnyOMJ" w:cs="SutonnyOMJ"/>
         </w:rPr>
         <w:t>বিশ্ববিদ্যালয়</w:t>
       </w:r>
       <w:proofErr w:type="spellEnd"/>
       <w:r>
-        <w:t xml:space="preserve"> </w:t>
-      </w:r>
-      <w:proofErr w:type="spellStart"/>
-      <w:r>
-        <w:rPr>
-          <w:rFonts w:ascii="Nirmala UI" w:hAnsi="Nirmala UI" w:cs="Nirmala UI"/>
+        <w:rPr>
+          <w:rFonts w:ascii="SutonnyOMJ" w:hAnsi="SutonnyOMJ" w:cs="SutonnyOMJ"/>
+        </w:rPr>
+        <w:t xml:space="preserve"> </w:t>
+      </w:r>
+      <w:proofErr w:type="spellStart"/>
+      <w:r>
+        <w:rPr>
+          <w:rFonts w:ascii="SutonnyOMJ" w:hAnsi="SutonnyOMJ" w:cs="SutonnyOMJ"/>
         </w:rPr>
         <w:t>প্রশাসনের</w:t>
       </w:r>
       <w:proofErr w:type="spellEnd"/>
       <w:r>
-        <w:t xml:space="preserve"> </w:t>
-      </w:r>
-      <w:proofErr w:type="spellStart"/>
-      <w:r>
-        <w:rPr>
-          <w:rFonts w:ascii="Nirmala UI" w:hAnsi="Nirmala UI" w:cs="Nirmala UI"/>
+        <w:rPr>
+          <w:rFonts w:ascii="SutonnyOMJ" w:hAnsi="SutonnyOMJ" w:cs="SutonnyOMJ"/>
+        </w:rPr>
+        <w:t xml:space="preserve"> </w:t>
+      </w:r>
+      <w:proofErr w:type="spellStart"/>
+      <w:r>
+        <w:rPr>
+          <w:rFonts w:ascii="SutonnyOMJ" w:hAnsi="SutonnyOMJ" w:cs="SutonnyOMJ"/>
         </w:rPr>
         <w:t>সদয়</w:t>
       </w:r>
       <w:proofErr w:type="spellEnd"/>
       <w:r>
-        <w:t xml:space="preserve"> </w:t>
-      </w:r>
-      <w:proofErr w:type="spellStart"/>
-      <w:r>
-        <w:rPr>
-          <w:rFonts w:ascii="Nirmala UI" w:hAnsi="Nirmala UI" w:cs="Nirmala UI"/>
+        <w:rPr>
+          <w:rFonts w:ascii="SutonnyOMJ" w:hAnsi="SutonnyOMJ" w:cs="SutonnyOMJ"/>
+        </w:rPr>
+        <w:t xml:space="preserve"> </w:t>
+      </w:r>
+      <w:proofErr w:type="spellStart"/>
+      <w:r>
+        <w:rPr>
+          <w:rFonts w:ascii="SutonnyOMJ" w:hAnsi="SutonnyOMJ" w:cs="SutonnyOMJ"/>
         </w:rPr>
         <w:t>অনুমতি</w:t>
       </w:r>
       <w:proofErr w:type="spellEnd"/>
       <w:r>
-        <w:t xml:space="preserve"> </w:t>
-      </w:r>
-      <w:r>
-        <w:rPr>
-          <w:rFonts w:ascii="Nirmala UI" w:hAnsi="Nirmala UI" w:cs="Nirmala UI"/>
-        </w:rPr>
-        <w:t>ও</w:t>
-      </w:r>
-      <w:r>
-        <w:t xml:space="preserve"> </w:t>
-      </w:r>
-      <w:proofErr w:type="spellStart"/>
-      <w:r>
-        <w:rPr>
-          <w:rFonts w:ascii="Nirmala UI" w:hAnsi="Nirmala UI" w:cs="Nirmala UI"/>
+        <w:rPr>
+          <w:rFonts w:ascii="SutonnyOMJ" w:hAnsi="SutonnyOMJ" w:cs="SutonnyOMJ"/>
+        </w:rPr>
+        <w:t xml:space="preserve"> ও </w:t>
+      </w:r>
+      <w:proofErr w:type="spellStart"/>
+      <w:r>
+        <w:rPr>
+          <w:rFonts w:ascii="SutonnyOMJ" w:hAnsi="SutonnyOMJ" w:cs="SutonnyOMJ"/>
         </w:rPr>
         <w:t>সার্বিক</w:t>
       </w:r>
       <w:proofErr w:type="spellEnd"/>
       <w:r>
-        <w:t xml:space="preserve"> </w:t>
-      </w:r>
-      <w:proofErr w:type="spellStart"/>
-      <w:r>
-        <w:rPr>
-          <w:rFonts w:ascii="Nirmala UI" w:hAnsi="Nirmala UI" w:cs="Nirmala UI"/>
+        <w:rPr>
+          <w:rFonts w:ascii="SutonnyOMJ" w:hAnsi="SutonnyOMJ" w:cs="SutonnyOMJ"/>
+        </w:rPr>
+        <w:t xml:space="preserve"> </w:t>
+      </w:r>
+      <w:proofErr w:type="spellStart"/>
+      <w:r>
+        <w:rPr>
+          <w:rFonts w:ascii="SutonnyOMJ" w:hAnsi="SutonnyOMJ" w:cs="SutonnyOMJ"/>
         </w:rPr>
         <w:t>সহযোগিতা</w:t>
       </w:r>
       <w:proofErr w:type="spellEnd"/>
       <w:r>
-        <w:t xml:space="preserve"> </w:t>
-      </w:r>
-      <w:proofErr w:type="spellStart"/>
-      <w:r>
-        <w:rPr>
-          <w:rFonts w:ascii="Nirmala UI" w:hAnsi="Nirmala UI" w:cs="Nirmala UI"/>
+        <w:rPr>
+          <w:rFonts w:ascii="SutonnyOMJ" w:hAnsi="SutonnyOMJ" w:cs="SutonnyOMJ"/>
+        </w:rPr>
+        <w:t xml:space="preserve"> </w:t>
+      </w:r>
+      <w:proofErr w:type="spellStart"/>
+      <w:r>
+        <w:rPr>
+          <w:rFonts w:ascii="SutonnyOMJ" w:hAnsi="SutonnyOMJ" w:cs="SutonnyOMJ"/>
         </w:rPr>
         <w:t>কামনা</w:t>
       </w:r>
       <w:proofErr w:type="spellEnd"/>
       <w:r>
-        <w:t xml:space="preserve"> </w:t>
-      </w:r>
-      <w:proofErr w:type="spellStart"/>
-      <w:r>
-        <w:rPr>
-          <w:rFonts w:ascii="Nirmala UI" w:hAnsi="Nirmala UI" w:cs="Nirmala UI"/>
+        <w:rPr>
+          <w:rFonts w:ascii="SutonnyOMJ" w:hAnsi="SutonnyOMJ" w:cs="SutonnyOMJ"/>
+        </w:rPr>
+        <w:t xml:space="preserve"> </w:t>
+      </w:r>
+      <w:proofErr w:type="spellStart"/>
+      <w:r>
+        <w:rPr>
+          <w:rFonts w:ascii="SutonnyOMJ" w:hAnsi="SutonnyOMJ" w:cs="SutonnyOMJ"/>
         </w:rPr>
         <w:t>করছি</w:t>
       </w:r>
       <w:proofErr w:type="spellEnd"/>
       <w:r>
         <w:rPr>
-          <w:rFonts w:ascii="Nirmala UI" w:hAnsi="Nirmala UI" w:cs="Nirmala UI"/>
+          <w:rFonts w:ascii="SutonnyOMJ" w:hAnsi="SutonnyOMJ" w:cs="SutonnyOMJ"/>
         </w:rPr>
         <w:t>।</w:t>
       </w:r>
@@ -1839,19 +2137,25 @@
     <w:p>
       <w:pPr>
         <w:pStyle w:val="NoSpacing"/>
-        <w:rPr>
-          <w:rStyle w:val="Strong"/>
-          <w:b w:val="0"/>
-          <w:bCs w:val="0"/>
+        <w:jc w:val="both"/>
+        <w:rPr>
+          <w:rStyle w:val="Strong"/>
+          <w:rFonts w:ascii="SutonnyOMJ" w:hAnsi="SutonnyOMJ" w:cs="SutonnyOMJ"/>
+          <w:b w:val="0"/>
+          <w:bCs w:val="0"/>
+          <w:sz w:val="24"/>
+          <w:szCs w:val="24"/>
         </w:rPr>
       </w:pPr>
       <w:proofErr w:type="spellStart"/>
       <w:r>
         <w:rPr>
           <w:rStyle w:val="Strong"/>
-          <w:rFonts w:ascii="Nirmala UI" w:hAnsi="Nirmala UI" w:cs="Nirmala UI"/>
-          <w:b w:val="0"/>
-          <w:bCs w:val="0"/>
+          <w:rFonts w:ascii="SutonnyOMJ" w:hAnsi="SutonnyOMJ" w:cs="SutonnyOMJ"/>
+          <w:b w:val="0"/>
+          <w:bCs w:val="0"/>
+          <w:sz w:val="24"/>
+          <w:szCs w:val="24"/>
         </w:rPr>
         <w:t>নিবেদক</w:t>
       </w:r>
@@ -1859,8 +2163,11 @@
       <w:r>
         <w:rPr>
           <w:rStyle w:val="Strong"/>
-          <w:b w:val="0"/>
-          <w:bCs w:val="0"/>
+          <w:rFonts w:ascii="SutonnyOMJ" w:hAnsi="SutonnyOMJ" w:cs="SutonnyOMJ"/>
+          <w:b w:val="0"/>
+          <w:bCs w:val="0"/>
+          <w:sz w:val="24"/>
+          <w:szCs w:val="24"/>
         </w:rPr>
         <w:t>,</w:t>
       </w:r>
@@ -1868,122 +2175,116 @@
     <w:p>
       <w:pPr>
         <w:pStyle w:val="NoSpacing"/>
-        <w:rPr>
-          <w:rStyle w:val="Strong"/>
+        <w:jc w:val="both"/>
+        <w:rPr>
+          <w:rStyle w:val="Strong"/>
+          <w:rFonts w:ascii="SutonnyOMJ" w:hAnsi="SutonnyOMJ" w:cs="SutonnyOMJ"/>
+          <w:sz w:val="24"/>
+          <w:szCs w:val="24"/>
         </w:rPr>
       </w:pPr>
     </w:p>
     <w:p>
       <w:pPr>
         <w:pStyle w:val="NoSpacing"/>
-        <w:rPr>
+        <w:jc w:val="both"/>
+        <w:rPr>
+          <w:rStyle w:val="Strong"/>
+          <w:rFonts w:ascii="SutonnyOMJ" w:hAnsi="SutonnyOMJ" w:cs="SutonnyOMJ"/>
           <w:sz w:val="24"/>
           <w:szCs w:val="24"/>
         </w:rPr>
       </w:pPr>
-      <w:r>
-        <w:br/>
-      </w:r>
-      <w:proofErr w:type="spellStart"/>
-      <w:r>
-        <w:rPr>
-          <w:rFonts w:ascii="Nirmala UI" w:hAnsi="Nirmala UI" w:cs="Nirmala UI"/>
-          <w:sz w:val="24"/>
-          <w:szCs w:val="24"/>
-        </w:rPr>
-        <w:t>মোঃ</w:t>
-      </w:r>
-      <w:proofErr w:type="spellEnd"/>
-      <w:r>
-        <w:rPr>
-          <w:sz w:val="24"/>
-          <w:szCs w:val="24"/>
-        </w:rPr>
-        <w:t xml:space="preserve"> </w:t>
-      </w:r>
-      <w:proofErr w:type="spellStart"/>
-      <w:r>
-        <w:rPr>
-          <w:rFonts w:ascii="Nirmala UI" w:hAnsi="Nirmala UI" w:cs="Nirmala UI"/>
-          <w:sz w:val="24"/>
-          <w:szCs w:val="24"/>
-        </w:rPr>
-        <w:t>বোরহান</w:t>
-      </w:r>
-      <w:proofErr w:type="spellEnd"/>
-      <w:r>
-        <w:rPr>
-          <w:sz w:val="24"/>
-          <w:szCs w:val="24"/>
-        </w:rPr>
-        <w:t xml:space="preserve"> </w:t>
-      </w:r>
-      <w:proofErr w:type="spellStart"/>
-      <w:r>
-        <w:rPr>
-          <w:rFonts w:ascii="Nirmala UI" w:hAnsi="Nirmala UI" w:cs="Nirmala UI"/>
-          <w:sz w:val="24"/>
-          <w:szCs w:val="24"/>
-        </w:rPr>
-        <w:t>উদ্দিন</w:t>
-      </w:r>
-      <w:proofErr w:type="spellEnd"/>
-      <w:r>
-        <w:rPr>
-          <w:sz w:val="24"/>
-          <w:szCs w:val="24"/>
-        </w:rPr>
-        <w:t xml:space="preserve"> </w:t>
-      </w:r>
-      <w:proofErr w:type="spellStart"/>
-      <w:r>
-        <w:rPr>
-          <w:rFonts w:ascii="Nirmala UI" w:hAnsi="Nirmala UI" w:cs="Nirmala UI"/>
-          <w:sz w:val="24"/>
-          <w:szCs w:val="24"/>
-        </w:rPr>
-        <w:t>আশিক</w:t>
-      </w:r>
-      <w:proofErr w:type="spellEnd"/>
     </w:p>
     <w:p>
       <w:pPr>
         <w:pStyle w:val="NoSpacing"/>
-        <w:rPr>
+        <w:jc w:val="both"/>
+        <w:rPr>
+          <w:rFonts w:ascii="SutonnyOMJ" w:hAnsi="SutonnyOMJ" w:cs="SutonnyOMJ"/>
           <w:sz w:val="24"/>
           <w:szCs w:val="24"/>
         </w:rPr>
       </w:pPr>
-      <w:proofErr w:type="spellStart"/>
-      <w:r>
-        <w:rPr>
-          <w:rFonts w:ascii="Nirmala UI" w:hAnsi="Nirmala UI" w:cs="Nirmala UI"/>
-          <w:sz w:val="24"/>
-          <w:szCs w:val="24"/>
-        </w:rPr>
-        <w:t>আইডিঃ</w:t>
-      </w:r>
-      <w:proofErr w:type="spellEnd"/>
-      <w:r>
-        <w:rPr>
-          <w:sz w:val="24"/>
-          <w:szCs w:val="24"/>
-        </w:rPr>
-        <w:t xml:space="preserve"> </w:t>
-      </w:r>
-      <w:r>
-        <w:rPr>
-          <w:rFonts w:ascii="Nirmala UI" w:hAnsi="Nirmala UI" w:cs="Nirmala UI"/>
-          <w:sz w:val="24"/>
-          <w:szCs w:val="24"/>
-        </w:rPr>
-        <w:t>২২৩৩১১১৬১</w:t>
-      </w:r>
+      <w:r>
+        <w:rPr>
+          <w:rFonts w:ascii="SutonnyOMJ" w:hAnsi="SutonnyOMJ" w:cs="SutonnyOMJ"/>
+          <w:sz w:val="24"/>
+          <w:szCs w:val="24"/>
+        </w:rPr>
+        <w:br/>
+      </w:r>
+      <w:proofErr w:type="spellStart"/>
+      <w:r>
+        <w:rPr>
+          <w:rFonts w:ascii="SutonnyOMJ" w:hAnsi="SutonnyOMJ" w:cs="SutonnyOMJ"/>
+          <w:sz w:val="24"/>
+          <w:szCs w:val="24"/>
+        </w:rPr>
+        <w:t>মোঃ</w:t>
+      </w:r>
+      <w:proofErr w:type="spellEnd"/>
+      <w:r>
+        <w:rPr>
+          <w:rFonts w:ascii="SutonnyOMJ" w:hAnsi="SutonnyOMJ" w:cs="SutonnyOMJ"/>
+          <w:sz w:val="24"/>
+          <w:szCs w:val="24"/>
+        </w:rPr>
+        <w:t xml:space="preserve"> </w:t>
+      </w:r>
+      <w:proofErr w:type="spellStart"/>
+      <w:r>
+        <w:rPr>
+          <w:rFonts w:ascii="SutonnyOMJ" w:hAnsi="SutonnyOMJ" w:cs="SutonnyOMJ"/>
+          <w:sz w:val="24"/>
+          <w:szCs w:val="24"/>
+        </w:rPr>
+        <w:t>বোরহান</w:t>
+      </w:r>
+      <w:proofErr w:type="spellEnd"/>
+      <w:r>
+        <w:rPr>
+          <w:rFonts w:ascii="SutonnyOMJ" w:hAnsi="SutonnyOMJ" w:cs="SutonnyOMJ"/>
+          <w:sz w:val="24"/>
+          <w:szCs w:val="24"/>
+        </w:rPr>
+        <w:t xml:space="preserve"> </w:t>
+      </w:r>
+      <w:proofErr w:type="spellStart"/>
+      <w:r>
+        <w:rPr>
+          <w:rFonts w:ascii="SutonnyOMJ" w:hAnsi="SutonnyOMJ" w:cs="SutonnyOMJ"/>
+          <w:sz w:val="24"/>
+          <w:szCs w:val="24"/>
+        </w:rPr>
+        <w:t>উদ্দিন</w:t>
+      </w:r>
+      <w:proofErr w:type="spellEnd"/>
+      <w:r>
+        <w:rPr>
+          <w:rFonts w:ascii="SutonnyOMJ" w:hAnsi="SutonnyOMJ" w:cs="SutonnyOMJ"/>
+          <w:sz w:val="24"/>
+          <w:szCs w:val="24"/>
+        </w:rPr>
+        <w:t xml:space="preserve"> </w:t>
+      </w:r>
+      <w:proofErr w:type="spellStart"/>
+      <w:r>
+        <w:rPr>
+          <w:rFonts w:ascii="SutonnyOMJ" w:hAnsi="SutonnyOMJ" w:cs="SutonnyOMJ"/>
+          <w:sz w:val="24"/>
+          <w:szCs w:val="24"/>
+        </w:rPr>
+        <w:t>আশিক</w:t>
+      </w:r>
+      <w:proofErr w:type="spellEnd"/>
     </w:p>
     <w:p>
       <w:pPr>
         <w:pStyle w:val="NoSpacing"/>
-        <w:rPr>
+        <w:jc w:val="both"/>
+        <w:rPr>
+          <w:rFonts w:ascii="SutonnyOMJ" w:hAnsi="SutonnyOMJ" w:cs="SutonnyOMJ"/>
           <w:sz w:val="24"/>
           <w:szCs w:val="24"/>
         </w:rPr>
@@ -1991,42 +2292,28 @@
       <w:proofErr w:type="spellStart"/>
       <w:r>
         <w:rPr>
-          <w:rFonts w:ascii="Nirmala UI" w:hAnsi="Nirmala UI" w:cs="Nirmala UI"/>
-          <w:sz w:val="24"/>
-          <w:szCs w:val="24"/>
-        </w:rPr>
-        <w:t>সিএসই</w:t>
-      </w:r>
-      <w:proofErr w:type="spellEnd"/>
-      <w:r>
-        <w:rPr>
-          <w:sz w:val="24"/>
-          <w:szCs w:val="24"/>
-        </w:rPr>
-        <w:t xml:space="preserve"> </w:t>
-      </w:r>
-      <w:proofErr w:type="spellStart"/>
-      <w:r>
-        <w:rPr>
-          <w:rFonts w:ascii="Nirmala UI" w:hAnsi="Nirmala UI" w:cs="Nirmala UI"/>
-          <w:sz w:val="24"/>
-          <w:szCs w:val="24"/>
-        </w:rPr>
-        <w:t>বিভাগ</w:t>
-      </w:r>
-      <w:proofErr w:type="spellEnd"/>
-      <w:r>
-        <w:rPr>
-          <w:sz w:val="24"/>
-          <w:szCs w:val="24"/>
-        </w:rPr>
-        <w:t xml:space="preserve"> </w:t>
+          <w:rFonts w:ascii="SutonnyOMJ" w:hAnsi="SutonnyOMJ" w:cs="SutonnyOMJ"/>
+          <w:sz w:val="24"/>
+          <w:szCs w:val="24"/>
+        </w:rPr>
+        <w:t>আইডিঃ</w:t>
+      </w:r>
+      <w:proofErr w:type="spellEnd"/>
+      <w:r>
+        <w:rPr>
+          <w:rFonts w:ascii="SutonnyOMJ" w:hAnsi="SutonnyOMJ" w:cs="SutonnyOMJ"/>
+          <w:sz w:val="24"/>
+          <w:szCs w:val="24"/>
+        </w:rPr>
+        <w:t xml:space="preserve"> ২২৩৩১১১৬১</w:t>
       </w:r>
     </w:p>
     <w:p>
       <w:pPr>
         <w:pStyle w:val="NoSpacing"/>
-        <w:rPr>
+        <w:jc w:val="both"/>
+        <w:rPr>
+          <w:rFonts w:ascii="SutonnyOMJ" w:hAnsi="SutonnyOMJ" w:cs="SutonnyOMJ"/>
           <w:sz w:val="24"/>
           <w:szCs w:val="24"/>
         </w:rPr>
@@ -2034,7 +2321,54 @@
       <w:proofErr w:type="spellStart"/>
       <w:r>
         <w:rPr>
-          <w:rFonts w:ascii="Nirmala UI" w:hAnsi="Nirmala UI" w:cs="Nirmala UI"/>
+          <w:rFonts w:ascii="SutonnyOMJ" w:hAnsi="SutonnyOMJ" w:cs="SutonnyOMJ"/>
+          <w:sz w:val="24"/>
+          <w:szCs w:val="24"/>
+        </w:rPr>
+        <w:t>সিএসই</w:t>
+      </w:r>
+      <w:proofErr w:type="spellEnd"/>
+      <w:r>
+        <w:rPr>
+          <w:rFonts w:ascii="SutonnyOMJ" w:hAnsi="SutonnyOMJ" w:cs="SutonnyOMJ"/>
+          <w:sz w:val="24"/>
+          <w:szCs w:val="24"/>
+        </w:rPr>
+        <w:t xml:space="preserve"> </w:t>
+      </w:r>
+      <w:proofErr w:type="spellStart"/>
+      <w:r>
+        <w:rPr>
+          <w:rFonts w:ascii="SutonnyOMJ" w:hAnsi="SutonnyOMJ" w:cs="SutonnyOMJ"/>
+          <w:sz w:val="24"/>
+          <w:szCs w:val="24"/>
+        </w:rPr>
+        <w:t>বিভাগ</w:t>
+      </w:r>
+      <w:proofErr w:type="spellEnd"/>
+      <w:r>
+        <w:rPr>
+          <w:rFonts w:ascii="SutonnyOMJ" w:hAnsi="SutonnyOMJ" w:cs="SutonnyOMJ"/>
+          <w:sz w:val="24"/>
+          <w:szCs w:val="24"/>
+        </w:rPr>
+        <w:t xml:space="preserve"> </w:t>
+      </w:r>
+    </w:p>
+    <w:p>
+      <w:pPr>
+        <w:pStyle w:val="NoSpacing"/>
+        <w:jc w:val="both"/>
+        <w:rPr>
+          <w:rFonts w:ascii="SutonnyOMJ" w:hAnsi="SutonnyOMJ" w:cs="SutonnyOMJ"/>
+          <w:sz w:val="24"/>
+          <w:szCs w:val="24"/>
+        </w:rPr>
+      </w:pPr>
+      <w:proofErr w:type="spellStart"/>
+      <w:r>
+        <w:rPr>
+          <w:rFonts w:ascii="SutonnyOMJ" w:hAnsi="SutonnyOMJ" w:cs="SutonnyOMJ"/>
           <w:sz w:val="24"/>
           <w:szCs w:val="24"/>
         </w:rPr>
@@ -2043,15 +2377,16 @@
       <w:proofErr w:type="spellEnd"/>
       <w:r>
         <w:rPr>
-          <w:sz w:val="24"/>
-          <w:szCs w:val="24"/>
-        </w:rPr>
-        <w:t xml:space="preserve"> </w:t>
-      </w:r>
-      <w:proofErr w:type="spellStart"/>
-      <w:r>
-        <w:rPr>
-          <w:rFonts w:ascii="Nirmala UI" w:hAnsi="Nirmala UI" w:cs="Nirmala UI"/>
+          <w:rFonts w:ascii="SutonnyOMJ" w:hAnsi="SutonnyOMJ" w:cs="SutonnyOMJ"/>
+          <w:sz w:val="24"/>
+          <w:szCs w:val="24"/>
+        </w:rPr>
+        <w:t xml:space="preserve"> </w:t>
+      </w:r>
+      <w:proofErr w:type="spellStart"/>
+      <w:r>
+        <w:rPr>
+          <w:rFonts w:ascii="SutonnyOMJ" w:hAnsi="SutonnyOMJ" w:cs="SutonnyOMJ"/>
           <w:sz w:val="24"/>
           <w:szCs w:val="24"/>
         </w:rPr>
@@ -2062,17 +2397,31 @@
     <w:p>
       <w:pPr>
         <w:pStyle w:val="NormalWeb"/>
-        <w:rPr>
-          <w:rFonts w:ascii="Nirmala UI" w:hAnsi="Nirmala UI" w:cs="Nirmala UI"/>
+        <w:jc w:val="both"/>
+        <w:rPr>
+          <w:rFonts w:ascii="SutonnyOMJ" w:hAnsi="SutonnyOMJ" w:cs="SutonnyOMJ"/>
         </w:rPr>
       </w:pPr>
     </w:p>
     <w:p>
       <w:pPr>
         <w:pStyle w:val="NormalWeb"/>
+        <w:jc w:val="both"/>
+        <w:rPr>
+          <w:rFonts w:ascii="SutonnyOMJ" w:hAnsi="SutonnyOMJ" w:cs="SutonnyOMJ"/>
+        </w:rPr>
       </w:pPr>
     </w:p>
-    <w:p/>
+    <w:p>
+      <w:pPr>
+        <w:jc w:val="both"/>
+        <w:rPr>
+          <w:rFonts w:ascii="SutonnyOMJ" w:hAnsi="SutonnyOMJ" w:cs="SutonnyOMJ"/>
+          <w:sz w:val="24"/>
+          <w:szCs w:val="24"/>
+        </w:rPr>
+      </w:pPr>
+    </w:p>
     <w:sectPr>
       <w:pgSz w:w="11906" w:h="16838"/>
       <w:pgMar w:top="1440" w:right="1440" w:bottom="1440" w:left="1440" w:header="708" w:footer="708" w:gutter="0"/>

</xml_diff>

<commit_message>
new application for quran donation
</commit_message>
<xml_diff>
--- a/কুরআন ডোনেশন ২০২৫/আবেদন পত্র ছাত্রদের.docx
+++ b/কুরআন ডোনেশন ২০২৫/আবেদন পত্র ছাত্রদের.docx
@@ -1010,7 +1010,21 @@
         <w:rPr>
           <w:rFonts w:ascii="SutonnyOMJ" w:hAnsi="SutonnyOMJ" w:cs="SutonnyOMJ"/>
         </w:rPr>
-        <w:t>ইউনিভার্সিটির</w:t>
+        <w:t>বিশ্ববিদ্যালয়</w:t>
+      </w:r>
+      <w:proofErr w:type="spellEnd"/>
+      <w:r>
+        <w:rPr>
+          <w:rFonts w:ascii="SutonnyOMJ" w:hAnsi="SutonnyOMJ" w:cs="SutonnyOMJ"/>
+        </w:rPr>
+        <w:t xml:space="preserve"> </w:t>
+      </w:r>
+      <w:proofErr w:type="spellStart"/>
+      <w:r>
+        <w:rPr>
+          <w:rFonts w:ascii="SutonnyOMJ" w:hAnsi="SutonnyOMJ" w:cs="SutonnyOMJ"/>
+        </w:rPr>
+        <w:t>প্রাঙ্গণ</w:t>
       </w:r>
       <w:proofErr w:type="spellEnd"/>
       <w:r>
@@ -1970,14 +1984,20 @@
         <w:rPr>
           <w:rFonts w:ascii="SutonnyOMJ" w:hAnsi="SutonnyOMJ" w:cs="SutonnyOMJ"/>
         </w:rPr>
-        <w:t>ক্যাম্পাসে</w:t>
-      </w:r>
-      <w:proofErr w:type="spellEnd"/>
-      <w:r>
-        <w:rPr>
-          <w:rFonts w:ascii="SutonnyOMJ" w:hAnsi="SutonnyOMJ" w:cs="SutonnyOMJ"/>
-        </w:rPr>
-        <w:t xml:space="preserve"> এই </w:t>
+        <w:t>প্রাঙ্গণে</w:t>
+      </w:r>
+      <w:proofErr w:type="spellEnd"/>
+      <w:r>
+        <w:rPr>
+          <w:rFonts w:ascii="SutonnyOMJ" w:hAnsi="SutonnyOMJ" w:cs="SutonnyOMJ"/>
+        </w:rPr>
+        <w:t xml:space="preserve"> </w:t>
+      </w:r>
+      <w:r>
+        <w:rPr>
+          <w:rFonts w:ascii="SutonnyOMJ" w:hAnsi="SutonnyOMJ" w:cs="SutonnyOMJ"/>
+        </w:rPr>
+        <w:t xml:space="preserve">এই </w:t>
       </w:r>
       <w:proofErr w:type="spellStart"/>
       <w:r>
@@ -2411,6 +2431,405 @@
           <w:rFonts w:ascii="SutonnyOMJ" w:hAnsi="SutonnyOMJ" w:cs="SutonnyOMJ"/>
         </w:rPr>
       </w:pPr>
+    </w:p>
+    <w:p>
+      <w:pPr>
+        <w:pStyle w:val="NormalWeb"/>
+        <w:jc w:val="both"/>
+        <w:rPr>
+          <w:rFonts w:ascii="SutonnyOMJ" w:hAnsi="SutonnyOMJ" w:cs="SutonnyOMJ"/>
+        </w:rPr>
+      </w:pPr>
+    </w:p>
+    <w:p>
+      <w:pPr>
+        <w:pStyle w:val="NormalWeb"/>
+        <w:jc w:val="both"/>
+        <w:rPr>
+          <w:rFonts w:ascii="SutonnyOMJ" w:hAnsi="SutonnyOMJ" w:cs="SutonnyOMJ"/>
+        </w:rPr>
+      </w:pPr>
+    </w:p>
+    <w:p>
+      <w:pPr>
+        <w:pStyle w:val="NormalWeb"/>
+        <w:jc w:val="both"/>
+        <w:rPr>
+          <w:rFonts w:ascii="SutonnyOMJ" w:hAnsi="SutonnyOMJ" w:cs="SutonnyOMJ"/>
+        </w:rPr>
+      </w:pPr>
+      <w:proofErr w:type="spellStart"/>
+      <w:r>
+        <w:rPr>
+          <w:rFonts w:ascii="SutonnyOMJ" w:hAnsi="SutonnyOMJ" w:cs="SutonnyOMJ"/>
+        </w:rPr>
+        <w:t>অনুলিপিঃ</w:t>
+      </w:r>
+      <w:proofErr w:type="spellEnd"/>
+      <w:r>
+        <w:rPr>
+          <w:rFonts w:ascii="SutonnyOMJ" w:hAnsi="SutonnyOMJ" w:cs="SutonnyOMJ"/>
+        </w:rPr>
+        <w:t xml:space="preserve"> </w:t>
+      </w:r>
+    </w:p>
+    <w:p>
+      <w:pPr>
+        <w:pStyle w:val="NoSpacing"/>
+        <w:spacing w:line="360" w:lineRule="auto"/>
+        <w:rPr>
+          <w:rFonts w:ascii="SutonnyOMJ" w:hAnsi="SutonnyOMJ" w:cs="SutonnyOMJ"/>
+          <w:sz w:val="24"/>
+          <w:szCs w:val="24"/>
+        </w:rPr>
+      </w:pPr>
+      <w:r>
+        <w:rPr>
+          <w:rFonts w:ascii="SutonnyOMJ" w:hAnsi="SutonnyOMJ" w:cs="SutonnyOMJ"/>
+          <w:sz w:val="24"/>
+          <w:szCs w:val="24"/>
+        </w:rPr>
+        <w:t xml:space="preserve">১. </w:t>
+      </w:r>
+      <w:proofErr w:type="spellStart"/>
+      <w:r>
+        <w:rPr>
+          <w:rFonts w:ascii="SutonnyOMJ" w:hAnsi="SutonnyOMJ" w:cs="SutonnyOMJ"/>
+          <w:sz w:val="24"/>
+          <w:szCs w:val="24"/>
+        </w:rPr>
+        <w:t>মাননীয়</w:t>
+      </w:r>
+      <w:proofErr w:type="spellEnd"/>
+      <w:r>
+        <w:rPr>
+          <w:rFonts w:ascii="SutonnyOMJ" w:hAnsi="SutonnyOMJ" w:cs="SutonnyOMJ"/>
+          <w:sz w:val="24"/>
+          <w:szCs w:val="24"/>
+        </w:rPr>
+        <w:t xml:space="preserve"> </w:t>
+      </w:r>
+      <w:proofErr w:type="spellStart"/>
+      <w:r>
+        <w:rPr>
+          <w:rFonts w:ascii="SutonnyOMJ" w:hAnsi="SutonnyOMJ" w:cs="SutonnyOMJ"/>
+          <w:sz w:val="24"/>
+          <w:szCs w:val="24"/>
+        </w:rPr>
+        <w:t>ভাইস</w:t>
+      </w:r>
+      <w:proofErr w:type="spellEnd"/>
+      <w:r>
+        <w:rPr>
+          <w:rFonts w:ascii="SutonnyOMJ" w:hAnsi="SutonnyOMJ" w:cs="SutonnyOMJ"/>
+          <w:sz w:val="24"/>
+          <w:szCs w:val="24"/>
+        </w:rPr>
+        <w:t xml:space="preserve"> </w:t>
+      </w:r>
+      <w:proofErr w:type="spellStart"/>
+      <w:r>
+        <w:rPr>
+          <w:rFonts w:ascii="SutonnyOMJ" w:hAnsi="SutonnyOMJ" w:cs="SutonnyOMJ"/>
+          <w:sz w:val="24"/>
+          <w:szCs w:val="24"/>
+        </w:rPr>
+        <w:t>চ্যান্সেলর</w:t>
+      </w:r>
+      <w:proofErr w:type="spellEnd"/>
+      <w:r>
+        <w:rPr>
+          <w:rFonts w:ascii="SutonnyOMJ" w:hAnsi="SutonnyOMJ" w:cs="SutonnyOMJ"/>
+          <w:sz w:val="24"/>
+          <w:szCs w:val="24"/>
+        </w:rPr>
+        <w:t xml:space="preserve">, </w:t>
+      </w:r>
+      <w:proofErr w:type="spellStart"/>
+      <w:r>
+        <w:rPr>
+          <w:rFonts w:ascii="SutonnyOMJ" w:hAnsi="SutonnyOMJ" w:cs="SutonnyOMJ"/>
+          <w:sz w:val="24"/>
+          <w:szCs w:val="24"/>
+        </w:rPr>
+        <w:t>বরেন্দ্র</w:t>
+      </w:r>
+      <w:proofErr w:type="spellEnd"/>
+      <w:r>
+        <w:rPr>
+          <w:rFonts w:ascii="SutonnyOMJ" w:hAnsi="SutonnyOMJ" w:cs="SutonnyOMJ"/>
+          <w:sz w:val="24"/>
+          <w:szCs w:val="24"/>
+        </w:rPr>
+        <w:t xml:space="preserve"> </w:t>
+      </w:r>
+      <w:proofErr w:type="spellStart"/>
+      <w:r>
+        <w:rPr>
+          <w:rFonts w:ascii="SutonnyOMJ" w:hAnsi="SutonnyOMJ" w:cs="SutonnyOMJ"/>
+          <w:sz w:val="24"/>
+          <w:szCs w:val="24"/>
+        </w:rPr>
+        <w:t>বিশ্ববিদ্যালয়</w:t>
+      </w:r>
+      <w:proofErr w:type="spellEnd"/>
+      <w:r>
+        <w:rPr>
+          <w:rFonts w:ascii="SutonnyOMJ" w:hAnsi="SutonnyOMJ" w:cs="SutonnyOMJ"/>
+          <w:sz w:val="24"/>
+          <w:szCs w:val="24"/>
+        </w:rPr>
+        <w:t xml:space="preserve"> </w:t>
+      </w:r>
+      <w:r>
+        <w:rPr>
+          <w:rFonts w:ascii="Times New Roman" w:hAnsi="Times New Roman" w:cs="Times New Roman"/>
+          <w:sz w:val="24"/>
+          <w:szCs w:val="24"/>
+        </w:rPr>
+        <w:t>—</w:t>
+      </w:r>
+      <w:r>
+        <w:rPr>
+          <w:rFonts w:ascii="SutonnyOMJ" w:hAnsi="SutonnyOMJ" w:cs="SutonnyOMJ"/>
+          <w:sz w:val="24"/>
+          <w:szCs w:val="24"/>
+        </w:rPr>
+        <w:t xml:space="preserve"> </w:t>
+      </w:r>
+      <w:proofErr w:type="spellStart"/>
+      <w:r>
+        <w:rPr>
+          <w:rFonts w:ascii="SutonnyOMJ" w:hAnsi="SutonnyOMJ" w:cs="SutonnyOMJ"/>
+          <w:sz w:val="24"/>
+          <w:szCs w:val="24"/>
+        </w:rPr>
+        <w:t>সদয়</w:t>
+      </w:r>
+      <w:proofErr w:type="spellEnd"/>
+      <w:r>
+        <w:rPr>
+          <w:rFonts w:ascii="SutonnyOMJ" w:hAnsi="SutonnyOMJ" w:cs="SutonnyOMJ"/>
+          <w:sz w:val="24"/>
+          <w:szCs w:val="24"/>
+        </w:rPr>
+        <w:t xml:space="preserve"> </w:t>
+      </w:r>
+      <w:proofErr w:type="spellStart"/>
+      <w:r>
+        <w:rPr>
+          <w:rFonts w:ascii="SutonnyOMJ" w:hAnsi="SutonnyOMJ" w:cs="SutonnyOMJ"/>
+          <w:sz w:val="24"/>
+          <w:szCs w:val="24"/>
+        </w:rPr>
+        <w:t>অবগতির</w:t>
+      </w:r>
+      <w:proofErr w:type="spellEnd"/>
+      <w:r>
+        <w:rPr>
+          <w:rFonts w:ascii="SutonnyOMJ" w:hAnsi="SutonnyOMJ" w:cs="SutonnyOMJ"/>
+          <w:sz w:val="24"/>
+          <w:szCs w:val="24"/>
+        </w:rPr>
+        <w:t xml:space="preserve"> </w:t>
+      </w:r>
+      <w:proofErr w:type="spellStart"/>
+      <w:r>
+        <w:rPr>
+          <w:rFonts w:ascii="SutonnyOMJ" w:hAnsi="SutonnyOMJ" w:cs="SutonnyOMJ"/>
+          <w:sz w:val="24"/>
+          <w:szCs w:val="24"/>
+        </w:rPr>
+        <w:t>জন্য</w:t>
+      </w:r>
+      <w:proofErr w:type="spellEnd"/>
+      <w:r>
+        <w:rPr>
+          <w:rFonts w:ascii="SutonnyOMJ" w:hAnsi="SutonnyOMJ" w:cs="SutonnyOMJ"/>
+          <w:sz w:val="24"/>
+          <w:szCs w:val="24"/>
+        </w:rPr>
+        <w:t>।</w:t>
+      </w:r>
+    </w:p>
+    <w:p>
+      <w:pPr>
+        <w:pStyle w:val="NoSpacing"/>
+        <w:spacing w:line="360" w:lineRule="auto"/>
+        <w:rPr>
+          <w:rFonts w:ascii="SutonnyOMJ" w:hAnsi="SutonnyOMJ" w:cs="SutonnyOMJ"/>
+          <w:sz w:val="24"/>
+          <w:szCs w:val="24"/>
+        </w:rPr>
+      </w:pPr>
+      <w:r>
+        <w:rPr>
+          <w:rFonts w:ascii="SutonnyOMJ" w:hAnsi="SutonnyOMJ" w:cs="SutonnyOMJ"/>
+          <w:sz w:val="24"/>
+          <w:szCs w:val="24"/>
+        </w:rPr>
+        <w:t xml:space="preserve">২. </w:t>
+      </w:r>
+      <w:proofErr w:type="spellStart"/>
+      <w:r>
+        <w:rPr>
+          <w:rFonts w:ascii="SutonnyOMJ" w:hAnsi="SutonnyOMJ" w:cs="SutonnyOMJ"/>
+          <w:sz w:val="24"/>
+          <w:szCs w:val="24"/>
+        </w:rPr>
+        <w:t>মাননীয়</w:t>
+      </w:r>
+      <w:proofErr w:type="spellEnd"/>
+      <w:r>
+        <w:rPr>
+          <w:rFonts w:ascii="SutonnyOMJ" w:hAnsi="SutonnyOMJ" w:cs="SutonnyOMJ"/>
+          <w:sz w:val="24"/>
+          <w:szCs w:val="24"/>
+        </w:rPr>
+        <w:t xml:space="preserve"> </w:t>
+      </w:r>
+      <w:proofErr w:type="spellStart"/>
+      <w:r>
+        <w:rPr>
+          <w:rFonts w:ascii="SutonnyOMJ" w:hAnsi="SutonnyOMJ" w:cs="SutonnyOMJ"/>
+          <w:sz w:val="24"/>
+          <w:szCs w:val="24"/>
+        </w:rPr>
+        <w:t>রেজিস্ট্রার</w:t>
+      </w:r>
+      <w:proofErr w:type="spellEnd"/>
+      <w:r>
+        <w:rPr>
+          <w:rFonts w:ascii="SutonnyOMJ" w:hAnsi="SutonnyOMJ" w:cs="SutonnyOMJ"/>
+          <w:sz w:val="24"/>
+          <w:szCs w:val="24"/>
+        </w:rPr>
+        <w:t xml:space="preserve">, </w:t>
+      </w:r>
+      <w:proofErr w:type="spellStart"/>
+      <w:r>
+        <w:rPr>
+          <w:rFonts w:ascii="SutonnyOMJ" w:hAnsi="SutonnyOMJ" w:cs="SutonnyOMJ"/>
+          <w:sz w:val="24"/>
+          <w:szCs w:val="24"/>
+        </w:rPr>
+        <w:t>বরেন্দ্র</w:t>
+      </w:r>
+      <w:proofErr w:type="spellEnd"/>
+      <w:r>
+        <w:rPr>
+          <w:rFonts w:ascii="SutonnyOMJ" w:hAnsi="SutonnyOMJ" w:cs="SutonnyOMJ"/>
+          <w:sz w:val="24"/>
+          <w:szCs w:val="24"/>
+        </w:rPr>
+        <w:t xml:space="preserve"> </w:t>
+      </w:r>
+      <w:proofErr w:type="spellStart"/>
+      <w:r>
+        <w:rPr>
+          <w:rFonts w:ascii="SutonnyOMJ" w:hAnsi="SutonnyOMJ" w:cs="SutonnyOMJ"/>
+          <w:sz w:val="24"/>
+          <w:szCs w:val="24"/>
+        </w:rPr>
+        <w:t>বিশ্ববিদ্যালয়</w:t>
+      </w:r>
+      <w:proofErr w:type="spellEnd"/>
+      <w:r>
+        <w:rPr>
+          <w:rFonts w:ascii="SutonnyOMJ" w:hAnsi="SutonnyOMJ" w:cs="SutonnyOMJ"/>
+          <w:sz w:val="24"/>
+          <w:szCs w:val="24"/>
+        </w:rPr>
+        <w:t xml:space="preserve"> </w:t>
+      </w:r>
+      <w:r>
+        <w:rPr>
+          <w:rFonts w:ascii="Times New Roman" w:hAnsi="Times New Roman" w:cs="Times New Roman"/>
+          <w:sz w:val="24"/>
+          <w:szCs w:val="24"/>
+        </w:rPr>
+        <w:t>—</w:t>
+      </w:r>
+      <w:r>
+        <w:rPr>
+          <w:rFonts w:ascii="SutonnyOMJ" w:hAnsi="SutonnyOMJ" w:cs="SutonnyOMJ"/>
+          <w:sz w:val="24"/>
+          <w:szCs w:val="24"/>
+        </w:rPr>
+        <w:t xml:space="preserve"> </w:t>
+      </w:r>
+      <w:proofErr w:type="spellStart"/>
+      <w:r>
+        <w:rPr>
+          <w:rFonts w:ascii="SutonnyOMJ" w:hAnsi="SutonnyOMJ" w:cs="SutonnyOMJ"/>
+          <w:sz w:val="24"/>
+          <w:szCs w:val="24"/>
+        </w:rPr>
+        <w:t>প্রয়োজনীয়</w:t>
+      </w:r>
+      <w:proofErr w:type="spellEnd"/>
+      <w:r>
+        <w:rPr>
+          <w:rFonts w:ascii="SutonnyOMJ" w:hAnsi="SutonnyOMJ" w:cs="SutonnyOMJ"/>
+          <w:sz w:val="24"/>
+          <w:szCs w:val="24"/>
+        </w:rPr>
+        <w:t xml:space="preserve"> </w:t>
+      </w:r>
+      <w:proofErr w:type="spellStart"/>
+      <w:r>
+        <w:rPr>
+          <w:rFonts w:ascii="SutonnyOMJ" w:hAnsi="SutonnyOMJ" w:cs="SutonnyOMJ"/>
+          <w:sz w:val="24"/>
+          <w:szCs w:val="24"/>
+        </w:rPr>
+        <w:t>ব্যবস্থা</w:t>
+      </w:r>
+      <w:proofErr w:type="spellEnd"/>
+      <w:r>
+        <w:rPr>
+          <w:rFonts w:ascii="SutonnyOMJ" w:hAnsi="SutonnyOMJ" w:cs="SutonnyOMJ"/>
+          <w:sz w:val="24"/>
+          <w:szCs w:val="24"/>
+        </w:rPr>
+        <w:t xml:space="preserve"> </w:t>
+      </w:r>
+      <w:proofErr w:type="spellStart"/>
+      <w:r>
+        <w:rPr>
+          <w:rFonts w:ascii="SutonnyOMJ" w:hAnsi="SutonnyOMJ" w:cs="SutonnyOMJ"/>
+          <w:sz w:val="24"/>
+          <w:szCs w:val="24"/>
+        </w:rPr>
+        <w:t>গ্রহণের</w:t>
+      </w:r>
+      <w:proofErr w:type="spellEnd"/>
+      <w:r>
+        <w:rPr>
+          <w:rFonts w:ascii="SutonnyOMJ" w:hAnsi="SutonnyOMJ" w:cs="SutonnyOMJ"/>
+          <w:sz w:val="24"/>
+          <w:szCs w:val="24"/>
+        </w:rPr>
+        <w:t xml:space="preserve"> </w:t>
+      </w:r>
+      <w:proofErr w:type="spellStart"/>
+      <w:r>
+        <w:rPr>
+          <w:rFonts w:ascii="SutonnyOMJ" w:hAnsi="SutonnyOMJ" w:cs="SutonnyOMJ"/>
+          <w:sz w:val="24"/>
+          <w:szCs w:val="24"/>
+        </w:rPr>
+        <w:t>জন্য</w:t>
+      </w:r>
+      <w:proofErr w:type="spellEnd"/>
+      <w:r>
+        <w:rPr>
+          <w:rFonts w:ascii="SutonnyOMJ" w:hAnsi="SutonnyOMJ" w:cs="SutonnyOMJ"/>
+          <w:sz w:val="24"/>
+          <w:szCs w:val="24"/>
+        </w:rPr>
+        <w:t>।</w:t>
+      </w:r>
     </w:p>
     <w:p>
       <w:pPr>

</xml_diff>

<commit_message>
new application for quran donation v3
</commit_message>
<xml_diff>
--- a/কুরআন ডোনেশন ২০২৫/আবেদন পত্র ছাত্রদের.docx
+++ b/কুরআন ডোনেশন ২০২৫/আবেদন পত্র ছাত্রদের.docx
@@ -8,8 +8,8 @@
         <w:jc w:val="both"/>
         <w:rPr>
           <w:rFonts w:ascii="SutonnyOMJ" w:hAnsi="SutonnyOMJ" w:cs="SutonnyOMJ"/>
-          <w:sz w:val="24"/>
-          <w:szCs w:val="24"/>
+          <w:sz w:val="26"/>
+          <w:szCs w:val="26"/>
         </w:rPr>
       </w:pPr>
       <w:proofErr w:type="spellStart"/>
@@ -19,8 +19,8 @@
           <w:rFonts w:ascii="SutonnyOMJ" w:hAnsi="SutonnyOMJ" w:cs="SutonnyOMJ"/>
           <w:b w:val="0"/>
           <w:bCs w:val="0"/>
-          <w:sz w:val="24"/>
-          <w:szCs w:val="24"/>
+          <w:sz w:val="26"/>
+          <w:szCs w:val="26"/>
         </w:rPr>
         <w:t>বরাবর</w:t>
       </w:r>
@@ -28,16 +28,16 @@
       <w:r>
         <w:rPr>
           <w:rFonts w:ascii="SutonnyOMJ" w:hAnsi="SutonnyOMJ" w:cs="SutonnyOMJ"/>
-          <w:sz w:val="24"/>
-          <w:szCs w:val="24"/>
+          <w:sz w:val="26"/>
+          <w:szCs w:val="26"/>
         </w:rPr>
         <w:t>,</w:t>
       </w:r>
       <w:r>
         <w:rPr>
           <w:rFonts w:ascii="SutonnyOMJ" w:hAnsi="SutonnyOMJ" w:cs="SutonnyOMJ"/>
-          <w:sz w:val="24"/>
-          <w:szCs w:val="24"/>
+          <w:sz w:val="26"/>
+          <w:szCs w:val="26"/>
         </w:rPr>
         <w:br/>
       </w:r>
@@ -45,8 +45,8 @@
       <w:r>
         <w:rPr>
           <w:rFonts w:ascii="SutonnyOMJ" w:hAnsi="SutonnyOMJ" w:cs="SutonnyOMJ"/>
-          <w:sz w:val="24"/>
-          <w:szCs w:val="24"/>
+          <w:sz w:val="26"/>
+          <w:szCs w:val="26"/>
         </w:rPr>
         <w:t>রেজিস্ট্রার</w:t>
       </w:r>
@@ -54,8 +54,8 @@
       <w:r>
         <w:rPr>
           <w:rFonts w:ascii="SutonnyOMJ" w:hAnsi="SutonnyOMJ" w:cs="SutonnyOMJ"/>
-          <w:sz w:val="24"/>
-          <w:szCs w:val="24"/>
+          <w:sz w:val="26"/>
+          <w:szCs w:val="26"/>
         </w:rPr>
         <w:br/>
       </w:r>
@@ -63,8 +63,8 @@
       <w:r>
         <w:rPr>
           <w:rFonts w:ascii="SutonnyOMJ" w:hAnsi="SutonnyOMJ" w:cs="SutonnyOMJ"/>
-          <w:sz w:val="24"/>
-          <w:szCs w:val="24"/>
+          <w:sz w:val="26"/>
+          <w:szCs w:val="26"/>
         </w:rPr>
         <w:t>বরেন্দ্র</w:t>
       </w:r>
@@ -72,17 +72,17 @@
       <w:r>
         <w:rPr>
           <w:rFonts w:ascii="SutonnyOMJ" w:hAnsi="SutonnyOMJ" w:cs="SutonnyOMJ"/>
-          <w:sz w:val="24"/>
-          <w:szCs w:val="24"/>
-        </w:rPr>
-        <w:t xml:space="preserve"> </w:t>
-      </w:r>
-      <w:proofErr w:type="spellStart"/>
-      <w:r>
-        <w:rPr>
-          <w:rFonts w:ascii="SutonnyOMJ" w:hAnsi="SutonnyOMJ" w:cs="SutonnyOMJ"/>
-          <w:sz w:val="24"/>
-          <w:szCs w:val="24"/>
+          <w:sz w:val="26"/>
+          <w:szCs w:val="26"/>
+        </w:rPr>
+        <w:t xml:space="preserve"> </w:t>
+      </w:r>
+      <w:proofErr w:type="spellStart"/>
+      <w:r>
+        <w:rPr>
+          <w:rFonts w:ascii="SutonnyOMJ" w:hAnsi="SutonnyOMJ" w:cs="SutonnyOMJ"/>
+          <w:sz w:val="26"/>
+          <w:szCs w:val="26"/>
         </w:rPr>
         <w:t>বিশ্ববিদ্যালয়</w:t>
       </w:r>
@@ -90,8 +90,8 @@
       <w:r>
         <w:rPr>
           <w:rFonts w:ascii="SutonnyOMJ" w:hAnsi="SutonnyOMJ" w:cs="SutonnyOMJ"/>
-          <w:sz w:val="24"/>
-          <w:szCs w:val="24"/>
+          <w:sz w:val="26"/>
+          <w:szCs w:val="26"/>
         </w:rPr>
         <w:t xml:space="preserve">, </w:t>
       </w:r>
@@ -99,8 +99,8 @@
       <w:r>
         <w:rPr>
           <w:rFonts w:ascii="SutonnyOMJ" w:hAnsi="SutonnyOMJ" w:cs="SutonnyOMJ"/>
-          <w:sz w:val="24"/>
-          <w:szCs w:val="24"/>
+          <w:sz w:val="26"/>
+          <w:szCs w:val="26"/>
         </w:rPr>
         <w:t>রাজশাহী</w:t>
       </w:r>
@@ -108,8 +108,8 @@
       <w:r>
         <w:rPr>
           <w:rFonts w:ascii="SutonnyOMJ" w:hAnsi="SutonnyOMJ" w:cs="SutonnyOMJ"/>
-          <w:sz w:val="24"/>
-          <w:szCs w:val="24"/>
+          <w:sz w:val="26"/>
+          <w:szCs w:val="26"/>
         </w:rPr>
         <w:t>।</w:t>
       </w:r>
@@ -120,16 +120,16 @@
         <w:jc w:val="both"/>
         <w:rPr>
           <w:rFonts w:ascii="SutonnyOMJ" w:hAnsi="SutonnyOMJ" w:cs="SutonnyOMJ"/>
-          <w:sz w:val="24"/>
-          <w:szCs w:val="24"/>
+          <w:sz w:val="26"/>
+          <w:szCs w:val="26"/>
         </w:rPr>
       </w:pPr>
       <w:proofErr w:type="spellStart"/>
       <w:r>
         <w:rPr>
           <w:rFonts w:ascii="SutonnyOMJ" w:hAnsi="SutonnyOMJ" w:cs="SutonnyOMJ"/>
-          <w:sz w:val="24"/>
-          <w:szCs w:val="24"/>
+          <w:sz w:val="26"/>
+          <w:szCs w:val="26"/>
         </w:rPr>
         <w:t>খড়খড়ি</w:t>
       </w:r>
@@ -137,17 +137,17 @@
       <w:r>
         <w:rPr>
           <w:rFonts w:ascii="SutonnyOMJ" w:hAnsi="SutonnyOMJ" w:cs="SutonnyOMJ"/>
-          <w:sz w:val="24"/>
-          <w:szCs w:val="24"/>
-        </w:rPr>
-        <w:t xml:space="preserve"> </w:t>
-      </w:r>
-      <w:proofErr w:type="spellStart"/>
-      <w:r>
-        <w:rPr>
-          <w:rFonts w:ascii="SutonnyOMJ" w:hAnsi="SutonnyOMJ" w:cs="SutonnyOMJ"/>
-          <w:sz w:val="24"/>
-          <w:szCs w:val="24"/>
+          <w:sz w:val="26"/>
+          <w:szCs w:val="26"/>
+        </w:rPr>
+        <w:t xml:space="preserve"> </w:t>
+      </w:r>
+      <w:proofErr w:type="spellStart"/>
+      <w:r>
+        <w:rPr>
+          <w:rFonts w:ascii="SutonnyOMJ" w:hAnsi="SutonnyOMJ" w:cs="SutonnyOMJ"/>
+          <w:sz w:val="26"/>
+          <w:szCs w:val="26"/>
         </w:rPr>
         <w:t>বাইপাস</w:t>
       </w:r>
@@ -155,17 +155,17 @@
       <w:r>
         <w:rPr>
           <w:rFonts w:ascii="SutonnyOMJ" w:hAnsi="SutonnyOMJ" w:cs="SutonnyOMJ"/>
-          <w:sz w:val="24"/>
-          <w:szCs w:val="24"/>
-        </w:rPr>
-        <w:t xml:space="preserve"> </w:t>
-      </w:r>
-      <w:proofErr w:type="spellStart"/>
-      <w:r>
-        <w:rPr>
-          <w:rFonts w:ascii="SutonnyOMJ" w:hAnsi="SutonnyOMJ" w:cs="SutonnyOMJ"/>
-          <w:sz w:val="24"/>
-          <w:szCs w:val="24"/>
+          <w:sz w:val="26"/>
+          <w:szCs w:val="26"/>
+        </w:rPr>
+        <w:t xml:space="preserve"> </w:t>
+      </w:r>
+      <w:proofErr w:type="spellStart"/>
+      <w:r>
+        <w:rPr>
+          <w:rFonts w:ascii="SutonnyOMJ" w:hAnsi="SutonnyOMJ" w:cs="SutonnyOMJ"/>
+          <w:sz w:val="26"/>
+          <w:szCs w:val="26"/>
         </w:rPr>
         <w:t>রোড</w:t>
       </w:r>
@@ -173,8 +173,8 @@
       <w:r>
         <w:rPr>
           <w:rFonts w:ascii="SutonnyOMJ" w:hAnsi="SutonnyOMJ" w:cs="SutonnyOMJ"/>
-          <w:sz w:val="24"/>
-          <w:szCs w:val="24"/>
+          <w:sz w:val="26"/>
+          <w:szCs w:val="26"/>
         </w:rPr>
         <w:t xml:space="preserve">, </w:t>
       </w:r>
@@ -182,8 +182,8 @@
       <w:r>
         <w:rPr>
           <w:rFonts w:ascii="SutonnyOMJ" w:hAnsi="SutonnyOMJ" w:cs="SutonnyOMJ"/>
-          <w:sz w:val="24"/>
-          <w:szCs w:val="24"/>
+          <w:sz w:val="26"/>
+          <w:szCs w:val="26"/>
         </w:rPr>
         <w:t>চন্দ্রিমা</w:t>
       </w:r>
@@ -191,8 +191,8 @@
       <w:r>
         <w:rPr>
           <w:rFonts w:ascii="SutonnyOMJ" w:hAnsi="SutonnyOMJ" w:cs="SutonnyOMJ"/>
-          <w:sz w:val="24"/>
-          <w:szCs w:val="24"/>
+          <w:sz w:val="26"/>
+          <w:szCs w:val="26"/>
         </w:rPr>
         <w:t xml:space="preserve">, </w:t>
       </w:r>
@@ -200,8 +200,8 @@
       <w:r>
         <w:rPr>
           <w:rFonts w:ascii="SutonnyOMJ" w:hAnsi="SutonnyOMJ" w:cs="SutonnyOMJ"/>
-          <w:sz w:val="24"/>
-          <w:szCs w:val="24"/>
+          <w:sz w:val="26"/>
+          <w:szCs w:val="26"/>
         </w:rPr>
         <w:t>পবা</w:t>
       </w:r>
@@ -209,8 +209,8 @@
       <w:r>
         <w:rPr>
           <w:rFonts w:ascii="SutonnyOMJ" w:hAnsi="SutonnyOMJ" w:cs="SutonnyOMJ"/>
-          <w:sz w:val="24"/>
-          <w:szCs w:val="24"/>
+          <w:sz w:val="26"/>
+          <w:szCs w:val="26"/>
         </w:rPr>
         <w:t xml:space="preserve">, </w:t>
       </w:r>
@@ -218,8 +218,8 @@
       <w:r>
         <w:rPr>
           <w:rFonts w:ascii="SutonnyOMJ" w:hAnsi="SutonnyOMJ" w:cs="SutonnyOMJ"/>
-          <w:sz w:val="24"/>
-          <w:szCs w:val="24"/>
+          <w:sz w:val="26"/>
+          <w:szCs w:val="26"/>
         </w:rPr>
         <w:t>রাজশাহী</w:t>
       </w:r>
@@ -227,8 +227,8 @@
       <w:r>
         <w:rPr>
           <w:rFonts w:ascii="SutonnyOMJ" w:hAnsi="SutonnyOMJ" w:cs="SutonnyOMJ"/>
-          <w:sz w:val="24"/>
-          <w:szCs w:val="24"/>
+          <w:sz w:val="26"/>
+          <w:szCs w:val="26"/>
         </w:rPr>
         <w:t>।</w:t>
       </w:r>
@@ -239,6 +239,8 @@
         <w:jc w:val="both"/>
         <w:rPr>
           <w:rFonts w:ascii="SutonnyOMJ" w:hAnsi="SutonnyOMJ" w:cs="SutonnyOMJ"/>
+          <w:sz w:val="26"/>
+          <w:szCs w:val="26"/>
         </w:rPr>
       </w:pPr>
       <w:proofErr w:type="spellStart"/>
@@ -248,6 +250,8 @@
           <w:rFonts w:ascii="SutonnyOMJ" w:hAnsi="SutonnyOMJ" w:cs="SutonnyOMJ"/>
           <w:b w:val="0"/>
           <w:bCs w:val="0"/>
+          <w:sz w:val="26"/>
+          <w:szCs w:val="26"/>
         </w:rPr>
         <w:t>বিষয়</w:t>
       </w:r>
@@ -258,19 +262,25 @@
           <w:rFonts w:ascii="SutonnyOMJ" w:hAnsi="SutonnyOMJ" w:cs="SutonnyOMJ"/>
           <w:b w:val="0"/>
           <w:bCs w:val="0"/>
+          <w:sz w:val="26"/>
+          <w:szCs w:val="26"/>
         </w:rPr>
         <w:t>:</w:t>
       </w:r>
       <w:r>
         <w:rPr>
           <w:rFonts w:ascii="SutonnyOMJ" w:hAnsi="SutonnyOMJ" w:cs="SutonnyOMJ"/>
-        </w:rPr>
-        <w:t xml:space="preserve"> </w:t>
-      </w:r>
-      <w:proofErr w:type="spellStart"/>
-      <w:r>
-        <w:rPr>
-          <w:rFonts w:ascii="SutonnyOMJ" w:hAnsi="SutonnyOMJ" w:cs="SutonnyOMJ"/>
+          <w:sz w:val="26"/>
+          <w:szCs w:val="26"/>
+        </w:rPr>
+        <w:t xml:space="preserve"> </w:t>
+      </w:r>
+      <w:proofErr w:type="spellStart"/>
+      <w:r>
+        <w:rPr>
+          <w:rFonts w:ascii="SutonnyOMJ" w:hAnsi="SutonnyOMJ" w:cs="SutonnyOMJ"/>
+          <w:sz w:val="26"/>
+          <w:szCs w:val="26"/>
         </w:rPr>
         <w:t>বিশ্ববিদ্যালয়</w:t>
       </w:r>
@@ -278,13 +288,17 @@
       <w:r>
         <w:rPr>
           <w:rFonts w:ascii="SutonnyOMJ" w:hAnsi="SutonnyOMJ" w:cs="SutonnyOMJ"/>
-        </w:rPr>
-        <w:t xml:space="preserve"> </w:t>
-      </w:r>
-      <w:proofErr w:type="spellStart"/>
-      <w:r>
-        <w:rPr>
-          <w:rFonts w:ascii="SutonnyOMJ" w:hAnsi="SutonnyOMJ" w:cs="SutonnyOMJ"/>
+          <w:sz w:val="26"/>
+          <w:szCs w:val="26"/>
+        </w:rPr>
+        <w:t xml:space="preserve"> </w:t>
+      </w:r>
+      <w:proofErr w:type="spellStart"/>
+      <w:r>
+        <w:rPr>
+          <w:rFonts w:ascii="SutonnyOMJ" w:hAnsi="SutonnyOMJ" w:cs="SutonnyOMJ"/>
+          <w:sz w:val="26"/>
+          <w:szCs w:val="26"/>
         </w:rPr>
         <w:t>প্রাঙ্গণে</w:t>
       </w:r>
@@ -292,6 +306,8 @@
       <w:r>
         <w:rPr>
           <w:rFonts w:ascii="SutonnyOMJ" w:hAnsi="SutonnyOMJ" w:cs="SutonnyOMJ"/>
+          <w:sz w:val="26"/>
+          <w:szCs w:val="26"/>
         </w:rPr>
         <w:t xml:space="preserve"> “</w:t>
       </w:r>
@@ -299,6 +315,8 @@
       <w:r>
         <w:rPr>
           <w:rFonts w:ascii="SutonnyOMJ" w:hAnsi="SutonnyOMJ" w:cs="SutonnyOMJ"/>
+          <w:sz w:val="26"/>
+          <w:szCs w:val="26"/>
         </w:rPr>
         <w:t>ফ্রি</w:t>
       </w:r>
@@ -306,13 +324,17 @@
       <w:r>
         <w:rPr>
           <w:rFonts w:ascii="SutonnyOMJ" w:hAnsi="SutonnyOMJ" w:cs="SutonnyOMJ"/>
-        </w:rPr>
-        <w:t xml:space="preserve"> </w:t>
-      </w:r>
-      <w:proofErr w:type="spellStart"/>
-      <w:r>
-        <w:rPr>
-          <w:rFonts w:ascii="SutonnyOMJ" w:hAnsi="SutonnyOMJ" w:cs="SutonnyOMJ"/>
+          <w:sz w:val="26"/>
+          <w:szCs w:val="26"/>
+        </w:rPr>
+        <w:t xml:space="preserve"> </w:t>
+      </w:r>
+      <w:proofErr w:type="spellStart"/>
+      <w:r>
+        <w:rPr>
+          <w:rFonts w:ascii="SutonnyOMJ" w:hAnsi="SutonnyOMJ" w:cs="SutonnyOMJ"/>
+          <w:sz w:val="26"/>
+          <w:szCs w:val="26"/>
         </w:rPr>
         <w:t>কুরআন</w:t>
       </w:r>
@@ -320,13 +342,17 @@
       <w:r>
         <w:rPr>
           <w:rFonts w:ascii="SutonnyOMJ" w:hAnsi="SutonnyOMJ" w:cs="SutonnyOMJ"/>
-        </w:rPr>
-        <w:t xml:space="preserve"> </w:t>
-      </w:r>
-      <w:proofErr w:type="spellStart"/>
-      <w:r>
-        <w:rPr>
-          <w:rFonts w:ascii="SutonnyOMJ" w:hAnsi="SutonnyOMJ" w:cs="SutonnyOMJ"/>
+          <w:sz w:val="26"/>
+          <w:szCs w:val="26"/>
+        </w:rPr>
+        <w:t xml:space="preserve"> </w:t>
+      </w:r>
+      <w:proofErr w:type="spellStart"/>
+      <w:r>
+        <w:rPr>
+          <w:rFonts w:ascii="SutonnyOMJ" w:hAnsi="SutonnyOMJ" w:cs="SutonnyOMJ"/>
+          <w:sz w:val="26"/>
+          <w:szCs w:val="26"/>
         </w:rPr>
         <w:t>ডোনেশন</w:t>
       </w:r>
@@ -334,13 +360,17 @@
       <w:r>
         <w:rPr>
           <w:rFonts w:ascii="SutonnyOMJ" w:hAnsi="SutonnyOMJ" w:cs="SutonnyOMJ"/>
-        </w:rPr>
-        <w:t xml:space="preserve"> </w:t>
-      </w:r>
-      <w:proofErr w:type="spellStart"/>
-      <w:r>
-        <w:rPr>
-          <w:rFonts w:ascii="SutonnyOMJ" w:hAnsi="SutonnyOMJ" w:cs="SutonnyOMJ"/>
+          <w:sz w:val="26"/>
+          <w:szCs w:val="26"/>
+        </w:rPr>
+        <w:t xml:space="preserve"> </w:t>
+      </w:r>
+      <w:proofErr w:type="spellStart"/>
+      <w:r>
+        <w:rPr>
+          <w:rFonts w:ascii="SutonnyOMJ" w:hAnsi="SutonnyOMJ" w:cs="SutonnyOMJ"/>
+          <w:sz w:val="26"/>
+          <w:szCs w:val="26"/>
         </w:rPr>
         <w:t>কার্যক্রম</w:t>
       </w:r>
@@ -348,6 +378,8 @@
       <w:r>
         <w:rPr>
           <w:rFonts w:ascii="SutonnyOMJ" w:hAnsi="SutonnyOMJ" w:cs="SutonnyOMJ"/>
+          <w:sz w:val="26"/>
+          <w:szCs w:val="26"/>
         </w:rPr>
         <w:t xml:space="preserve">” </w:t>
       </w:r>
@@ -355,6 +387,8 @@
       <w:r>
         <w:rPr>
           <w:rFonts w:ascii="SutonnyOMJ" w:hAnsi="SutonnyOMJ" w:cs="SutonnyOMJ"/>
+          <w:sz w:val="26"/>
+          <w:szCs w:val="26"/>
         </w:rPr>
         <w:t>পরিচালনার</w:t>
       </w:r>
@@ -362,13 +396,17 @@
       <w:r>
         <w:rPr>
           <w:rFonts w:ascii="SutonnyOMJ" w:hAnsi="SutonnyOMJ" w:cs="SutonnyOMJ"/>
-        </w:rPr>
-        <w:t xml:space="preserve"> </w:t>
-      </w:r>
-      <w:proofErr w:type="spellStart"/>
-      <w:r>
-        <w:rPr>
-          <w:rFonts w:ascii="SutonnyOMJ" w:hAnsi="SutonnyOMJ" w:cs="SutonnyOMJ"/>
+          <w:sz w:val="26"/>
+          <w:szCs w:val="26"/>
+        </w:rPr>
+        <w:t xml:space="preserve"> </w:t>
+      </w:r>
+      <w:proofErr w:type="spellStart"/>
+      <w:r>
+        <w:rPr>
+          <w:rFonts w:ascii="SutonnyOMJ" w:hAnsi="SutonnyOMJ" w:cs="SutonnyOMJ"/>
+          <w:sz w:val="26"/>
+          <w:szCs w:val="26"/>
         </w:rPr>
         <w:t>অনুমতির</w:t>
       </w:r>
@@ -376,13 +414,17 @@
       <w:r>
         <w:rPr>
           <w:rFonts w:ascii="SutonnyOMJ" w:hAnsi="SutonnyOMJ" w:cs="SutonnyOMJ"/>
-        </w:rPr>
-        <w:t xml:space="preserve"> </w:t>
-      </w:r>
-      <w:proofErr w:type="spellStart"/>
-      <w:r>
-        <w:rPr>
-          <w:rFonts w:ascii="SutonnyOMJ" w:hAnsi="SutonnyOMJ" w:cs="SutonnyOMJ"/>
+          <w:sz w:val="26"/>
+          <w:szCs w:val="26"/>
+        </w:rPr>
+        <w:t xml:space="preserve"> </w:t>
+      </w:r>
+      <w:proofErr w:type="spellStart"/>
+      <w:r>
+        <w:rPr>
+          <w:rFonts w:ascii="SutonnyOMJ" w:hAnsi="SutonnyOMJ" w:cs="SutonnyOMJ"/>
+          <w:sz w:val="26"/>
+          <w:szCs w:val="26"/>
         </w:rPr>
         <w:t>জন্য</w:t>
       </w:r>
@@ -390,13 +432,17 @@
       <w:r>
         <w:rPr>
           <w:rFonts w:ascii="SutonnyOMJ" w:hAnsi="SutonnyOMJ" w:cs="SutonnyOMJ"/>
-        </w:rPr>
-        <w:t xml:space="preserve"> </w:t>
-      </w:r>
-      <w:proofErr w:type="spellStart"/>
-      <w:r>
-        <w:rPr>
-          <w:rFonts w:ascii="SutonnyOMJ" w:hAnsi="SutonnyOMJ" w:cs="SutonnyOMJ"/>
+          <w:sz w:val="26"/>
+          <w:szCs w:val="26"/>
+        </w:rPr>
+        <w:t xml:space="preserve"> </w:t>
+      </w:r>
+      <w:proofErr w:type="spellStart"/>
+      <w:r>
+        <w:rPr>
+          <w:rFonts w:ascii="SutonnyOMJ" w:hAnsi="SutonnyOMJ" w:cs="SutonnyOMJ"/>
+          <w:sz w:val="26"/>
+          <w:szCs w:val="26"/>
         </w:rPr>
         <w:t>আবেদন</w:t>
       </w:r>
@@ -404,6 +450,8 @@
       <w:r>
         <w:rPr>
           <w:rFonts w:ascii="SutonnyOMJ" w:hAnsi="SutonnyOMJ" w:cs="SutonnyOMJ"/>
+          <w:sz w:val="26"/>
+          <w:szCs w:val="26"/>
         </w:rPr>
         <w:t>।</w:t>
       </w:r>
@@ -416,6 +464,8 @@
           <w:rFonts w:ascii="SutonnyOMJ" w:hAnsi="SutonnyOMJ" w:cs="SutonnyOMJ"/>
           <w:b/>
           <w:bCs/>
+          <w:sz w:val="26"/>
+          <w:szCs w:val="26"/>
         </w:rPr>
       </w:pPr>
       <w:proofErr w:type="spellStart"/>
@@ -425,6 +475,8 @@
           <w:rFonts w:ascii="SutonnyOMJ" w:hAnsi="SutonnyOMJ" w:cs="SutonnyOMJ"/>
           <w:b w:val="0"/>
           <w:bCs w:val="0"/>
+          <w:sz w:val="26"/>
+          <w:szCs w:val="26"/>
         </w:rPr>
         <w:t>জনাব</w:t>
       </w:r>
@@ -435,6 +487,8 @@
           <w:rFonts w:ascii="SutonnyOMJ" w:hAnsi="SutonnyOMJ" w:cs="SutonnyOMJ"/>
           <w:b w:val="0"/>
           <w:bCs w:val="0"/>
+          <w:sz w:val="26"/>
+          <w:szCs w:val="26"/>
         </w:rPr>
         <w:t>,</w:t>
       </w:r>
@@ -445,12 +499,16 @@
         <w:jc w:val="both"/>
         <w:rPr>
           <w:rFonts w:ascii="SutonnyOMJ" w:hAnsi="SutonnyOMJ" w:cs="SutonnyOMJ"/>
+          <w:sz w:val="26"/>
+          <w:szCs w:val="26"/>
         </w:rPr>
       </w:pPr>
       <w:proofErr w:type="spellStart"/>
       <w:r>
         <w:rPr>
           <w:rFonts w:ascii="SutonnyOMJ" w:hAnsi="SutonnyOMJ" w:cs="SutonnyOMJ"/>
+          <w:sz w:val="26"/>
+          <w:szCs w:val="26"/>
         </w:rPr>
         <w:t>বিনীত</w:t>
       </w:r>
@@ -458,13 +516,17 @@
       <w:r>
         <w:rPr>
           <w:rFonts w:ascii="SutonnyOMJ" w:hAnsi="SutonnyOMJ" w:cs="SutonnyOMJ"/>
-        </w:rPr>
-        <w:t xml:space="preserve"> </w:t>
-      </w:r>
-      <w:proofErr w:type="spellStart"/>
-      <w:r>
-        <w:rPr>
-          <w:rFonts w:ascii="SutonnyOMJ" w:hAnsi="SutonnyOMJ" w:cs="SutonnyOMJ"/>
+          <w:sz w:val="26"/>
+          <w:szCs w:val="26"/>
+        </w:rPr>
+        <w:t xml:space="preserve"> </w:t>
+      </w:r>
+      <w:proofErr w:type="spellStart"/>
+      <w:r>
+        <w:rPr>
+          <w:rFonts w:ascii="SutonnyOMJ" w:hAnsi="SutonnyOMJ" w:cs="SutonnyOMJ"/>
+          <w:sz w:val="26"/>
+          <w:szCs w:val="26"/>
         </w:rPr>
         <w:t>নিবেদন</w:t>
       </w:r>
@@ -472,6 +534,8 @@
       <w:r>
         <w:rPr>
           <w:rFonts w:ascii="SutonnyOMJ" w:hAnsi="SutonnyOMJ" w:cs="SutonnyOMJ"/>
+          <w:sz w:val="26"/>
+          <w:szCs w:val="26"/>
         </w:rPr>
         <w:t xml:space="preserve"> এই </w:t>
       </w:r>
@@ -479,6 +543,8 @@
       <w:r>
         <w:rPr>
           <w:rFonts w:ascii="SutonnyOMJ" w:hAnsi="SutonnyOMJ" w:cs="SutonnyOMJ"/>
+          <w:sz w:val="26"/>
+          <w:szCs w:val="26"/>
         </w:rPr>
         <w:t>যে</w:t>
       </w:r>
@@ -486,6 +552,8 @@
       <w:r>
         <w:rPr>
           <w:rFonts w:ascii="SutonnyOMJ" w:hAnsi="SutonnyOMJ" w:cs="SutonnyOMJ"/>
+          <w:sz w:val="26"/>
+          <w:szCs w:val="26"/>
         </w:rPr>
         <w:t xml:space="preserve">, </w:t>
       </w:r>
@@ -493,6 +561,8 @@
       <w:r>
         <w:rPr>
           <w:rFonts w:ascii="SutonnyOMJ" w:hAnsi="SutonnyOMJ" w:cs="SutonnyOMJ"/>
+          <w:sz w:val="26"/>
+          <w:szCs w:val="26"/>
         </w:rPr>
         <w:t>সম্প্রতি</w:t>
       </w:r>
@@ -500,13 +570,17 @@
       <w:r>
         <w:rPr>
           <w:rFonts w:ascii="SutonnyOMJ" w:hAnsi="SutonnyOMJ" w:cs="SutonnyOMJ"/>
-        </w:rPr>
-        <w:t xml:space="preserve"> </w:t>
-      </w:r>
-      <w:proofErr w:type="spellStart"/>
-      <w:r>
-        <w:rPr>
-          <w:rFonts w:ascii="SutonnyOMJ" w:hAnsi="SutonnyOMJ" w:cs="SutonnyOMJ"/>
+          <w:sz w:val="26"/>
+          <w:szCs w:val="26"/>
+        </w:rPr>
+        <w:t xml:space="preserve"> </w:t>
+      </w:r>
+      <w:proofErr w:type="spellStart"/>
+      <w:r>
+        <w:rPr>
+          <w:rFonts w:ascii="SutonnyOMJ" w:hAnsi="SutonnyOMJ" w:cs="SutonnyOMJ"/>
+          <w:sz w:val="26"/>
+          <w:szCs w:val="26"/>
         </w:rPr>
         <w:t>নর্থ</w:t>
       </w:r>
@@ -514,13 +588,17 @@
       <w:r>
         <w:rPr>
           <w:rFonts w:ascii="SutonnyOMJ" w:hAnsi="SutonnyOMJ" w:cs="SutonnyOMJ"/>
-        </w:rPr>
-        <w:t xml:space="preserve"> </w:t>
-      </w:r>
-      <w:proofErr w:type="spellStart"/>
-      <w:r>
-        <w:rPr>
-          <w:rFonts w:ascii="SutonnyOMJ" w:hAnsi="SutonnyOMJ" w:cs="SutonnyOMJ"/>
+          <w:sz w:val="26"/>
+          <w:szCs w:val="26"/>
+        </w:rPr>
+        <w:t xml:space="preserve"> </w:t>
+      </w:r>
+      <w:proofErr w:type="spellStart"/>
+      <w:r>
+        <w:rPr>
+          <w:rFonts w:ascii="SutonnyOMJ" w:hAnsi="SutonnyOMJ" w:cs="SutonnyOMJ"/>
+          <w:sz w:val="26"/>
+          <w:szCs w:val="26"/>
         </w:rPr>
         <w:t>সাউথ</w:t>
       </w:r>
@@ -528,13 +606,17 @@
       <w:r>
         <w:rPr>
           <w:rFonts w:ascii="SutonnyOMJ" w:hAnsi="SutonnyOMJ" w:cs="SutonnyOMJ"/>
-        </w:rPr>
-        <w:t xml:space="preserve"> </w:t>
-      </w:r>
-      <w:proofErr w:type="spellStart"/>
-      <w:r>
-        <w:rPr>
-          <w:rFonts w:ascii="SutonnyOMJ" w:hAnsi="SutonnyOMJ" w:cs="SutonnyOMJ"/>
+          <w:sz w:val="26"/>
+          <w:szCs w:val="26"/>
+        </w:rPr>
+        <w:t xml:space="preserve"> </w:t>
+      </w:r>
+      <w:proofErr w:type="spellStart"/>
+      <w:r>
+        <w:rPr>
+          <w:rFonts w:ascii="SutonnyOMJ" w:hAnsi="SutonnyOMJ" w:cs="SutonnyOMJ"/>
+          <w:sz w:val="26"/>
+          <w:szCs w:val="26"/>
         </w:rPr>
         <w:t>বিশ্ববিদ্যালয়ে</w:t>
       </w:r>
@@ -542,13 +624,17 @@
       <w:r>
         <w:rPr>
           <w:rFonts w:ascii="SutonnyOMJ" w:hAnsi="SutonnyOMJ" w:cs="SutonnyOMJ"/>
-        </w:rPr>
-        <w:t xml:space="preserve"> </w:t>
-      </w:r>
-      <w:proofErr w:type="spellStart"/>
-      <w:r>
-        <w:rPr>
-          <w:rFonts w:ascii="SutonnyOMJ" w:hAnsi="SutonnyOMJ" w:cs="SutonnyOMJ"/>
+          <w:sz w:val="26"/>
+          <w:szCs w:val="26"/>
+        </w:rPr>
+        <w:t xml:space="preserve"> </w:t>
+      </w:r>
+      <w:proofErr w:type="spellStart"/>
+      <w:r>
+        <w:rPr>
+          <w:rFonts w:ascii="SutonnyOMJ" w:hAnsi="SutonnyOMJ" w:cs="SutonnyOMJ"/>
+          <w:sz w:val="26"/>
+          <w:szCs w:val="26"/>
         </w:rPr>
         <w:t>পবিত্র</w:t>
       </w:r>
@@ -556,13 +642,17 @@
       <w:r>
         <w:rPr>
           <w:rFonts w:ascii="SutonnyOMJ" w:hAnsi="SutonnyOMJ" w:cs="SutonnyOMJ"/>
-        </w:rPr>
-        <w:t xml:space="preserve"> </w:t>
-      </w:r>
-      <w:proofErr w:type="spellStart"/>
-      <w:r>
-        <w:rPr>
-          <w:rFonts w:ascii="SutonnyOMJ" w:hAnsi="SutonnyOMJ" w:cs="SutonnyOMJ"/>
+          <w:sz w:val="26"/>
+          <w:szCs w:val="26"/>
+        </w:rPr>
+        <w:t xml:space="preserve"> </w:t>
+      </w:r>
+      <w:proofErr w:type="spellStart"/>
+      <w:r>
+        <w:rPr>
+          <w:rFonts w:ascii="SutonnyOMJ" w:hAnsi="SutonnyOMJ" w:cs="SutonnyOMJ"/>
+          <w:sz w:val="26"/>
+          <w:szCs w:val="26"/>
         </w:rPr>
         <w:t>কুরআন</w:t>
       </w:r>
@@ -570,13 +660,17 @@
       <w:r>
         <w:rPr>
           <w:rFonts w:ascii="SutonnyOMJ" w:hAnsi="SutonnyOMJ" w:cs="SutonnyOMJ"/>
-        </w:rPr>
-        <w:t xml:space="preserve"> </w:t>
-      </w:r>
-      <w:proofErr w:type="spellStart"/>
-      <w:r>
-        <w:rPr>
-          <w:rFonts w:ascii="SutonnyOMJ" w:hAnsi="SutonnyOMJ" w:cs="SutonnyOMJ"/>
+          <w:sz w:val="26"/>
+          <w:szCs w:val="26"/>
+        </w:rPr>
+        <w:t xml:space="preserve"> </w:t>
+      </w:r>
+      <w:proofErr w:type="spellStart"/>
+      <w:r>
+        <w:rPr>
+          <w:rFonts w:ascii="SutonnyOMJ" w:hAnsi="SutonnyOMJ" w:cs="SutonnyOMJ"/>
+          <w:sz w:val="26"/>
+          <w:szCs w:val="26"/>
         </w:rPr>
         <w:t>মাজীদ</w:t>
       </w:r>
@@ -584,13 +678,17 @@
       <w:r>
         <w:rPr>
           <w:rFonts w:ascii="SutonnyOMJ" w:hAnsi="SutonnyOMJ" w:cs="SutonnyOMJ"/>
-        </w:rPr>
-        <w:t xml:space="preserve"> </w:t>
-      </w:r>
-      <w:proofErr w:type="spellStart"/>
-      <w:r>
-        <w:rPr>
-          <w:rFonts w:ascii="SutonnyOMJ" w:hAnsi="SutonnyOMJ" w:cs="SutonnyOMJ"/>
+          <w:sz w:val="26"/>
+          <w:szCs w:val="26"/>
+        </w:rPr>
+        <w:t xml:space="preserve"> </w:t>
+      </w:r>
+      <w:proofErr w:type="spellStart"/>
+      <w:r>
+        <w:rPr>
+          <w:rFonts w:ascii="SutonnyOMJ" w:hAnsi="SutonnyOMJ" w:cs="SutonnyOMJ"/>
+          <w:sz w:val="26"/>
+          <w:szCs w:val="26"/>
         </w:rPr>
         <w:t>অবমাননার</w:t>
       </w:r>
@@ -598,13 +696,17 @@
       <w:r>
         <w:rPr>
           <w:rFonts w:ascii="SutonnyOMJ" w:hAnsi="SutonnyOMJ" w:cs="SutonnyOMJ"/>
-        </w:rPr>
-        <w:t xml:space="preserve"> </w:t>
-      </w:r>
-      <w:proofErr w:type="spellStart"/>
-      <w:r>
-        <w:rPr>
-          <w:rFonts w:ascii="SutonnyOMJ" w:hAnsi="SutonnyOMJ" w:cs="SutonnyOMJ"/>
+          <w:sz w:val="26"/>
+          <w:szCs w:val="26"/>
+        </w:rPr>
+        <w:t xml:space="preserve"> </w:t>
+      </w:r>
+      <w:proofErr w:type="spellStart"/>
+      <w:r>
+        <w:rPr>
+          <w:rFonts w:ascii="SutonnyOMJ" w:hAnsi="SutonnyOMJ" w:cs="SutonnyOMJ"/>
+          <w:sz w:val="26"/>
+          <w:szCs w:val="26"/>
         </w:rPr>
         <w:t>দুঃখজনক</w:t>
       </w:r>
@@ -612,13 +714,17 @@
       <w:r>
         <w:rPr>
           <w:rFonts w:ascii="SutonnyOMJ" w:hAnsi="SutonnyOMJ" w:cs="SutonnyOMJ"/>
-        </w:rPr>
-        <w:t xml:space="preserve"> </w:t>
-      </w:r>
-      <w:proofErr w:type="spellStart"/>
-      <w:r>
-        <w:rPr>
-          <w:rFonts w:ascii="SutonnyOMJ" w:hAnsi="SutonnyOMJ" w:cs="SutonnyOMJ"/>
+          <w:sz w:val="26"/>
+          <w:szCs w:val="26"/>
+        </w:rPr>
+        <w:t xml:space="preserve"> </w:t>
+      </w:r>
+      <w:proofErr w:type="spellStart"/>
+      <w:r>
+        <w:rPr>
+          <w:rFonts w:ascii="SutonnyOMJ" w:hAnsi="SutonnyOMJ" w:cs="SutonnyOMJ"/>
+          <w:sz w:val="26"/>
+          <w:szCs w:val="26"/>
         </w:rPr>
         <w:t>ঘটনাটি</w:t>
       </w:r>
@@ -626,13 +732,17 @@
       <w:r>
         <w:rPr>
           <w:rFonts w:ascii="SutonnyOMJ" w:hAnsi="SutonnyOMJ" w:cs="SutonnyOMJ"/>
-        </w:rPr>
-        <w:t xml:space="preserve"> </w:t>
-      </w:r>
-      <w:proofErr w:type="spellStart"/>
-      <w:r>
-        <w:rPr>
-          <w:rFonts w:ascii="SutonnyOMJ" w:hAnsi="SutonnyOMJ" w:cs="SutonnyOMJ"/>
+          <w:sz w:val="26"/>
+          <w:szCs w:val="26"/>
+        </w:rPr>
+        <w:t xml:space="preserve"> </w:t>
+      </w:r>
+      <w:proofErr w:type="spellStart"/>
+      <w:r>
+        <w:rPr>
+          <w:rFonts w:ascii="SutonnyOMJ" w:hAnsi="SutonnyOMJ" w:cs="SutonnyOMJ"/>
+          <w:sz w:val="26"/>
+          <w:szCs w:val="26"/>
         </w:rPr>
         <w:t>দেশের</w:t>
       </w:r>
@@ -640,13 +750,17 @@
       <w:r>
         <w:rPr>
           <w:rFonts w:ascii="SutonnyOMJ" w:hAnsi="SutonnyOMJ" w:cs="SutonnyOMJ"/>
-        </w:rPr>
-        <w:t xml:space="preserve"> </w:t>
-      </w:r>
-      <w:proofErr w:type="spellStart"/>
-      <w:r>
-        <w:rPr>
-          <w:rFonts w:ascii="SutonnyOMJ" w:hAnsi="SutonnyOMJ" w:cs="SutonnyOMJ"/>
+          <w:sz w:val="26"/>
+          <w:szCs w:val="26"/>
+        </w:rPr>
+        <w:t xml:space="preserve"> </w:t>
+      </w:r>
+      <w:proofErr w:type="spellStart"/>
+      <w:r>
+        <w:rPr>
+          <w:rFonts w:ascii="SutonnyOMJ" w:hAnsi="SutonnyOMJ" w:cs="SutonnyOMJ"/>
+          <w:sz w:val="26"/>
+          <w:szCs w:val="26"/>
         </w:rPr>
         <w:t>সচেতন</w:t>
       </w:r>
@@ -654,13 +768,17 @@
       <w:r>
         <w:rPr>
           <w:rFonts w:ascii="SutonnyOMJ" w:hAnsi="SutonnyOMJ" w:cs="SutonnyOMJ"/>
-        </w:rPr>
-        <w:t xml:space="preserve"> </w:t>
-      </w:r>
-      <w:proofErr w:type="spellStart"/>
-      <w:r>
-        <w:rPr>
-          <w:rFonts w:ascii="SutonnyOMJ" w:hAnsi="SutonnyOMJ" w:cs="SutonnyOMJ"/>
+          <w:sz w:val="26"/>
+          <w:szCs w:val="26"/>
+        </w:rPr>
+        <w:t xml:space="preserve"> </w:t>
+      </w:r>
+      <w:proofErr w:type="spellStart"/>
+      <w:r>
+        <w:rPr>
+          <w:rFonts w:ascii="SutonnyOMJ" w:hAnsi="SutonnyOMJ" w:cs="SutonnyOMJ"/>
+          <w:sz w:val="26"/>
+          <w:szCs w:val="26"/>
         </w:rPr>
         <w:t>শিক্ষার্থী</w:t>
       </w:r>
@@ -668,6 +786,8 @@
       <w:r>
         <w:rPr>
           <w:rFonts w:ascii="SutonnyOMJ" w:hAnsi="SutonnyOMJ" w:cs="SutonnyOMJ"/>
+          <w:sz w:val="26"/>
+          <w:szCs w:val="26"/>
         </w:rPr>
         <w:t xml:space="preserve"> ও </w:t>
       </w:r>
@@ -675,6 +795,8 @@
       <w:r>
         <w:rPr>
           <w:rFonts w:ascii="SutonnyOMJ" w:hAnsi="SutonnyOMJ" w:cs="SutonnyOMJ"/>
+          <w:sz w:val="26"/>
+          <w:szCs w:val="26"/>
         </w:rPr>
         <w:t>শিক্ষক</w:t>
       </w:r>
@@ -682,13 +804,17 @@
       <w:r>
         <w:rPr>
           <w:rFonts w:ascii="SutonnyOMJ" w:hAnsi="SutonnyOMJ" w:cs="SutonnyOMJ"/>
-        </w:rPr>
-        <w:t xml:space="preserve"> </w:t>
-      </w:r>
-      <w:proofErr w:type="spellStart"/>
-      <w:r>
-        <w:rPr>
-          <w:rFonts w:ascii="SutonnyOMJ" w:hAnsi="SutonnyOMJ" w:cs="SutonnyOMJ"/>
+          <w:sz w:val="26"/>
+          <w:szCs w:val="26"/>
+        </w:rPr>
+        <w:t xml:space="preserve"> </w:t>
+      </w:r>
+      <w:proofErr w:type="spellStart"/>
+      <w:r>
+        <w:rPr>
+          <w:rFonts w:ascii="SutonnyOMJ" w:hAnsi="SutonnyOMJ" w:cs="SutonnyOMJ"/>
+          <w:sz w:val="26"/>
+          <w:szCs w:val="26"/>
         </w:rPr>
         <w:t>সমাজকে</w:t>
       </w:r>
@@ -696,13 +822,17 @@
       <w:r>
         <w:rPr>
           <w:rFonts w:ascii="SutonnyOMJ" w:hAnsi="SutonnyOMJ" w:cs="SutonnyOMJ"/>
-        </w:rPr>
-        <w:t xml:space="preserve"> </w:t>
-      </w:r>
-      <w:proofErr w:type="spellStart"/>
-      <w:r>
-        <w:rPr>
-          <w:rFonts w:ascii="SutonnyOMJ" w:hAnsi="SutonnyOMJ" w:cs="SutonnyOMJ"/>
+          <w:sz w:val="26"/>
+          <w:szCs w:val="26"/>
+        </w:rPr>
+        <w:t xml:space="preserve"> </w:t>
+      </w:r>
+      <w:proofErr w:type="spellStart"/>
+      <w:r>
+        <w:rPr>
+          <w:rFonts w:ascii="SutonnyOMJ" w:hAnsi="SutonnyOMJ" w:cs="SutonnyOMJ"/>
+          <w:sz w:val="26"/>
+          <w:szCs w:val="26"/>
         </w:rPr>
         <w:t>গভীরভাবে</w:t>
       </w:r>
@@ -710,13 +840,17 @@
       <w:r>
         <w:rPr>
           <w:rFonts w:ascii="SutonnyOMJ" w:hAnsi="SutonnyOMJ" w:cs="SutonnyOMJ"/>
-        </w:rPr>
-        <w:t xml:space="preserve"> </w:t>
-      </w:r>
-      <w:proofErr w:type="spellStart"/>
-      <w:r>
-        <w:rPr>
-          <w:rFonts w:ascii="SutonnyOMJ" w:hAnsi="SutonnyOMJ" w:cs="SutonnyOMJ"/>
+          <w:sz w:val="26"/>
+          <w:szCs w:val="26"/>
+        </w:rPr>
+        <w:t xml:space="preserve"> </w:t>
+      </w:r>
+      <w:proofErr w:type="spellStart"/>
+      <w:r>
+        <w:rPr>
+          <w:rFonts w:ascii="SutonnyOMJ" w:hAnsi="SutonnyOMJ" w:cs="SutonnyOMJ"/>
+          <w:sz w:val="26"/>
+          <w:szCs w:val="26"/>
         </w:rPr>
         <w:t>ব্যথিত</w:t>
       </w:r>
@@ -724,13 +858,17 @@
       <w:r>
         <w:rPr>
           <w:rFonts w:ascii="SutonnyOMJ" w:hAnsi="SutonnyOMJ" w:cs="SutonnyOMJ"/>
-        </w:rPr>
-        <w:t xml:space="preserve"> </w:t>
-      </w:r>
-      <w:proofErr w:type="spellStart"/>
-      <w:r>
-        <w:rPr>
-          <w:rFonts w:ascii="SutonnyOMJ" w:hAnsi="SutonnyOMJ" w:cs="SutonnyOMJ"/>
+          <w:sz w:val="26"/>
+          <w:szCs w:val="26"/>
+        </w:rPr>
+        <w:t xml:space="preserve"> </w:t>
+      </w:r>
+      <w:proofErr w:type="spellStart"/>
+      <w:r>
+        <w:rPr>
+          <w:rFonts w:ascii="SutonnyOMJ" w:hAnsi="SutonnyOMJ" w:cs="SutonnyOMJ"/>
+          <w:sz w:val="26"/>
+          <w:szCs w:val="26"/>
         </w:rPr>
         <w:t>করেছে</w:t>
       </w:r>
@@ -738,6 +876,8 @@
       <w:r>
         <w:rPr>
           <w:rFonts w:ascii="SutonnyOMJ" w:hAnsi="SutonnyOMJ" w:cs="SutonnyOMJ"/>
+          <w:sz w:val="26"/>
+          <w:szCs w:val="26"/>
         </w:rPr>
         <w:t xml:space="preserve">। </w:t>
       </w:r>
@@ -745,6 +885,8 @@
       <w:r>
         <w:rPr>
           <w:rFonts w:ascii="SutonnyOMJ" w:hAnsi="SutonnyOMJ" w:cs="SutonnyOMJ"/>
+          <w:sz w:val="26"/>
+          <w:szCs w:val="26"/>
         </w:rPr>
         <w:t>আমরা</w:t>
       </w:r>
@@ -752,13 +894,17 @@
       <w:r>
         <w:rPr>
           <w:rFonts w:ascii="SutonnyOMJ" w:hAnsi="SutonnyOMJ" w:cs="SutonnyOMJ"/>
-        </w:rPr>
-        <w:t xml:space="preserve"> </w:t>
-      </w:r>
-      <w:proofErr w:type="spellStart"/>
-      <w:r>
-        <w:rPr>
-          <w:rFonts w:ascii="SutonnyOMJ" w:hAnsi="SutonnyOMJ" w:cs="SutonnyOMJ"/>
+          <w:sz w:val="26"/>
+          <w:szCs w:val="26"/>
+        </w:rPr>
+        <w:t xml:space="preserve"> </w:t>
+      </w:r>
+      <w:proofErr w:type="spellStart"/>
+      <w:r>
+        <w:rPr>
+          <w:rFonts w:ascii="SutonnyOMJ" w:hAnsi="SutonnyOMJ" w:cs="SutonnyOMJ"/>
+          <w:sz w:val="26"/>
+          <w:szCs w:val="26"/>
         </w:rPr>
         <w:t>বরেন্দ্র</w:t>
       </w:r>
@@ -766,13 +912,17 @@
       <w:r>
         <w:rPr>
           <w:rFonts w:ascii="SutonnyOMJ" w:hAnsi="SutonnyOMJ" w:cs="SutonnyOMJ"/>
-        </w:rPr>
-        <w:t xml:space="preserve"> </w:t>
-      </w:r>
-      <w:proofErr w:type="spellStart"/>
-      <w:r>
-        <w:rPr>
-          <w:rFonts w:ascii="SutonnyOMJ" w:hAnsi="SutonnyOMJ" w:cs="SutonnyOMJ"/>
+          <w:sz w:val="26"/>
+          <w:szCs w:val="26"/>
+        </w:rPr>
+        <w:t xml:space="preserve"> </w:t>
+      </w:r>
+      <w:proofErr w:type="spellStart"/>
+      <w:r>
+        <w:rPr>
+          <w:rFonts w:ascii="SutonnyOMJ" w:hAnsi="SutonnyOMJ" w:cs="SutonnyOMJ"/>
+          <w:sz w:val="26"/>
+          <w:szCs w:val="26"/>
         </w:rPr>
         <w:t>বিশ্ববিদ্যালয়ের</w:t>
       </w:r>
@@ -780,13 +930,17 @@
       <w:r>
         <w:rPr>
           <w:rFonts w:ascii="SutonnyOMJ" w:hAnsi="SutonnyOMJ" w:cs="SutonnyOMJ"/>
-        </w:rPr>
-        <w:t xml:space="preserve"> </w:t>
-      </w:r>
-      <w:proofErr w:type="spellStart"/>
-      <w:r>
-        <w:rPr>
-          <w:rFonts w:ascii="SutonnyOMJ" w:hAnsi="SutonnyOMJ" w:cs="SutonnyOMJ"/>
+          <w:sz w:val="26"/>
+          <w:szCs w:val="26"/>
+        </w:rPr>
+        <w:t xml:space="preserve"> </w:t>
+      </w:r>
+      <w:proofErr w:type="spellStart"/>
+      <w:r>
+        <w:rPr>
+          <w:rFonts w:ascii="SutonnyOMJ" w:hAnsi="SutonnyOMJ" w:cs="SutonnyOMJ"/>
+          <w:sz w:val="26"/>
+          <w:szCs w:val="26"/>
         </w:rPr>
         <w:t>শিক্ষক</w:t>
       </w:r>
@@ -794,6 +948,8 @@
       <w:r>
         <w:rPr>
           <w:rFonts w:ascii="SutonnyOMJ" w:hAnsi="SutonnyOMJ" w:cs="SutonnyOMJ"/>
+          <w:sz w:val="26"/>
+          <w:szCs w:val="26"/>
         </w:rPr>
         <w:t xml:space="preserve"> ও </w:t>
       </w:r>
@@ -801,6 +957,8 @@
       <w:r>
         <w:rPr>
           <w:rFonts w:ascii="SutonnyOMJ" w:hAnsi="SutonnyOMJ" w:cs="SutonnyOMJ"/>
+          <w:sz w:val="26"/>
+          <w:szCs w:val="26"/>
         </w:rPr>
         <w:t>শিক্ষার্থীবৃন্দ</w:t>
       </w:r>
@@ -808,6 +966,8 @@
       <w:r>
         <w:rPr>
           <w:rFonts w:ascii="SutonnyOMJ" w:hAnsi="SutonnyOMJ" w:cs="SutonnyOMJ"/>
+          <w:sz w:val="26"/>
+          <w:szCs w:val="26"/>
         </w:rPr>
         <w:t xml:space="preserve">, </w:t>
       </w:r>
@@ -815,6 +975,8 @@
       <w:r>
         <w:rPr>
           <w:rFonts w:ascii="SutonnyOMJ" w:hAnsi="SutonnyOMJ" w:cs="SutonnyOMJ"/>
+          <w:sz w:val="26"/>
+          <w:szCs w:val="26"/>
         </w:rPr>
         <w:t>উক্ত</w:t>
       </w:r>
@@ -822,13 +984,17 @@
       <w:r>
         <w:rPr>
           <w:rFonts w:ascii="SutonnyOMJ" w:hAnsi="SutonnyOMJ" w:cs="SutonnyOMJ"/>
-        </w:rPr>
-        <w:t xml:space="preserve"> </w:t>
-      </w:r>
-      <w:proofErr w:type="spellStart"/>
-      <w:r>
-        <w:rPr>
-          <w:rFonts w:ascii="SutonnyOMJ" w:hAnsi="SutonnyOMJ" w:cs="SutonnyOMJ"/>
+          <w:sz w:val="26"/>
+          <w:szCs w:val="26"/>
+        </w:rPr>
+        <w:t xml:space="preserve"> </w:t>
+      </w:r>
+      <w:proofErr w:type="spellStart"/>
+      <w:r>
+        <w:rPr>
+          <w:rFonts w:ascii="SutonnyOMJ" w:hAnsi="SutonnyOMJ" w:cs="SutonnyOMJ"/>
+          <w:sz w:val="26"/>
+          <w:szCs w:val="26"/>
         </w:rPr>
         <w:t>ঘটনার</w:t>
       </w:r>
@@ -836,13 +1002,17 @@
       <w:r>
         <w:rPr>
           <w:rFonts w:ascii="SutonnyOMJ" w:hAnsi="SutonnyOMJ" w:cs="SutonnyOMJ"/>
-        </w:rPr>
-        <w:t xml:space="preserve"> </w:t>
-      </w:r>
-      <w:proofErr w:type="spellStart"/>
-      <w:r>
-        <w:rPr>
-          <w:rFonts w:ascii="SutonnyOMJ" w:hAnsi="SutonnyOMJ" w:cs="SutonnyOMJ"/>
+          <w:sz w:val="26"/>
+          <w:szCs w:val="26"/>
+        </w:rPr>
+        <w:t xml:space="preserve"> </w:t>
+      </w:r>
+      <w:proofErr w:type="spellStart"/>
+      <w:r>
+        <w:rPr>
+          <w:rFonts w:ascii="SutonnyOMJ" w:hAnsi="SutonnyOMJ" w:cs="SutonnyOMJ"/>
+          <w:sz w:val="26"/>
+          <w:szCs w:val="26"/>
         </w:rPr>
         <w:t>তীব্র</w:t>
       </w:r>
@@ -850,13 +1020,17 @@
       <w:r>
         <w:rPr>
           <w:rFonts w:ascii="SutonnyOMJ" w:hAnsi="SutonnyOMJ" w:cs="SutonnyOMJ"/>
-        </w:rPr>
-        <w:t xml:space="preserve"> </w:t>
-      </w:r>
-      <w:proofErr w:type="spellStart"/>
-      <w:r>
-        <w:rPr>
-          <w:rFonts w:ascii="SutonnyOMJ" w:hAnsi="SutonnyOMJ" w:cs="SutonnyOMJ"/>
+          <w:sz w:val="26"/>
+          <w:szCs w:val="26"/>
+        </w:rPr>
+        <w:t xml:space="preserve"> </w:t>
+      </w:r>
+      <w:proofErr w:type="spellStart"/>
+      <w:r>
+        <w:rPr>
+          <w:rFonts w:ascii="SutonnyOMJ" w:hAnsi="SutonnyOMJ" w:cs="SutonnyOMJ"/>
+          <w:sz w:val="26"/>
+          <w:szCs w:val="26"/>
         </w:rPr>
         <w:t>নিন্দা</w:t>
       </w:r>
@@ -864,13 +1038,17 @@
       <w:r>
         <w:rPr>
           <w:rFonts w:ascii="SutonnyOMJ" w:hAnsi="SutonnyOMJ" w:cs="SutonnyOMJ"/>
-        </w:rPr>
-        <w:t xml:space="preserve"> </w:t>
-      </w:r>
-      <w:proofErr w:type="spellStart"/>
-      <w:r>
-        <w:rPr>
-          <w:rFonts w:ascii="SutonnyOMJ" w:hAnsi="SutonnyOMJ" w:cs="SutonnyOMJ"/>
+          <w:sz w:val="26"/>
+          <w:szCs w:val="26"/>
+        </w:rPr>
+        <w:t xml:space="preserve"> </w:t>
+      </w:r>
+      <w:proofErr w:type="spellStart"/>
+      <w:r>
+        <w:rPr>
+          <w:rFonts w:ascii="SutonnyOMJ" w:hAnsi="SutonnyOMJ" w:cs="SutonnyOMJ"/>
+          <w:sz w:val="26"/>
+          <w:szCs w:val="26"/>
         </w:rPr>
         <w:t>জানাই</w:t>
       </w:r>
@@ -878,13 +1056,17 @@
       <w:r>
         <w:rPr>
           <w:rFonts w:ascii="SutonnyOMJ" w:hAnsi="SutonnyOMJ" w:cs="SutonnyOMJ"/>
-        </w:rPr>
-        <w:t xml:space="preserve"> </w:t>
-      </w:r>
-      <w:proofErr w:type="spellStart"/>
-      <w:r>
-        <w:rPr>
-          <w:rFonts w:ascii="SutonnyOMJ" w:hAnsi="SutonnyOMJ" w:cs="SutonnyOMJ"/>
+          <w:sz w:val="26"/>
+          <w:szCs w:val="26"/>
+        </w:rPr>
+        <w:t xml:space="preserve"> </w:t>
+      </w:r>
+      <w:proofErr w:type="spellStart"/>
+      <w:r>
+        <w:rPr>
+          <w:rFonts w:ascii="SutonnyOMJ" w:hAnsi="SutonnyOMJ" w:cs="SutonnyOMJ"/>
+          <w:sz w:val="26"/>
+          <w:szCs w:val="26"/>
         </w:rPr>
         <w:t>এবং</w:t>
       </w:r>
@@ -892,13 +1074,17 @@
       <w:r>
         <w:rPr>
           <w:rFonts w:ascii="SutonnyOMJ" w:hAnsi="SutonnyOMJ" w:cs="SutonnyOMJ"/>
-        </w:rPr>
-        <w:t xml:space="preserve"> </w:t>
-      </w:r>
-      <w:proofErr w:type="spellStart"/>
-      <w:r>
-        <w:rPr>
-          <w:rFonts w:ascii="SutonnyOMJ" w:hAnsi="SutonnyOMJ" w:cs="SutonnyOMJ"/>
+          <w:sz w:val="26"/>
+          <w:szCs w:val="26"/>
+        </w:rPr>
+        <w:t xml:space="preserve"> </w:t>
+      </w:r>
+      <w:proofErr w:type="spellStart"/>
+      <w:r>
+        <w:rPr>
+          <w:rFonts w:ascii="SutonnyOMJ" w:hAnsi="SutonnyOMJ" w:cs="SutonnyOMJ"/>
+          <w:sz w:val="26"/>
+          <w:szCs w:val="26"/>
         </w:rPr>
         <w:t>শান্তিপূর্ণ</w:t>
       </w:r>
@@ -906,13 +1092,17 @@
       <w:r>
         <w:rPr>
           <w:rFonts w:ascii="SutonnyOMJ" w:hAnsi="SutonnyOMJ" w:cs="SutonnyOMJ"/>
-        </w:rPr>
-        <w:t xml:space="preserve"> </w:t>
-      </w:r>
-      <w:proofErr w:type="spellStart"/>
-      <w:r>
-        <w:rPr>
-          <w:rFonts w:ascii="SutonnyOMJ" w:hAnsi="SutonnyOMJ" w:cs="SutonnyOMJ"/>
+          <w:sz w:val="26"/>
+          <w:szCs w:val="26"/>
+        </w:rPr>
+        <w:t xml:space="preserve"> </w:t>
+      </w:r>
+      <w:proofErr w:type="spellStart"/>
+      <w:r>
+        <w:rPr>
+          <w:rFonts w:ascii="SutonnyOMJ" w:hAnsi="SutonnyOMJ" w:cs="SutonnyOMJ"/>
+          <w:sz w:val="26"/>
+          <w:szCs w:val="26"/>
         </w:rPr>
         <w:t>প্রতিক্রিয়া</w:t>
       </w:r>
@@ -920,13 +1110,17 @@
       <w:r>
         <w:rPr>
           <w:rFonts w:ascii="SutonnyOMJ" w:hAnsi="SutonnyOMJ" w:cs="SutonnyOMJ"/>
-        </w:rPr>
-        <w:t xml:space="preserve"> </w:t>
-      </w:r>
-      <w:proofErr w:type="spellStart"/>
-      <w:r>
-        <w:rPr>
-          <w:rFonts w:ascii="SutonnyOMJ" w:hAnsi="SutonnyOMJ" w:cs="SutonnyOMJ"/>
+          <w:sz w:val="26"/>
+          <w:szCs w:val="26"/>
+        </w:rPr>
+        <w:t xml:space="preserve"> </w:t>
+      </w:r>
+      <w:proofErr w:type="spellStart"/>
+      <w:r>
+        <w:rPr>
+          <w:rFonts w:ascii="SutonnyOMJ" w:hAnsi="SutonnyOMJ" w:cs="SutonnyOMJ"/>
+          <w:sz w:val="26"/>
+          <w:szCs w:val="26"/>
         </w:rPr>
         <w:t>স্বরূপ</w:t>
       </w:r>
@@ -934,13 +1128,17 @@
       <w:r>
         <w:rPr>
           <w:rFonts w:ascii="SutonnyOMJ" w:hAnsi="SutonnyOMJ" w:cs="SutonnyOMJ"/>
-        </w:rPr>
-        <w:t xml:space="preserve"> </w:t>
-      </w:r>
-      <w:proofErr w:type="spellStart"/>
-      <w:r>
-        <w:rPr>
-          <w:rFonts w:ascii="SutonnyOMJ" w:hAnsi="SutonnyOMJ" w:cs="SutonnyOMJ"/>
+          <w:sz w:val="26"/>
+          <w:szCs w:val="26"/>
+        </w:rPr>
+        <w:t xml:space="preserve"> </w:t>
+      </w:r>
+      <w:proofErr w:type="spellStart"/>
+      <w:r>
+        <w:rPr>
+          <w:rFonts w:ascii="SutonnyOMJ" w:hAnsi="SutonnyOMJ" w:cs="SutonnyOMJ"/>
+          <w:sz w:val="26"/>
+          <w:szCs w:val="26"/>
         </w:rPr>
         <w:t>আগামী</w:t>
       </w:r>
@@ -948,18 +1146,24 @@
       <w:r>
         <w:rPr>
           <w:rFonts w:ascii="SutonnyOMJ" w:hAnsi="SutonnyOMJ" w:cs="SutonnyOMJ"/>
-        </w:rPr>
-        <w:t xml:space="preserve"> </w:t>
-      </w:r>
-      <w:r>
-        <w:rPr>
-          <w:rFonts w:ascii="SutonnyOMJ" w:hAnsi="SutonnyOMJ" w:cs="SutonnyOMJ"/>
+          <w:sz w:val="26"/>
+          <w:szCs w:val="26"/>
+        </w:rPr>
+        <w:t xml:space="preserve"> </w:t>
+      </w:r>
+      <w:r>
+        <w:rPr>
+          <w:rFonts w:ascii="SutonnyOMJ" w:hAnsi="SutonnyOMJ" w:cs="SutonnyOMJ"/>
+          <w:sz w:val="26"/>
+          <w:szCs w:val="26"/>
         </w:rPr>
         <w:t>২৭</w:t>
       </w:r>
       <w:r>
         <w:rPr>
           <w:rFonts w:ascii="SutonnyOMJ" w:hAnsi="SutonnyOMJ" w:cs="SutonnyOMJ"/>
+          <w:sz w:val="26"/>
+          <w:szCs w:val="26"/>
         </w:rPr>
         <w:t xml:space="preserve">ই </w:t>
       </w:r>
@@ -967,6 +1171,8 @@
       <w:r>
         <w:rPr>
           <w:rFonts w:ascii="SutonnyOMJ" w:hAnsi="SutonnyOMJ" w:cs="SutonnyOMJ"/>
+          <w:sz w:val="26"/>
+          <w:szCs w:val="26"/>
         </w:rPr>
         <w:t>অক্টোবর</w:t>
       </w:r>
@@ -974,6 +1180,8 @@
       <w:r>
         <w:rPr>
           <w:rFonts w:ascii="SutonnyOMJ" w:hAnsi="SutonnyOMJ" w:cs="SutonnyOMJ"/>
+          <w:sz w:val="26"/>
+          <w:szCs w:val="26"/>
         </w:rPr>
         <w:t xml:space="preserve"> ২০২৫ </w:t>
       </w:r>
@@ -981,6 +1189,8 @@
       <w:r>
         <w:rPr>
           <w:rFonts w:ascii="SutonnyOMJ" w:hAnsi="SutonnyOMJ" w:cs="SutonnyOMJ"/>
+          <w:sz w:val="26"/>
+          <w:szCs w:val="26"/>
         </w:rPr>
         <w:t>ইং</w:t>
       </w:r>
@@ -988,13 +1198,17 @@
       <w:r>
         <w:rPr>
           <w:rFonts w:ascii="SutonnyOMJ" w:hAnsi="SutonnyOMJ" w:cs="SutonnyOMJ"/>
-        </w:rPr>
-        <w:t xml:space="preserve"> </w:t>
-      </w:r>
-      <w:proofErr w:type="spellStart"/>
-      <w:r>
-        <w:rPr>
-          <w:rFonts w:ascii="SutonnyOMJ" w:hAnsi="SutonnyOMJ" w:cs="SutonnyOMJ"/>
+          <w:sz w:val="26"/>
+          <w:szCs w:val="26"/>
+        </w:rPr>
+        <w:t xml:space="preserve"> </w:t>
+      </w:r>
+      <w:proofErr w:type="spellStart"/>
+      <w:r>
+        <w:rPr>
+          <w:rFonts w:ascii="SutonnyOMJ" w:hAnsi="SutonnyOMJ" w:cs="SutonnyOMJ"/>
+          <w:sz w:val="26"/>
+          <w:szCs w:val="26"/>
         </w:rPr>
         <w:t>তারিখে</w:t>
       </w:r>
@@ -1002,13 +1216,17 @@
       <w:r>
         <w:rPr>
           <w:rFonts w:ascii="SutonnyOMJ" w:hAnsi="SutonnyOMJ" w:cs="SutonnyOMJ"/>
-        </w:rPr>
-        <w:t xml:space="preserve"> </w:t>
-      </w:r>
-      <w:proofErr w:type="spellStart"/>
-      <w:r>
-        <w:rPr>
-          <w:rFonts w:ascii="SutonnyOMJ" w:hAnsi="SutonnyOMJ" w:cs="SutonnyOMJ"/>
+          <w:sz w:val="26"/>
+          <w:szCs w:val="26"/>
+        </w:rPr>
+        <w:t xml:space="preserve"> </w:t>
+      </w:r>
+      <w:proofErr w:type="spellStart"/>
+      <w:r>
+        <w:rPr>
+          <w:rFonts w:ascii="SutonnyOMJ" w:hAnsi="SutonnyOMJ" w:cs="SutonnyOMJ"/>
+          <w:sz w:val="26"/>
+          <w:szCs w:val="26"/>
         </w:rPr>
         <w:t>বিশ্ববিদ্যালয়</w:t>
       </w:r>
@@ -1016,13 +1234,17 @@
       <w:r>
         <w:rPr>
           <w:rFonts w:ascii="SutonnyOMJ" w:hAnsi="SutonnyOMJ" w:cs="SutonnyOMJ"/>
-        </w:rPr>
-        <w:t xml:space="preserve"> </w:t>
-      </w:r>
-      <w:proofErr w:type="spellStart"/>
-      <w:r>
-        <w:rPr>
-          <w:rFonts w:ascii="SutonnyOMJ" w:hAnsi="SutonnyOMJ" w:cs="SutonnyOMJ"/>
+          <w:sz w:val="26"/>
+          <w:szCs w:val="26"/>
+        </w:rPr>
+        <w:t xml:space="preserve"> </w:t>
+      </w:r>
+      <w:proofErr w:type="spellStart"/>
+      <w:r>
+        <w:rPr>
+          <w:rFonts w:ascii="SutonnyOMJ" w:hAnsi="SutonnyOMJ" w:cs="SutonnyOMJ"/>
+          <w:sz w:val="26"/>
+          <w:szCs w:val="26"/>
         </w:rPr>
         <w:t>প্রাঙ্গণ</w:t>
       </w:r>
@@ -1030,13 +1252,17 @@
       <w:r>
         <w:rPr>
           <w:rFonts w:ascii="SutonnyOMJ" w:hAnsi="SutonnyOMJ" w:cs="SutonnyOMJ"/>
-        </w:rPr>
-        <w:t xml:space="preserve"> </w:t>
-      </w:r>
-      <w:proofErr w:type="spellStart"/>
-      <w:r>
-        <w:rPr>
-          <w:rFonts w:ascii="SutonnyOMJ" w:hAnsi="SutonnyOMJ" w:cs="SutonnyOMJ"/>
+          <w:sz w:val="26"/>
+          <w:szCs w:val="26"/>
+        </w:rPr>
+        <w:t xml:space="preserve"> </w:t>
+      </w:r>
+      <w:proofErr w:type="spellStart"/>
+      <w:r>
+        <w:rPr>
+          <w:rFonts w:ascii="SutonnyOMJ" w:hAnsi="SutonnyOMJ" w:cs="SutonnyOMJ"/>
+          <w:sz w:val="26"/>
+          <w:szCs w:val="26"/>
         </w:rPr>
         <w:t>প্লাজা</w:t>
       </w:r>
@@ -1044,13 +1270,17 @@
       <w:r>
         <w:rPr>
           <w:rFonts w:ascii="SutonnyOMJ" w:hAnsi="SutonnyOMJ" w:cs="SutonnyOMJ"/>
-        </w:rPr>
-        <w:t xml:space="preserve"> </w:t>
-      </w:r>
-      <w:proofErr w:type="spellStart"/>
-      <w:r>
-        <w:rPr>
-          <w:rFonts w:ascii="SutonnyOMJ" w:hAnsi="SutonnyOMJ" w:cs="SutonnyOMJ"/>
+          <w:sz w:val="26"/>
+          <w:szCs w:val="26"/>
+        </w:rPr>
+        <w:t xml:space="preserve"> </w:t>
+      </w:r>
+      <w:proofErr w:type="spellStart"/>
+      <w:r>
+        <w:rPr>
+          <w:rFonts w:ascii="SutonnyOMJ" w:hAnsi="SutonnyOMJ" w:cs="SutonnyOMJ"/>
+          <w:sz w:val="26"/>
+          <w:szCs w:val="26"/>
         </w:rPr>
         <w:t>চত্বরে</w:t>
       </w:r>
@@ -1058,6 +1288,8 @@
       <w:r>
         <w:rPr>
           <w:rFonts w:ascii="SutonnyOMJ" w:hAnsi="SutonnyOMJ" w:cs="SutonnyOMJ"/>
+          <w:sz w:val="26"/>
+          <w:szCs w:val="26"/>
         </w:rPr>
         <w:t xml:space="preserve"> </w:t>
       </w:r>
@@ -1065,6 +1297,8 @@
         <w:rPr>
           <w:rStyle w:val="Strong"/>
           <w:rFonts w:ascii="SutonnyOMJ" w:hAnsi="SutonnyOMJ" w:cs="SutonnyOMJ"/>
+          <w:sz w:val="26"/>
+          <w:szCs w:val="26"/>
         </w:rPr>
         <w:t>“</w:t>
       </w:r>
@@ -1075,6 +1309,8 @@
           <w:rFonts w:ascii="SutonnyOMJ" w:hAnsi="SutonnyOMJ" w:cs="SutonnyOMJ"/>
           <w:b w:val="0"/>
           <w:bCs w:val="0"/>
+          <w:sz w:val="26"/>
+          <w:szCs w:val="26"/>
         </w:rPr>
         <w:t>ফ্রি</w:t>
       </w:r>
@@ -1085,6 +1321,8 @@
           <w:rFonts w:ascii="SutonnyOMJ" w:hAnsi="SutonnyOMJ" w:cs="SutonnyOMJ"/>
           <w:b w:val="0"/>
           <w:bCs w:val="0"/>
+          <w:sz w:val="26"/>
+          <w:szCs w:val="26"/>
         </w:rPr>
         <w:t xml:space="preserve"> </w:t>
       </w:r>
@@ -1095,6 +1333,8 @@
           <w:rFonts w:ascii="SutonnyOMJ" w:hAnsi="SutonnyOMJ" w:cs="SutonnyOMJ"/>
           <w:b w:val="0"/>
           <w:bCs w:val="0"/>
+          <w:sz w:val="26"/>
+          <w:szCs w:val="26"/>
         </w:rPr>
         <w:t>কুরআন</w:t>
       </w:r>
@@ -1105,6 +1345,8 @@
           <w:rFonts w:ascii="SutonnyOMJ" w:hAnsi="SutonnyOMJ" w:cs="SutonnyOMJ"/>
           <w:b w:val="0"/>
           <w:bCs w:val="0"/>
+          <w:sz w:val="26"/>
+          <w:szCs w:val="26"/>
         </w:rPr>
         <w:t xml:space="preserve"> </w:t>
       </w:r>
@@ -1115,6 +1357,8 @@
           <w:rFonts w:ascii="SutonnyOMJ" w:hAnsi="SutonnyOMJ" w:cs="SutonnyOMJ"/>
           <w:b w:val="0"/>
           <w:bCs w:val="0"/>
+          <w:sz w:val="26"/>
+          <w:szCs w:val="26"/>
         </w:rPr>
         <w:t>ডোনেশন</w:t>
       </w:r>
@@ -1125,6 +1369,8 @@
           <w:rFonts w:ascii="SutonnyOMJ" w:hAnsi="SutonnyOMJ" w:cs="SutonnyOMJ"/>
           <w:b w:val="0"/>
           <w:bCs w:val="0"/>
+          <w:sz w:val="26"/>
+          <w:szCs w:val="26"/>
         </w:rPr>
         <w:t xml:space="preserve"> </w:t>
       </w:r>
@@ -1135,6 +1381,8 @@
           <w:rFonts w:ascii="SutonnyOMJ" w:hAnsi="SutonnyOMJ" w:cs="SutonnyOMJ"/>
           <w:b w:val="0"/>
           <w:bCs w:val="0"/>
+          <w:sz w:val="26"/>
+          <w:szCs w:val="26"/>
         </w:rPr>
         <w:t>কার্যক্রম</w:t>
       </w:r>
@@ -1143,19 +1391,25 @@
         <w:rPr>
           <w:rStyle w:val="Strong"/>
           <w:rFonts w:ascii="SutonnyOMJ" w:hAnsi="SutonnyOMJ" w:cs="SutonnyOMJ"/>
+          <w:sz w:val="26"/>
+          <w:szCs w:val="26"/>
         </w:rPr>
         <w:t>”</w:t>
       </w:r>
       <w:r>
         <w:rPr>
           <w:rFonts w:ascii="SutonnyOMJ" w:hAnsi="SutonnyOMJ" w:cs="SutonnyOMJ"/>
-        </w:rPr>
-        <w:t xml:space="preserve"> </w:t>
-      </w:r>
-      <w:proofErr w:type="spellStart"/>
-      <w:r>
-        <w:rPr>
-          <w:rFonts w:ascii="SutonnyOMJ" w:hAnsi="SutonnyOMJ" w:cs="SutonnyOMJ"/>
+          <w:sz w:val="26"/>
+          <w:szCs w:val="26"/>
+        </w:rPr>
+        <w:t xml:space="preserve"> </w:t>
+      </w:r>
+      <w:proofErr w:type="spellStart"/>
+      <w:r>
+        <w:rPr>
+          <w:rFonts w:ascii="SutonnyOMJ" w:hAnsi="SutonnyOMJ" w:cs="SutonnyOMJ"/>
+          <w:sz w:val="26"/>
+          <w:szCs w:val="26"/>
         </w:rPr>
         <w:t>আয়োজনের</w:t>
       </w:r>
@@ -1163,13 +1417,17 @@
       <w:r>
         <w:rPr>
           <w:rFonts w:ascii="SutonnyOMJ" w:hAnsi="SutonnyOMJ" w:cs="SutonnyOMJ"/>
-        </w:rPr>
-        <w:t xml:space="preserve"> </w:t>
-      </w:r>
-      <w:proofErr w:type="spellStart"/>
-      <w:r>
-        <w:rPr>
-          <w:rFonts w:ascii="SutonnyOMJ" w:hAnsi="SutonnyOMJ" w:cs="SutonnyOMJ"/>
+          <w:sz w:val="26"/>
+          <w:szCs w:val="26"/>
+        </w:rPr>
+        <w:t xml:space="preserve"> </w:t>
+      </w:r>
+      <w:proofErr w:type="spellStart"/>
+      <w:r>
+        <w:rPr>
+          <w:rFonts w:ascii="SutonnyOMJ" w:hAnsi="SutonnyOMJ" w:cs="SutonnyOMJ"/>
+          <w:sz w:val="26"/>
+          <w:szCs w:val="26"/>
         </w:rPr>
         <w:t>উদ্যোগ</w:t>
       </w:r>
@@ -1177,13 +1435,17 @@
       <w:r>
         <w:rPr>
           <w:rFonts w:ascii="SutonnyOMJ" w:hAnsi="SutonnyOMJ" w:cs="SutonnyOMJ"/>
-        </w:rPr>
-        <w:t xml:space="preserve"> </w:t>
-      </w:r>
-      <w:proofErr w:type="spellStart"/>
-      <w:r>
-        <w:rPr>
-          <w:rFonts w:ascii="SutonnyOMJ" w:hAnsi="SutonnyOMJ" w:cs="SutonnyOMJ"/>
+          <w:sz w:val="26"/>
+          <w:szCs w:val="26"/>
+        </w:rPr>
+        <w:t xml:space="preserve"> </w:t>
+      </w:r>
+      <w:proofErr w:type="spellStart"/>
+      <w:r>
+        <w:rPr>
+          <w:rFonts w:ascii="SutonnyOMJ" w:hAnsi="SutonnyOMJ" w:cs="SutonnyOMJ"/>
+          <w:sz w:val="26"/>
+          <w:szCs w:val="26"/>
         </w:rPr>
         <w:t>নিয়েছি</w:t>
       </w:r>
@@ -1191,6 +1453,8 @@
       <w:r>
         <w:rPr>
           <w:rFonts w:ascii="SutonnyOMJ" w:hAnsi="SutonnyOMJ" w:cs="SutonnyOMJ"/>
+          <w:sz w:val="26"/>
+          <w:szCs w:val="26"/>
         </w:rPr>
         <w:t>।</w:t>
       </w:r>
@@ -1201,11 +1465,15 @@
         <w:jc w:val="both"/>
         <w:rPr>
           <w:rFonts w:ascii="SutonnyOMJ" w:hAnsi="SutonnyOMJ" w:cs="SutonnyOMJ"/>
+          <w:sz w:val="26"/>
+          <w:szCs w:val="26"/>
         </w:rPr>
       </w:pPr>
       <w:r>
         <w:rPr>
           <w:rFonts w:ascii="SutonnyOMJ" w:hAnsi="SutonnyOMJ" w:cs="SutonnyOMJ"/>
+          <w:sz w:val="26"/>
+          <w:szCs w:val="26"/>
         </w:rPr>
         <w:t xml:space="preserve">এই </w:t>
       </w:r>
@@ -1213,6 +1481,8 @@
       <w:r>
         <w:rPr>
           <w:rFonts w:ascii="SutonnyOMJ" w:hAnsi="SutonnyOMJ" w:cs="SutonnyOMJ"/>
+          <w:sz w:val="26"/>
+          <w:szCs w:val="26"/>
         </w:rPr>
         <w:t>আয়োজনের</w:t>
       </w:r>
@@ -1220,13 +1490,17 @@
       <w:r>
         <w:rPr>
           <w:rFonts w:ascii="SutonnyOMJ" w:hAnsi="SutonnyOMJ" w:cs="SutonnyOMJ"/>
-        </w:rPr>
-        <w:t xml:space="preserve"> </w:t>
-      </w:r>
-      <w:proofErr w:type="spellStart"/>
-      <w:r>
-        <w:rPr>
-          <w:rFonts w:ascii="SutonnyOMJ" w:hAnsi="SutonnyOMJ" w:cs="SutonnyOMJ"/>
+          <w:sz w:val="26"/>
+          <w:szCs w:val="26"/>
+        </w:rPr>
+        <w:t xml:space="preserve"> </w:t>
+      </w:r>
+      <w:proofErr w:type="spellStart"/>
+      <w:r>
+        <w:rPr>
+          <w:rFonts w:ascii="SutonnyOMJ" w:hAnsi="SutonnyOMJ" w:cs="SutonnyOMJ"/>
+          <w:sz w:val="26"/>
+          <w:szCs w:val="26"/>
         </w:rPr>
         <w:t>মূল</w:t>
       </w:r>
@@ -1234,13 +1508,17 @@
       <w:r>
         <w:rPr>
           <w:rFonts w:ascii="SutonnyOMJ" w:hAnsi="SutonnyOMJ" w:cs="SutonnyOMJ"/>
-        </w:rPr>
-        <w:t xml:space="preserve"> </w:t>
-      </w:r>
-      <w:proofErr w:type="spellStart"/>
-      <w:r>
-        <w:rPr>
-          <w:rFonts w:ascii="SutonnyOMJ" w:hAnsi="SutonnyOMJ" w:cs="SutonnyOMJ"/>
+          <w:sz w:val="26"/>
+          <w:szCs w:val="26"/>
+        </w:rPr>
+        <w:t xml:space="preserve"> </w:t>
+      </w:r>
+      <w:proofErr w:type="spellStart"/>
+      <w:r>
+        <w:rPr>
+          <w:rFonts w:ascii="SutonnyOMJ" w:hAnsi="SutonnyOMJ" w:cs="SutonnyOMJ"/>
+          <w:sz w:val="26"/>
+          <w:szCs w:val="26"/>
         </w:rPr>
         <w:t>উদ্দেশ্য</w:t>
       </w:r>
@@ -1248,13 +1526,17 @@
       <w:r>
         <w:rPr>
           <w:rFonts w:ascii="SutonnyOMJ" w:hAnsi="SutonnyOMJ" w:cs="SutonnyOMJ"/>
-        </w:rPr>
-        <w:t xml:space="preserve"> </w:t>
-      </w:r>
-      <w:proofErr w:type="spellStart"/>
-      <w:r>
-        <w:rPr>
-          <w:rFonts w:ascii="SutonnyOMJ" w:hAnsi="SutonnyOMJ" w:cs="SutonnyOMJ"/>
+          <w:sz w:val="26"/>
+          <w:szCs w:val="26"/>
+        </w:rPr>
+        <w:t xml:space="preserve"> </w:t>
+      </w:r>
+      <w:proofErr w:type="spellStart"/>
+      <w:r>
+        <w:rPr>
+          <w:rFonts w:ascii="SutonnyOMJ" w:hAnsi="SutonnyOMJ" w:cs="SutonnyOMJ"/>
+          <w:sz w:val="26"/>
+          <w:szCs w:val="26"/>
         </w:rPr>
         <w:t>হলো</w:t>
       </w:r>
@@ -1262,22 +1544,32 @@
       <w:r>
         <w:rPr>
           <w:rFonts w:ascii="SutonnyOMJ" w:hAnsi="SutonnyOMJ" w:cs="SutonnyOMJ"/>
-        </w:rPr>
-        <w:t xml:space="preserve"> </w:t>
-      </w:r>
-      <w:r>
+          <w:sz w:val="26"/>
+          <w:szCs w:val="26"/>
+        </w:rPr>
+        <w:t xml:space="preserve"> </w:t>
+      </w:r>
+      <w:r>
+        <w:rPr>
+          <w:sz w:val="26"/>
+          <w:szCs w:val="26"/>
+        </w:rPr>
         <w:t>—</w:t>
       </w:r>
       <w:r>
         <w:rPr>
           <w:rFonts w:ascii="SutonnyOMJ" w:hAnsi="SutonnyOMJ" w:cs="SutonnyOMJ"/>
-        </w:rPr>
-        <w:t xml:space="preserve"> </w:t>
-      </w:r>
-      <w:proofErr w:type="spellStart"/>
-      <w:r>
-        <w:rPr>
-          <w:rFonts w:ascii="SutonnyOMJ" w:hAnsi="SutonnyOMJ" w:cs="SutonnyOMJ"/>
+          <w:sz w:val="26"/>
+          <w:szCs w:val="26"/>
+        </w:rPr>
+        <w:t xml:space="preserve"> </w:t>
+      </w:r>
+      <w:proofErr w:type="spellStart"/>
+      <w:r>
+        <w:rPr>
+          <w:rFonts w:ascii="SutonnyOMJ" w:hAnsi="SutonnyOMJ" w:cs="SutonnyOMJ"/>
+          <w:sz w:val="26"/>
+          <w:szCs w:val="26"/>
         </w:rPr>
         <w:t>পবিত্র</w:t>
       </w:r>
@@ -1285,13 +1577,17 @@
       <w:r>
         <w:rPr>
           <w:rFonts w:ascii="SutonnyOMJ" w:hAnsi="SutonnyOMJ" w:cs="SutonnyOMJ"/>
-        </w:rPr>
-        <w:t xml:space="preserve"> </w:t>
-      </w:r>
-      <w:proofErr w:type="spellStart"/>
-      <w:r>
-        <w:rPr>
-          <w:rFonts w:ascii="SutonnyOMJ" w:hAnsi="SutonnyOMJ" w:cs="SutonnyOMJ"/>
+          <w:sz w:val="26"/>
+          <w:szCs w:val="26"/>
+        </w:rPr>
+        <w:t xml:space="preserve"> </w:t>
+      </w:r>
+      <w:proofErr w:type="spellStart"/>
+      <w:r>
+        <w:rPr>
+          <w:rFonts w:ascii="SutonnyOMJ" w:hAnsi="SutonnyOMJ" w:cs="SutonnyOMJ"/>
+          <w:sz w:val="26"/>
+          <w:szCs w:val="26"/>
         </w:rPr>
         <w:t>কুরআনের</w:t>
       </w:r>
@@ -1299,13 +1595,17 @@
       <w:r>
         <w:rPr>
           <w:rFonts w:ascii="SutonnyOMJ" w:hAnsi="SutonnyOMJ" w:cs="SutonnyOMJ"/>
-        </w:rPr>
-        <w:t xml:space="preserve"> </w:t>
-      </w:r>
-      <w:proofErr w:type="spellStart"/>
-      <w:r>
-        <w:rPr>
-          <w:rFonts w:ascii="SutonnyOMJ" w:hAnsi="SutonnyOMJ" w:cs="SutonnyOMJ"/>
+          <w:sz w:val="26"/>
+          <w:szCs w:val="26"/>
+        </w:rPr>
+        <w:t xml:space="preserve"> </w:t>
+      </w:r>
+      <w:proofErr w:type="spellStart"/>
+      <w:r>
+        <w:rPr>
+          <w:rFonts w:ascii="SutonnyOMJ" w:hAnsi="SutonnyOMJ" w:cs="SutonnyOMJ"/>
+          <w:sz w:val="26"/>
+          <w:szCs w:val="26"/>
         </w:rPr>
         <w:t>আলো</w:t>
       </w:r>
@@ -1313,6 +1613,8 @@
       <w:r>
         <w:rPr>
           <w:rFonts w:ascii="SutonnyOMJ" w:hAnsi="SutonnyOMJ" w:cs="SutonnyOMJ"/>
+          <w:sz w:val="26"/>
+          <w:szCs w:val="26"/>
         </w:rPr>
         <w:t xml:space="preserve"> ও </w:t>
       </w:r>
@@ -1320,6 +1622,8 @@
       <w:r>
         <w:rPr>
           <w:rFonts w:ascii="SutonnyOMJ" w:hAnsi="SutonnyOMJ" w:cs="SutonnyOMJ"/>
+          <w:sz w:val="26"/>
+          <w:szCs w:val="26"/>
         </w:rPr>
         <w:t>ইসলামের</w:t>
       </w:r>
@@ -1327,13 +1631,17 @@
       <w:r>
         <w:rPr>
           <w:rFonts w:ascii="SutonnyOMJ" w:hAnsi="SutonnyOMJ" w:cs="SutonnyOMJ"/>
-        </w:rPr>
-        <w:t xml:space="preserve"> </w:t>
-      </w:r>
-      <w:proofErr w:type="spellStart"/>
-      <w:r>
-        <w:rPr>
-          <w:rFonts w:ascii="SutonnyOMJ" w:hAnsi="SutonnyOMJ" w:cs="SutonnyOMJ"/>
+          <w:sz w:val="26"/>
+          <w:szCs w:val="26"/>
+        </w:rPr>
+        <w:t xml:space="preserve"> </w:t>
+      </w:r>
+      <w:proofErr w:type="spellStart"/>
+      <w:r>
+        <w:rPr>
+          <w:rFonts w:ascii="SutonnyOMJ" w:hAnsi="SutonnyOMJ" w:cs="SutonnyOMJ"/>
+          <w:sz w:val="26"/>
+          <w:szCs w:val="26"/>
         </w:rPr>
         <w:t>শান্তির</w:t>
       </w:r>
@@ -1341,13 +1649,17 @@
       <w:r>
         <w:rPr>
           <w:rFonts w:ascii="SutonnyOMJ" w:hAnsi="SutonnyOMJ" w:cs="SutonnyOMJ"/>
-        </w:rPr>
-        <w:t xml:space="preserve"> </w:t>
-      </w:r>
-      <w:proofErr w:type="spellStart"/>
-      <w:r>
-        <w:rPr>
-          <w:rFonts w:ascii="SutonnyOMJ" w:hAnsi="SutonnyOMJ" w:cs="SutonnyOMJ"/>
+          <w:sz w:val="26"/>
+          <w:szCs w:val="26"/>
+        </w:rPr>
+        <w:t xml:space="preserve"> </w:t>
+      </w:r>
+      <w:proofErr w:type="spellStart"/>
+      <w:r>
+        <w:rPr>
+          <w:rFonts w:ascii="SutonnyOMJ" w:hAnsi="SutonnyOMJ" w:cs="SutonnyOMJ"/>
+          <w:sz w:val="26"/>
+          <w:szCs w:val="26"/>
         </w:rPr>
         <w:t>বার্তা</w:t>
       </w:r>
@@ -1355,13 +1667,17 @@
       <w:r>
         <w:rPr>
           <w:rFonts w:ascii="SutonnyOMJ" w:hAnsi="SutonnyOMJ" w:cs="SutonnyOMJ"/>
-        </w:rPr>
-        <w:t xml:space="preserve"> </w:t>
-      </w:r>
-      <w:proofErr w:type="spellStart"/>
-      <w:r>
-        <w:rPr>
-          <w:rFonts w:ascii="SutonnyOMJ" w:hAnsi="SutonnyOMJ" w:cs="SutonnyOMJ"/>
+          <w:sz w:val="26"/>
+          <w:szCs w:val="26"/>
+        </w:rPr>
+        <w:t xml:space="preserve"> </w:t>
+      </w:r>
+      <w:proofErr w:type="spellStart"/>
+      <w:r>
+        <w:rPr>
+          <w:rFonts w:ascii="SutonnyOMJ" w:hAnsi="SutonnyOMJ" w:cs="SutonnyOMJ"/>
+          <w:sz w:val="26"/>
+          <w:szCs w:val="26"/>
         </w:rPr>
         <w:t>বিশ্ববিদ্যালয়ের</w:t>
       </w:r>
@@ -1369,13 +1685,17 @@
       <w:r>
         <w:rPr>
           <w:rFonts w:ascii="SutonnyOMJ" w:hAnsi="SutonnyOMJ" w:cs="SutonnyOMJ"/>
-        </w:rPr>
-        <w:t xml:space="preserve"> </w:t>
-      </w:r>
-      <w:proofErr w:type="spellStart"/>
-      <w:r>
-        <w:rPr>
-          <w:rFonts w:ascii="SutonnyOMJ" w:hAnsi="SutonnyOMJ" w:cs="SutonnyOMJ"/>
+          <w:sz w:val="26"/>
+          <w:szCs w:val="26"/>
+        </w:rPr>
+        <w:t xml:space="preserve"> </w:t>
+      </w:r>
+      <w:proofErr w:type="spellStart"/>
+      <w:r>
+        <w:rPr>
+          <w:rFonts w:ascii="SutonnyOMJ" w:hAnsi="SutonnyOMJ" w:cs="SutonnyOMJ"/>
+          <w:sz w:val="26"/>
+          <w:szCs w:val="26"/>
         </w:rPr>
         <w:t>শিক্ষার্থী</w:t>
       </w:r>
@@ -1383,6 +1703,8 @@
       <w:r>
         <w:rPr>
           <w:rFonts w:ascii="SutonnyOMJ" w:hAnsi="SutonnyOMJ" w:cs="SutonnyOMJ"/>
+          <w:sz w:val="26"/>
+          <w:szCs w:val="26"/>
         </w:rPr>
         <w:t xml:space="preserve">, </w:t>
       </w:r>
@@ -1390,6 +1712,8 @@
       <w:r>
         <w:rPr>
           <w:rFonts w:ascii="SutonnyOMJ" w:hAnsi="SutonnyOMJ" w:cs="SutonnyOMJ"/>
+          <w:sz w:val="26"/>
+          <w:szCs w:val="26"/>
         </w:rPr>
         <w:t>শিক্ষক</w:t>
       </w:r>
@@ -1397,6 +1721,8 @@
       <w:r>
         <w:rPr>
           <w:rFonts w:ascii="SutonnyOMJ" w:hAnsi="SutonnyOMJ" w:cs="SutonnyOMJ"/>
+          <w:sz w:val="26"/>
+          <w:szCs w:val="26"/>
         </w:rPr>
         <w:t xml:space="preserve"> ও </w:t>
       </w:r>
@@ -1404,6 +1730,8 @@
       <w:r>
         <w:rPr>
           <w:rFonts w:ascii="SutonnyOMJ" w:hAnsi="SutonnyOMJ" w:cs="SutonnyOMJ"/>
+          <w:sz w:val="26"/>
+          <w:szCs w:val="26"/>
         </w:rPr>
         <w:t>কর্মচারীদের</w:t>
       </w:r>
@@ -1411,13 +1739,17 @@
       <w:r>
         <w:rPr>
           <w:rFonts w:ascii="SutonnyOMJ" w:hAnsi="SutonnyOMJ" w:cs="SutonnyOMJ"/>
-        </w:rPr>
-        <w:t xml:space="preserve"> </w:t>
-      </w:r>
-      <w:proofErr w:type="spellStart"/>
-      <w:r>
-        <w:rPr>
-          <w:rFonts w:ascii="SutonnyOMJ" w:hAnsi="SutonnyOMJ" w:cs="SutonnyOMJ"/>
+          <w:sz w:val="26"/>
+          <w:szCs w:val="26"/>
+        </w:rPr>
+        <w:t xml:space="preserve"> </w:t>
+      </w:r>
+      <w:proofErr w:type="spellStart"/>
+      <w:r>
+        <w:rPr>
+          <w:rFonts w:ascii="SutonnyOMJ" w:hAnsi="SutonnyOMJ" w:cs="SutonnyOMJ"/>
+          <w:sz w:val="26"/>
+          <w:szCs w:val="26"/>
         </w:rPr>
         <w:t>মাঝে</w:t>
       </w:r>
@@ -1425,13 +1757,17 @@
       <w:r>
         <w:rPr>
           <w:rFonts w:ascii="SutonnyOMJ" w:hAnsi="SutonnyOMJ" w:cs="SutonnyOMJ"/>
-        </w:rPr>
-        <w:t xml:space="preserve"> </w:t>
-      </w:r>
-      <w:proofErr w:type="spellStart"/>
-      <w:r>
-        <w:rPr>
-          <w:rFonts w:ascii="SutonnyOMJ" w:hAnsi="SutonnyOMJ" w:cs="SutonnyOMJ"/>
+          <w:sz w:val="26"/>
+          <w:szCs w:val="26"/>
+        </w:rPr>
+        <w:t xml:space="preserve"> </w:t>
+      </w:r>
+      <w:proofErr w:type="spellStart"/>
+      <w:r>
+        <w:rPr>
+          <w:rFonts w:ascii="SutonnyOMJ" w:hAnsi="SutonnyOMJ" w:cs="SutonnyOMJ"/>
+          <w:sz w:val="26"/>
+          <w:szCs w:val="26"/>
         </w:rPr>
         <w:t>ছড়িয়ে</w:t>
       </w:r>
@@ -1439,13 +1775,17 @@
       <w:r>
         <w:rPr>
           <w:rFonts w:ascii="SutonnyOMJ" w:hAnsi="SutonnyOMJ" w:cs="SutonnyOMJ"/>
-        </w:rPr>
-        <w:t xml:space="preserve"> </w:t>
-      </w:r>
-      <w:proofErr w:type="spellStart"/>
-      <w:r>
-        <w:rPr>
-          <w:rFonts w:ascii="SutonnyOMJ" w:hAnsi="SutonnyOMJ" w:cs="SutonnyOMJ"/>
+          <w:sz w:val="26"/>
+          <w:szCs w:val="26"/>
+        </w:rPr>
+        <w:t xml:space="preserve"> </w:t>
+      </w:r>
+      <w:proofErr w:type="spellStart"/>
+      <w:r>
+        <w:rPr>
+          <w:rFonts w:ascii="SutonnyOMJ" w:hAnsi="SutonnyOMJ" w:cs="SutonnyOMJ"/>
+          <w:sz w:val="26"/>
+          <w:szCs w:val="26"/>
         </w:rPr>
         <w:t>দেওয়া</w:t>
       </w:r>
@@ -1453,13 +1793,17 @@
       <w:r>
         <w:rPr>
           <w:rFonts w:ascii="SutonnyOMJ" w:hAnsi="SutonnyOMJ" w:cs="SutonnyOMJ"/>
-        </w:rPr>
-        <w:t xml:space="preserve"> </w:t>
-      </w:r>
-      <w:proofErr w:type="spellStart"/>
-      <w:r>
-        <w:rPr>
-          <w:rFonts w:ascii="SutonnyOMJ" w:hAnsi="SutonnyOMJ" w:cs="SutonnyOMJ"/>
+          <w:sz w:val="26"/>
+          <w:szCs w:val="26"/>
+        </w:rPr>
+        <w:t xml:space="preserve"> </w:t>
+      </w:r>
+      <w:proofErr w:type="spellStart"/>
+      <w:r>
+        <w:rPr>
+          <w:rFonts w:ascii="SutonnyOMJ" w:hAnsi="SutonnyOMJ" w:cs="SutonnyOMJ"/>
+          <w:sz w:val="26"/>
+          <w:szCs w:val="26"/>
         </w:rPr>
         <w:t>এবং</w:t>
       </w:r>
@@ -1467,13 +1811,17 @@
       <w:r>
         <w:rPr>
           <w:rFonts w:ascii="SutonnyOMJ" w:hAnsi="SutonnyOMJ" w:cs="SutonnyOMJ"/>
-        </w:rPr>
-        <w:t xml:space="preserve"> </w:t>
-      </w:r>
-      <w:proofErr w:type="spellStart"/>
-      <w:r>
-        <w:rPr>
-          <w:rFonts w:ascii="SutonnyOMJ" w:hAnsi="SutonnyOMJ" w:cs="SutonnyOMJ"/>
+          <w:sz w:val="26"/>
+          <w:szCs w:val="26"/>
+        </w:rPr>
+        <w:t xml:space="preserve"> </w:t>
+      </w:r>
+      <w:proofErr w:type="spellStart"/>
+      <w:r>
+        <w:rPr>
+          <w:rFonts w:ascii="SutonnyOMJ" w:hAnsi="SutonnyOMJ" w:cs="SutonnyOMJ"/>
+          <w:sz w:val="26"/>
+          <w:szCs w:val="26"/>
         </w:rPr>
         <w:t>পারস্পরিক</w:t>
       </w:r>
@@ -1481,13 +1829,17 @@
       <w:r>
         <w:rPr>
           <w:rFonts w:ascii="SutonnyOMJ" w:hAnsi="SutonnyOMJ" w:cs="SutonnyOMJ"/>
-        </w:rPr>
-        <w:t xml:space="preserve"> </w:t>
-      </w:r>
-      <w:proofErr w:type="spellStart"/>
-      <w:r>
-        <w:rPr>
-          <w:rFonts w:ascii="SutonnyOMJ" w:hAnsi="SutonnyOMJ" w:cs="SutonnyOMJ"/>
+          <w:sz w:val="26"/>
+          <w:szCs w:val="26"/>
+        </w:rPr>
+        <w:t xml:space="preserve"> </w:t>
+      </w:r>
+      <w:proofErr w:type="spellStart"/>
+      <w:r>
+        <w:rPr>
+          <w:rFonts w:ascii="SutonnyOMJ" w:hAnsi="SutonnyOMJ" w:cs="SutonnyOMJ"/>
+          <w:sz w:val="26"/>
+          <w:szCs w:val="26"/>
         </w:rPr>
         <w:t>সৌহার্দ্য</w:t>
       </w:r>
@@ -1495,6 +1847,8 @@
       <w:r>
         <w:rPr>
           <w:rFonts w:ascii="SutonnyOMJ" w:hAnsi="SutonnyOMJ" w:cs="SutonnyOMJ"/>
+          <w:sz w:val="26"/>
+          <w:szCs w:val="26"/>
         </w:rPr>
         <w:t xml:space="preserve">, </w:t>
       </w:r>
@@ -1502,6 +1856,8 @@
       <w:r>
         <w:rPr>
           <w:rFonts w:ascii="SutonnyOMJ" w:hAnsi="SutonnyOMJ" w:cs="SutonnyOMJ"/>
+          <w:sz w:val="26"/>
+          <w:szCs w:val="26"/>
         </w:rPr>
         <w:t>সহমর্মিতা</w:t>
       </w:r>
@@ -1509,6 +1865,8 @@
       <w:r>
         <w:rPr>
           <w:rFonts w:ascii="SutonnyOMJ" w:hAnsi="SutonnyOMJ" w:cs="SutonnyOMJ"/>
+          <w:sz w:val="26"/>
+          <w:szCs w:val="26"/>
         </w:rPr>
         <w:t xml:space="preserve"> ও </w:t>
       </w:r>
@@ -1516,6 +1874,8 @@
       <w:r>
         <w:rPr>
           <w:rFonts w:ascii="SutonnyOMJ" w:hAnsi="SutonnyOMJ" w:cs="SutonnyOMJ"/>
+          <w:sz w:val="26"/>
+          <w:szCs w:val="26"/>
         </w:rPr>
         <w:t>সম্প্রীতি</w:t>
       </w:r>
@@ -1523,13 +1883,17 @@
       <w:r>
         <w:rPr>
           <w:rFonts w:ascii="SutonnyOMJ" w:hAnsi="SutonnyOMJ" w:cs="SutonnyOMJ"/>
-        </w:rPr>
-        <w:t xml:space="preserve"> </w:t>
-      </w:r>
-      <w:proofErr w:type="spellStart"/>
-      <w:r>
-        <w:rPr>
-          <w:rFonts w:ascii="SutonnyOMJ" w:hAnsi="SutonnyOMJ" w:cs="SutonnyOMJ"/>
+          <w:sz w:val="26"/>
+          <w:szCs w:val="26"/>
+        </w:rPr>
+        <w:t xml:space="preserve"> </w:t>
+      </w:r>
+      <w:proofErr w:type="spellStart"/>
+      <w:r>
+        <w:rPr>
+          <w:rFonts w:ascii="SutonnyOMJ" w:hAnsi="SutonnyOMJ" w:cs="SutonnyOMJ"/>
+          <w:sz w:val="26"/>
+          <w:szCs w:val="26"/>
         </w:rPr>
         <w:t>জোরদার</w:t>
       </w:r>
@@ -1537,13 +1901,17 @@
       <w:r>
         <w:rPr>
           <w:rFonts w:ascii="SutonnyOMJ" w:hAnsi="SutonnyOMJ" w:cs="SutonnyOMJ"/>
-        </w:rPr>
-        <w:t xml:space="preserve"> </w:t>
-      </w:r>
-      <w:proofErr w:type="spellStart"/>
-      <w:r>
-        <w:rPr>
-          <w:rFonts w:ascii="SutonnyOMJ" w:hAnsi="SutonnyOMJ" w:cs="SutonnyOMJ"/>
+          <w:sz w:val="26"/>
+          <w:szCs w:val="26"/>
+        </w:rPr>
+        <w:t xml:space="preserve"> </w:t>
+      </w:r>
+      <w:proofErr w:type="spellStart"/>
+      <w:r>
+        <w:rPr>
+          <w:rFonts w:ascii="SutonnyOMJ" w:hAnsi="SutonnyOMJ" w:cs="SutonnyOMJ"/>
+          <w:sz w:val="26"/>
+          <w:szCs w:val="26"/>
         </w:rPr>
         <w:t>করা</w:t>
       </w:r>
@@ -1551,6 +1919,8 @@
       <w:r>
         <w:rPr>
           <w:rFonts w:ascii="SutonnyOMJ" w:hAnsi="SutonnyOMJ" w:cs="SutonnyOMJ"/>
+          <w:sz w:val="26"/>
+          <w:szCs w:val="26"/>
         </w:rPr>
         <w:t>।</w:t>
       </w:r>
@@ -1561,12 +1931,16 @@
         <w:jc w:val="both"/>
         <w:rPr>
           <w:rFonts w:ascii="SutonnyOMJ" w:hAnsi="SutonnyOMJ" w:cs="SutonnyOMJ"/>
+          <w:sz w:val="26"/>
+          <w:szCs w:val="26"/>
         </w:rPr>
       </w:pPr>
       <w:proofErr w:type="spellStart"/>
       <w:r>
         <w:rPr>
           <w:rFonts w:ascii="SutonnyOMJ" w:hAnsi="SutonnyOMJ" w:cs="SutonnyOMJ"/>
+          <w:sz w:val="26"/>
+          <w:szCs w:val="26"/>
         </w:rPr>
         <w:t>উল্লেখ্য</w:t>
       </w:r>
@@ -1574,6 +1948,8 @@
       <w:r>
         <w:rPr>
           <w:rFonts w:ascii="SutonnyOMJ" w:hAnsi="SutonnyOMJ" w:cs="SutonnyOMJ"/>
+          <w:sz w:val="26"/>
+          <w:szCs w:val="26"/>
         </w:rPr>
         <w:t xml:space="preserve">, এ </w:t>
       </w:r>
@@ -1581,6 +1957,8 @@
       <w:r>
         <w:rPr>
           <w:rFonts w:ascii="SutonnyOMJ" w:hAnsi="SutonnyOMJ" w:cs="SutonnyOMJ"/>
+          <w:sz w:val="26"/>
+          <w:szCs w:val="26"/>
         </w:rPr>
         <w:t>ধরনের</w:t>
       </w:r>
@@ -1588,6 +1966,8 @@
       <w:r>
         <w:rPr>
           <w:rFonts w:ascii="SutonnyOMJ" w:hAnsi="SutonnyOMJ" w:cs="SutonnyOMJ"/>
+          <w:sz w:val="26"/>
+          <w:szCs w:val="26"/>
         </w:rPr>
         <w:t xml:space="preserve"> </w:t>
       </w:r>
@@ -1598,6 +1978,8 @@
           <w:rFonts w:ascii="SutonnyOMJ" w:hAnsi="SutonnyOMJ" w:cs="SutonnyOMJ"/>
           <w:b w:val="0"/>
           <w:bCs w:val="0"/>
+          <w:sz w:val="26"/>
+          <w:szCs w:val="26"/>
         </w:rPr>
         <w:t>ফ্রি</w:t>
       </w:r>
@@ -1608,6 +1990,8 @@
           <w:rFonts w:ascii="SutonnyOMJ" w:hAnsi="SutonnyOMJ" w:cs="SutonnyOMJ"/>
           <w:b w:val="0"/>
           <w:bCs w:val="0"/>
+          <w:sz w:val="26"/>
+          <w:szCs w:val="26"/>
         </w:rPr>
         <w:t xml:space="preserve"> </w:t>
       </w:r>
@@ -1618,6 +2002,8 @@
           <w:rFonts w:ascii="SutonnyOMJ" w:hAnsi="SutonnyOMJ" w:cs="SutonnyOMJ"/>
           <w:b w:val="0"/>
           <w:bCs w:val="0"/>
+          <w:sz w:val="26"/>
+          <w:szCs w:val="26"/>
         </w:rPr>
         <w:t>কুরআন</w:t>
       </w:r>
@@ -1628,6 +2014,8 @@
           <w:rFonts w:ascii="SutonnyOMJ" w:hAnsi="SutonnyOMJ" w:cs="SutonnyOMJ"/>
           <w:b w:val="0"/>
           <w:bCs w:val="0"/>
+          <w:sz w:val="26"/>
+          <w:szCs w:val="26"/>
         </w:rPr>
         <w:t xml:space="preserve"> </w:t>
       </w:r>
@@ -1638,6 +2026,8 @@
           <w:rFonts w:ascii="SutonnyOMJ" w:hAnsi="SutonnyOMJ" w:cs="SutonnyOMJ"/>
           <w:b w:val="0"/>
           <w:bCs w:val="0"/>
+          <w:sz w:val="26"/>
+          <w:szCs w:val="26"/>
         </w:rPr>
         <w:t>ডোনেশন</w:t>
       </w:r>
@@ -1648,6 +2038,8 @@
           <w:rFonts w:ascii="SutonnyOMJ" w:hAnsi="SutonnyOMJ" w:cs="SutonnyOMJ"/>
           <w:b w:val="0"/>
           <w:bCs w:val="0"/>
+          <w:sz w:val="26"/>
+          <w:szCs w:val="26"/>
         </w:rPr>
         <w:t xml:space="preserve"> </w:t>
       </w:r>
@@ -1658,6 +2050,8 @@
           <w:rFonts w:ascii="SutonnyOMJ" w:hAnsi="SutonnyOMJ" w:cs="SutonnyOMJ"/>
           <w:b w:val="0"/>
           <w:bCs w:val="0"/>
+          <w:sz w:val="26"/>
+          <w:szCs w:val="26"/>
         </w:rPr>
         <w:t>প্রোগ্রাম</w:t>
       </w:r>
@@ -1668,6 +2062,8 @@
           <w:rFonts w:ascii="SutonnyOMJ" w:hAnsi="SutonnyOMJ" w:cs="SutonnyOMJ"/>
           <w:b w:val="0"/>
           <w:bCs w:val="0"/>
+          <w:sz w:val="26"/>
+          <w:szCs w:val="26"/>
         </w:rPr>
         <w:t xml:space="preserve"> </w:t>
       </w:r>
@@ -1678,6 +2074,8 @@
           <w:rFonts w:ascii="SutonnyOMJ" w:hAnsi="SutonnyOMJ" w:cs="SutonnyOMJ"/>
           <w:b w:val="0"/>
           <w:bCs w:val="0"/>
+          <w:sz w:val="26"/>
+          <w:szCs w:val="26"/>
         </w:rPr>
         <w:t>বর্তমানে</w:t>
       </w:r>
@@ -1688,6 +2086,8 @@
           <w:rFonts w:ascii="SutonnyOMJ" w:hAnsi="SutonnyOMJ" w:cs="SutonnyOMJ"/>
           <w:b w:val="0"/>
           <w:bCs w:val="0"/>
+          <w:sz w:val="26"/>
+          <w:szCs w:val="26"/>
         </w:rPr>
         <w:t xml:space="preserve"> </w:t>
       </w:r>
@@ -1698,6 +2098,8 @@
           <w:rFonts w:ascii="SutonnyOMJ" w:hAnsi="SutonnyOMJ" w:cs="SutonnyOMJ"/>
           <w:b w:val="0"/>
           <w:bCs w:val="0"/>
+          <w:sz w:val="26"/>
+          <w:szCs w:val="26"/>
         </w:rPr>
         <w:t>দেশের</w:t>
       </w:r>
@@ -1708,6 +2110,8 @@
           <w:rFonts w:ascii="SutonnyOMJ" w:hAnsi="SutonnyOMJ" w:cs="SutonnyOMJ"/>
           <w:b w:val="0"/>
           <w:bCs w:val="0"/>
+          <w:sz w:val="26"/>
+          <w:szCs w:val="26"/>
         </w:rPr>
         <w:t xml:space="preserve"> </w:t>
       </w:r>
@@ -1718,6 +2122,8 @@
           <w:rFonts w:ascii="SutonnyOMJ" w:hAnsi="SutonnyOMJ" w:cs="SutonnyOMJ"/>
           <w:b w:val="0"/>
           <w:bCs w:val="0"/>
+          <w:sz w:val="26"/>
+          <w:szCs w:val="26"/>
         </w:rPr>
         <w:t>বিভিন্ন</w:t>
       </w:r>
@@ -1728,6 +2134,8 @@
           <w:rFonts w:ascii="SutonnyOMJ" w:hAnsi="SutonnyOMJ" w:cs="SutonnyOMJ"/>
           <w:b w:val="0"/>
           <w:bCs w:val="0"/>
+          <w:sz w:val="26"/>
+          <w:szCs w:val="26"/>
         </w:rPr>
         <w:t xml:space="preserve"> </w:t>
       </w:r>
@@ -1738,6 +2146,8 @@
           <w:rFonts w:ascii="SutonnyOMJ" w:hAnsi="SutonnyOMJ" w:cs="SutonnyOMJ"/>
           <w:b w:val="0"/>
           <w:bCs w:val="0"/>
+          <w:sz w:val="26"/>
+          <w:szCs w:val="26"/>
         </w:rPr>
         <w:t>বিশ্ববিদ্যালয়ে</w:t>
       </w:r>
@@ -1748,6 +2158,8 @@
           <w:rFonts w:ascii="SutonnyOMJ" w:hAnsi="SutonnyOMJ" w:cs="SutonnyOMJ"/>
           <w:b w:val="0"/>
           <w:bCs w:val="0"/>
+          <w:sz w:val="26"/>
+          <w:szCs w:val="26"/>
         </w:rPr>
         <w:t xml:space="preserve"> </w:t>
       </w:r>
@@ -1758,6 +2170,8 @@
           <w:rFonts w:ascii="SutonnyOMJ" w:hAnsi="SutonnyOMJ" w:cs="SutonnyOMJ"/>
           <w:b w:val="0"/>
           <w:bCs w:val="0"/>
+          <w:sz w:val="26"/>
+          <w:szCs w:val="26"/>
         </w:rPr>
         <w:t>অনুষ্ঠিত</w:t>
       </w:r>
@@ -1768,6 +2182,8 @@
           <w:rFonts w:ascii="SutonnyOMJ" w:hAnsi="SutonnyOMJ" w:cs="SutonnyOMJ"/>
           <w:b w:val="0"/>
           <w:bCs w:val="0"/>
+          <w:sz w:val="26"/>
+          <w:szCs w:val="26"/>
         </w:rPr>
         <w:t xml:space="preserve"> </w:t>
       </w:r>
@@ -1778,6 +2194,8 @@
           <w:rFonts w:ascii="SutonnyOMJ" w:hAnsi="SutonnyOMJ" w:cs="SutonnyOMJ"/>
           <w:b w:val="0"/>
           <w:bCs w:val="0"/>
+          <w:sz w:val="26"/>
+          <w:szCs w:val="26"/>
         </w:rPr>
         <w:t>হচ্ছে</w:t>
       </w:r>
@@ -1785,6 +2203,8 @@
       <w:r>
         <w:rPr>
           <w:rFonts w:ascii="SutonnyOMJ" w:hAnsi="SutonnyOMJ" w:cs="SutonnyOMJ"/>
+          <w:sz w:val="26"/>
+          <w:szCs w:val="26"/>
         </w:rPr>
         <w:t xml:space="preserve">, </w:t>
       </w:r>
@@ -1792,6 +2212,8 @@
       <w:r>
         <w:rPr>
           <w:rFonts w:ascii="SutonnyOMJ" w:hAnsi="SutonnyOMJ" w:cs="SutonnyOMJ"/>
+          <w:sz w:val="26"/>
+          <w:szCs w:val="26"/>
         </w:rPr>
         <w:t>যা</w:t>
       </w:r>
@@ -1799,13 +2221,17 @@
       <w:r>
         <w:rPr>
           <w:rFonts w:ascii="SutonnyOMJ" w:hAnsi="SutonnyOMJ" w:cs="SutonnyOMJ"/>
-        </w:rPr>
-        <w:t xml:space="preserve"> </w:t>
-      </w:r>
-      <w:proofErr w:type="spellStart"/>
-      <w:r>
-        <w:rPr>
-          <w:rFonts w:ascii="SutonnyOMJ" w:hAnsi="SutonnyOMJ" w:cs="SutonnyOMJ"/>
+          <w:sz w:val="26"/>
+          <w:szCs w:val="26"/>
+        </w:rPr>
+        <w:t xml:space="preserve"> </w:t>
+      </w:r>
+      <w:proofErr w:type="spellStart"/>
+      <w:r>
+        <w:rPr>
+          <w:rFonts w:ascii="SutonnyOMJ" w:hAnsi="SutonnyOMJ" w:cs="SutonnyOMJ"/>
+          <w:sz w:val="26"/>
+          <w:szCs w:val="26"/>
         </w:rPr>
         <w:t>ইসলামী</w:t>
       </w:r>
@@ -1813,13 +2239,17 @@
       <w:r>
         <w:rPr>
           <w:rFonts w:ascii="SutonnyOMJ" w:hAnsi="SutonnyOMJ" w:cs="SutonnyOMJ"/>
-        </w:rPr>
-        <w:t xml:space="preserve"> </w:t>
-      </w:r>
-      <w:proofErr w:type="spellStart"/>
-      <w:r>
-        <w:rPr>
-          <w:rFonts w:ascii="SutonnyOMJ" w:hAnsi="SutonnyOMJ" w:cs="SutonnyOMJ"/>
+          <w:sz w:val="26"/>
+          <w:szCs w:val="26"/>
+        </w:rPr>
+        <w:t xml:space="preserve"> </w:t>
+      </w:r>
+      <w:proofErr w:type="spellStart"/>
+      <w:r>
+        <w:rPr>
+          <w:rFonts w:ascii="SutonnyOMJ" w:hAnsi="SutonnyOMJ" w:cs="SutonnyOMJ"/>
+          <w:sz w:val="26"/>
+          <w:szCs w:val="26"/>
         </w:rPr>
         <w:t>চেতনা</w:t>
       </w:r>
@@ -1827,6 +2257,8 @@
       <w:r>
         <w:rPr>
           <w:rFonts w:ascii="SutonnyOMJ" w:hAnsi="SutonnyOMJ" w:cs="SutonnyOMJ"/>
+          <w:sz w:val="26"/>
+          <w:szCs w:val="26"/>
         </w:rPr>
         <w:t xml:space="preserve"> ও </w:t>
       </w:r>
@@ -1834,6 +2266,8 @@
       <w:r>
         <w:rPr>
           <w:rFonts w:ascii="SutonnyOMJ" w:hAnsi="SutonnyOMJ" w:cs="SutonnyOMJ"/>
+          <w:sz w:val="26"/>
+          <w:szCs w:val="26"/>
         </w:rPr>
         <w:t>মানবিক</w:t>
       </w:r>
@@ -1841,13 +2275,17 @@
       <w:r>
         <w:rPr>
           <w:rFonts w:ascii="SutonnyOMJ" w:hAnsi="SutonnyOMJ" w:cs="SutonnyOMJ"/>
-        </w:rPr>
-        <w:t xml:space="preserve"> </w:t>
-      </w:r>
-      <w:proofErr w:type="spellStart"/>
-      <w:r>
-        <w:rPr>
-          <w:rFonts w:ascii="SutonnyOMJ" w:hAnsi="SutonnyOMJ" w:cs="SutonnyOMJ"/>
+          <w:sz w:val="26"/>
+          <w:szCs w:val="26"/>
+        </w:rPr>
+        <w:t xml:space="preserve"> </w:t>
+      </w:r>
+      <w:proofErr w:type="spellStart"/>
+      <w:r>
+        <w:rPr>
+          <w:rFonts w:ascii="SutonnyOMJ" w:hAnsi="SutonnyOMJ" w:cs="SutonnyOMJ"/>
+          <w:sz w:val="26"/>
+          <w:szCs w:val="26"/>
         </w:rPr>
         <w:t>মূল্যবোধ</w:t>
       </w:r>
@@ -1855,13 +2293,17 @@
       <w:r>
         <w:rPr>
           <w:rFonts w:ascii="SutonnyOMJ" w:hAnsi="SutonnyOMJ" w:cs="SutonnyOMJ"/>
-        </w:rPr>
-        <w:t xml:space="preserve"> </w:t>
-      </w:r>
-      <w:proofErr w:type="spellStart"/>
-      <w:r>
-        <w:rPr>
-          <w:rFonts w:ascii="SutonnyOMJ" w:hAnsi="SutonnyOMJ" w:cs="SutonnyOMJ"/>
+          <w:sz w:val="26"/>
+          <w:szCs w:val="26"/>
+        </w:rPr>
+        <w:t xml:space="preserve"> </w:t>
+      </w:r>
+      <w:proofErr w:type="spellStart"/>
+      <w:r>
+        <w:rPr>
+          <w:rFonts w:ascii="SutonnyOMJ" w:hAnsi="SutonnyOMJ" w:cs="SutonnyOMJ"/>
+          <w:sz w:val="26"/>
+          <w:szCs w:val="26"/>
         </w:rPr>
         <w:t>বৃদ্ধিতে</w:t>
       </w:r>
@@ -1869,13 +2311,17 @@
       <w:r>
         <w:rPr>
           <w:rFonts w:ascii="SutonnyOMJ" w:hAnsi="SutonnyOMJ" w:cs="SutonnyOMJ"/>
-        </w:rPr>
-        <w:t xml:space="preserve"> </w:t>
-      </w:r>
-      <w:proofErr w:type="spellStart"/>
-      <w:r>
-        <w:rPr>
-          <w:rFonts w:ascii="SutonnyOMJ" w:hAnsi="SutonnyOMJ" w:cs="SutonnyOMJ"/>
+          <w:sz w:val="26"/>
+          <w:szCs w:val="26"/>
+        </w:rPr>
+        <w:t xml:space="preserve"> </w:t>
+      </w:r>
+      <w:proofErr w:type="spellStart"/>
+      <w:r>
+        <w:rPr>
+          <w:rFonts w:ascii="SutonnyOMJ" w:hAnsi="SutonnyOMJ" w:cs="SutonnyOMJ"/>
+          <w:sz w:val="26"/>
+          <w:szCs w:val="26"/>
         </w:rPr>
         <w:t>ইতিবাচক</w:t>
       </w:r>
@@ -1883,13 +2329,17 @@
       <w:r>
         <w:rPr>
           <w:rFonts w:ascii="SutonnyOMJ" w:hAnsi="SutonnyOMJ" w:cs="SutonnyOMJ"/>
-        </w:rPr>
-        <w:t xml:space="preserve"> </w:t>
-      </w:r>
-      <w:proofErr w:type="spellStart"/>
-      <w:r>
-        <w:rPr>
-          <w:rFonts w:ascii="SutonnyOMJ" w:hAnsi="SutonnyOMJ" w:cs="SutonnyOMJ"/>
+          <w:sz w:val="26"/>
+          <w:szCs w:val="26"/>
+        </w:rPr>
+        <w:t xml:space="preserve"> </w:t>
+      </w:r>
+      <w:proofErr w:type="spellStart"/>
+      <w:r>
+        <w:rPr>
+          <w:rFonts w:ascii="SutonnyOMJ" w:hAnsi="SutonnyOMJ" w:cs="SutonnyOMJ"/>
+          <w:sz w:val="26"/>
+          <w:szCs w:val="26"/>
         </w:rPr>
         <w:t>ভূমিকা</w:t>
       </w:r>
@@ -1897,13 +2347,17 @@
       <w:r>
         <w:rPr>
           <w:rFonts w:ascii="SutonnyOMJ" w:hAnsi="SutonnyOMJ" w:cs="SutonnyOMJ"/>
-        </w:rPr>
-        <w:t xml:space="preserve"> </w:t>
-      </w:r>
-      <w:proofErr w:type="spellStart"/>
-      <w:r>
-        <w:rPr>
-          <w:rFonts w:ascii="SutonnyOMJ" w:hAnsi="SutonnyOMJ" w:cs="SutonnyOMJ"/>
+          <w:sz w:val="26"/>
+          <w:szCs w:val="26"/>
+        </w:rPr>
+        <w:t xml:space="preserve"> </w:t>
+      </w:r>
+      <w:proofErr w:type="spellStart"/>
+      <w:r>
+        <w:rPr>
+          <w:rFonts w:ascii="SutonnyOMJ" w:hAnsi="SutonnyOMJ" w:cs="SutonnyOMJ"/>
+          <w:sz w:val="26"/>
+          <w:szCs w:val="26"/>
         </w:rPr>
         <w:t>রাখছে</w:t>
       </w:r>
@@ -1911,6 +2365,8 @@
       <w:r>
         <w:rPr>
           <w:rFonts w:ascii="SutonnyOMJ" w:hAnsi="SutonnyOMJ" w:cs="SutonnyOMJ"/>
+          <w:sz w:val="26"/>
+          <w:szCs w:val="26"/>
         </w:rPr>
         <w:t>।</w:t>
       </w:r>
@@ -1921,12 +2377,16 @@
         <w:jc w:val="both"/>
         <w:rPr>
           <w:rFonts w:ascii="SutonnyOMJ" w:hAnsi="SutonnyOMJ" w:cs="SutonnyOMJ"/>
+          <w:sz w:val="26"/>
+          <w:szCs w:val="26"/>
         </w:rPr>
       </w:pPr>
       <w:proofErr w:type="spellStart"/>
       <w:r>
         <w:rPr>
           <w:rFonts w:ascii="SutonnyOMJ" w:hAnsi="SutonnyOMJ" w:cs="SutonnyOMJ"/>
+          <w:sz w:val="26"/>
+          <w:szCs w:val="26"/>
         </w:rPr>
         <w:t>অতএব</w:t>
       </w:r>
@@ -1934,6 +2394,8 @@
       <w:r>
         <w:rPr>
           <w:rFonts w:ascii="SutonnyOMJ" w:hAnsi="SutonnyOMJ" w:cs="SutonnyOMJ"/>
+          <w:sz w:val="26"/>
+          <w:szCs w:val="26"/>
         </w:rPr>
         <w:t xml:space="preserve">, </w:t>
       </w:r>
@@ -1941,6 +2403,8 @@
       <w:r>
         <w:rPr>
           <w:rFonts w:ascii="SutonnyOMJ" w:hAnsi="SutonnyOMJ" w:cs="SutonnyOMJ"/>
+          <w:sz w:val="26"/>
+          <w:szCs w:val="26"/>
         </w:rPr>
         <w:t>আমরা</w:t>
       </w:r>
@@ -1948,13 +2412,17 @@
       <w:r>
         <w:rPr>
           <w:rFonts w:ascii="SutonnyOMJ" w:hAnsi="SutonnyOMJ" w:cs="SutonnyOMJ"/>
-        </w:rPr>
-        <w:t xml:space="preserve"> </w:t>
-      </w:r>
-      <w:proofErr w:type="spellStart"/>
-      <w:r>
-        <w:rPr>
-          <w:rFonts w:ascii="SutonnyOMJ" w:hAnsi="SutonnyOMJ" w:cs="SutonnyOMJ"/>
+          <w:sz w:val="26"/>
+          <w:szCs w:val="26"/>
+        </w:rPr>
+        <w:t xml:space="preserve"> </w:t>
+      </w:r>
+      <w:proofErr w:type="spellStart"/>
+      <w:r>
+        <w:rPr>
+          <w:rFonts w:ascii="SutonnyOMJ" w:hAnsi="SutonnyOMJ" w:cs="SutonnyOMJ"/>
+          <w:sz w:val="26"/>
+          <w:szCs w:val="26"/>
         </w:rPr>
         <w:t>বরেন্দ্র</w:t>
       </w:r>
@@ -1962,13 +2430,17 @@
       <w:r>
         <w:rPr>
           <w:rFonts w:ascii="SutonnyOMJ" w:hAnsi="SutonnyOMJ" w:cs="SutonnyOMJ"/>
-        </w:rPr>
-        <w:t xml:space="preserve"> </w:t>
-      </w:r>
-      <w:proofErr w:type="spellStart"/>
-      <w:r>
-        <w:rPr>
-          <w:rFonts w:ascii="SutonnyOMJ" w:hAnsi="SutonnyOMJ" w:cs="SutonnyOMJ"/>
+          <w:sz w:val="26"/>
+          <w:szCs w:val="26"/>
+        </w:rPr>
+        <w:t xml:space="preserve"> </w:t>
+      </w:r>
+      <w:proofErr w:type="spellStart"/>
+      <w:r>
+        <w:rPr>
+          <w:rFonts w:ascii="SutonnyOMJ" w:hAnsi="SutonnyOMJ" w:cs="SutonnyOMJ"/>
+          <w:sz w:val="26"/>
+          <w:szCs w:val="26"/>
         </w:rPr>
         <w:t>বিশ্ববিদ্যালয়</w:t>
       </w:r>
@@ -1976,13 +2448,17 @@
       <w:r>
         <w:rPr>
           <w:rFonts w:ascii="SutonnyOMJ" w:hAnsi="SutonnyOMJ" w:cs="SutonnyOMJ"/>
-        </w:rPr>
-        <w:t xml:space="preserve"> </w:t>
-      </w:r>
-      <w:proofErr w:type="spellStart"/>
-      <w:r>
-        <w:rPr>
-          <w:rFonts w:ascii="SutonnyOMJ" w:hAnsi="SutonnyOMJ" w:cs="SutonnyOMJ"/>
+          <w:sz w:val="26"/>
+          <w:szCs w:val="26"/>
+        </w:rPr>
+        <w:t xml:space="preserve"> </w:t>
+      </w:r>
+      <w:proofErr w:type="spellStart"/>
+      <w:r>
+        <w:rPr>
+          <w:rFonts w:ascii="SutonnyOMJ" w:hAnsi="SutonnyOMJ" w:cs="SutonnyOMJ"/>
+          <w:sz w:val="26"/>
+          <w:szCs w:val="26"/>
         </w:rPr>
         <w:t>প্রাঙ্গণে</w:t>
       </w:r>
@@ -1990,12 +2466,16 @@
       <w:r>
         <w:rPr>
           <w:rFonts w:ascii="SutonnyOMJ" w:hAnsi="SutonnyOMJ" w:cs="SutonnyOMJ"/>
-        </w:rPr>
-        <w:t xml:space="preserve"> </w:t>
-      </w:r>
-      <w:r>
-        <w:rPr>
-          <w:rFonts w:ascii="SutonnyOMJ" w:hAnsi="SutonnyOMJ" w:cs="SutonnyOMJ"/>
+          <w:sz w:val="26"/>
+          <w:szCs w:val="26"/>
+        </w:rPr>
+        <w:t xml:space="preserve"> </w:t>
+      </w:r>
+      <w:r>
+        <w:rPr>
+          <w:rFonts w:ascii="SutonnyOMJ" w:hAnsi="SutonnyOMJ" w:cs="SutonnyOMJ"/>
+          <w:sz w:val="26"/>
+          <w:szCs w:val="26"/>
         </w:rPr>
         <w:t xml:space="preserve">এই </w:t>
       </w:r>
@@ -2003,6 +2483,8 @@
       <w:r>
         <w:rPr>
           <w:rFonts w:ascii="SutonnyOMJ" w:hAnsi="SutonnyOMJ" w:cs="SutonnyOMJ"/>
+          <w:sz w:val="26"/>
+          <w:szCs w:val="26"/>
         </w:rPr>
         <w:t>উদ্যোগটি</w:t>
       </w:r>
@@ -2010,13 +2492,17 @@
       <w:r>
         <w:rPr>
           <w:rFonts w:ascii="SutonnyOMJ" w:hAnsi="SutonnyOMJ" w:cs="SutonnyOMJ"/>
-        </w:rPr>
-        <w:t xml:space="preserve"> </w:t>
-      </w:r>
-      <w:proofErr w:type="spellStart"/>
-      <w:r>
-        <w:rPr>
-          <w:rFonts w:ascii="SutonnyOMJ" w:hAnsi="SutonnyOMJ" w:cs="SutonnyOMJ"/>
+          <w:sz w:val="26"/>
+          <w:szCs w:val="26"/>
+        </w:rPr>
+        <w:t xml:space="preserve"> </w:t>
+      </w:r>
+      <w:proofErr w:type="spellStart"/>
+      <w:r>
+        <w:rPr>
+          <w:rFonts w:ascii="SutonnyOMJ" w:hAnsi="SutonnyOMJ" w:cs="SutonnyOMJ"/>
+          <w:sz w:val="26"/>
+          <w:szCs w:val="26"/>
         </w:rPr>
         <w:t>বাস্তবায়নের</w:t>
       </w:r>
@@ -2024,13 +2510,17 @@
       <w:r>
         <w:rPr>
           <w:rFonts w:ascii="SutonnyOMJ" w:hAnsi="SutonnyOMJ" w:cs="SutonnyOMJ"/>
-        </w:rPr>
-        <w:t xml:space="preserve"> </w:t>
-      </w:r>
-      <w:proofErr w:type="spellStart"/>
-      <w:r>
-        <w:rPr>
-          <w:rFonts w:ascii="SutonnyOMJ" w:hAnsi="SutonnyOMJ" w:cs="SutonnyOMJ"/>
+          <w:sz w:val="26"/>
+          <w:szCs w:val="26"/>
+        </w:rPr>
+        <w:t xml:space="preserve"> </w:t>
+      </w:r>
+      <w:proofErr w:type="spellStart"/>
+      <w:r>
+        <w:rPr>
+          <w:rFonts w:ascii="SutonnyOMJ" w:hAnsi="SutonnyOMJ" w:cs="SutonnyOMJ"/>
+          <w:sz w:val="26"/>
+          <w:szCs w:val="26"/>
         </w:rPr>
         <w:t>জন্য</w:t>
       </w:r>
@@ -2038,13 +2528,17 @@
       <w:r>
         <w:rPr>
           <w:rFonts w:ascii="SutonnyOMJ" w:hAnsi="SutonnyOMJ" w:cs="SutonnyOMJ"/>
-        </w:rPr>
-        <w:t xml:space="preserve"> </w:t>
-      </w:r>
-      <w:proofErr w:type="spellStart"/>
-      <w:r>
-        <w:rPr>
-          <w:rFonts w:ascii="SutonnyOMJ" w:hAnsi="SutonnyOMJ" w:cs="SutonnyOMJ"/>
+          <w:sz w:val="26"/>
+          <w:szCs w:val="26"/>
+        </w:rPr>
+        <w:t xml:space="preserve"> </w:t>
+      </w:r>
+      <w:proofErr w:type="spellStart"/>
+      <w:r>
+        <w:rPr>
+          <w:rFonts w:ascii="SutonnyOMJ" w:hAnsi="SutonnyOMJ" w:cs="SutonnyOMJ"/>
+          <w:sz w:val="26"/>
+          <w:szCs w:val="26"/>
         </w:rPr>
         <w:t>বিশ্ববিদ্যালয়</w:t>
       </w:r>
@@ -2052,13 +2546,17 @@
       <w:r>
         <w:rPr>
           <w:rFonts w:ascii="SutonnyOMJ" w:hAnsi="SutonnyOMJ" w:cs="SutonnyOMJ"/>
-        </w:rPr>
-        <w:t xml:space="preserve"> </w:t>
-      </w:r>
-      <w:proofErr w:type="spellStart"/>
-      <w:r>
-        <w:rPr>
-          <w:rFonts w:ascii="SutonnyOMJ" w:hAnsi="SutonnyOMJ" w:cs="SutonnyOMJ"/>
+          <w:sz w:val="26"/>
+          <w:szCs w:val="26"/>
+        </w:rPr>
+        <w:t xml:space="preserve"> </w:t>
+      </w:r>
+      <w:proofErr w:type="spellStart"/>
+      <w:r>
+        <w:rPr>
+          <w:rFonts w:ascii="SutonnyOMJ" w:hAnsi="SutonnyOMJ" w:cs="SutonnyOMJ"/>
+          <w:sz w:val="26"/>
+          <w:szCs w:val="26"/>
         </w:rPr>
         <w:t>প্রশাসনের</w:t>
       </w:r>
@@ -2066,13 +2564,17 @@
       <w:r>
         <w:rPr>
           <w:rFonts w:ascii="SutonnyOMJ" w:hAnsi="SutonnyOMJ" w:cs="SutonnyOMJ"/>
-        </w:rPr>
-        <w:t xml:space="preserve"> </w:t>
-      </w:r>
-      <w:proofErr w:type="spellStart"/>
-      <w:r>
-        <w:rPr>
-          <w:rFonts w:ascii="SutonnyOMJ" w:hAnsi="SutonnyOMJ" w:cs="SutonnyOMJ"/>
+          <w:sz w:val="26"/>
+          <w:szCs w:val="26"/>
+        </w:rPr>
+        <w:t xml:space="preserve"> </w:t>
+      </w:r>
+      <w:proofErr w:type="spellStart"/>
+      <w:r>
+        <w:rPr>
+          <w:rFonts w:ascii="SutonnyOMJ" w:hAnsi="SutonnyOMJ" w:cs="SutonnyOMJ"/>
+          <w:sz w:val="26"/>
+          <w:szCs w:val="26"/>
         </w:rPr>
         <w:t>সদয়</w:t>
       </w:r>
@@ -2080,13 +2582,17 @@
       <w:r>
         <w:rPr>
           <w:rFonts w:ascii="SutonnyOMJ" w:hAnsi="SutonnyOMJ" w:cs="SutonnyOMJ"/>
-        </w:rPr>
-        <w:t xml:space="preserve"> </w:t>
-      </w:r>
-      <w:proofErr w:type="spellStart"/>
-      <w:r>
-        <w:rPr>
-          <w:rFonts w:ascii="SutonnyOMJ" w:hAnsi="SutonnyOMJ" w:cs="SutonnyOMJ"/>
+          <w:sz w:val="26"/>
+          <w:szCs w:val="26"/>
+        </w:rPr>
+        <w:t xml:space="preserve"> </w:t>
+      </w:r>
+      <w:proofErr w:type="spellStart"/>
+      <w:r>
+        <w:rPr>
+          <w:rFonts w:ascii="SutonnyOMJ" w:hAnsi="SutonnyOMJ" w:cs="SutonnyOMJ"/>
+          <w:sz w:val="26"/>
+          <w:szCs w:val="26"/>
         </w:rPr>
         <w:t>অনুমতি</w:t>
       </w:r>
@@ -2094,6 +2600,8 @@
       <w:r>
         <w:rPr>
           <w:rFonts w:ascii="SutonnyOMJ" w:hAnsi="SutonnyOMJ" w:cs="SutonnyOMJ"/>
+          <w:sz w:val="26"/>
+          <w:szCs w:val="26"/>
         </w:rPr>
         <w:t xml:space="preserve"> ও </w:t>
       </w:r>
@@ -2101,6 +2609,8 @@
       <w:r>
         <w:rPr>
           <w:rFonts w:ascii="SutonnyOMJ" w:hAnsi="SutonnyOMJ" w:cs="SutonnyOMJ"/>
+          <w:sz w:val="26"/>
+          <w:szCs w:val="26"/>
         </w:rPr>
         <w:t>সার্বিক</w:t>
       </w:r>
@@ -2108,13 +2618,17 @@
       <w:r>
         <w:rPr>
           <w:rFonts w:ascii="SutonnyOMJ" w:hAnsi="SutonnyOMJ" w:cs="SutonnyOMJ"/>
-        </w:rPr>
-        <w:t xml:space="preserve"> </w:t>
-      </w:r>
-      <w:proofErr w:type="spellStart"/>
-      <w:r>
-        <w:rPr>
-          <w:rFonts w:ascii="SutonnyOMJ" w:hAnsi="SutonnyOMJ" w:cs="SutonnyOMJ"/>
+          <w:sz w:val="26"/>
+          <w:szCs w:val="26"/>
+        </w:rPr>
+        <w:t xml:space="preserve"> </w:t>
+      </w:r>
+      <w:proofErr w:type="spellStart"/>
+      <w:r>
+        <w:rPr>
+          <w:rFonts w:ascii="SutonnyOMJ" w:hAnsi="SutonnyOMJ" w:cs="SutonnyOMJ"/>
+          <w:sz w:val="26"/>
+          <w:szCs w:val="26"/>
         </w:rPr>
         <w:t>সহযোগিতা</w:t>
       </w:r>
@@ -2122,13 +2636,17 @@
       <w:r>
         <w:rPr>
           <w:rFonts w:ascii="SutonnyOMJ" w:hAnsi="SutonnyOMJ" w:cs="SutonnyOMJ"/>
-        </w:rPr>
-        <w:t xml:space="preserve"> </w:t>
-      </w:r>
-      <w:proofErr w:type="spellStart"/>
-      <w:r>
-        <w:rPr>
-          <w:rFonts w:ascii="SutonnyOMJ" w:hAnsi="SutonnyOMJ" w:cs="SutonnyOMJ"/>
+          <w:sz w:val="26"/>
+          <w:szCs w:val="26"/>
+        </w:rPr>
+        <w:t xml:space="preserve"> </w:t>
+      </w:r>
+      <w:proofErr w:type="spellStart"/>
+      <w:r>
+        <w:rPr>
+          <w:rFonts w:ascii="SutonnyOMJ" w:hAnsi="SutonnyOMJ" w:cs="SutonnyOMJ"/>
+          <w:sz w:val="26"/>
+          <w:szCs w:val="26"/>
         </w:rPr>
         <w:t>কামনা</w:t>
       </w:r>
@@ -2136,13 +2654,17 @@
       <w:r>
         <w:rPr>
           <w:rFonts w:ascii="SutonnyOMJ" w:hAnsi="SutonnyOMJ" w:cs="SutonnyOMJ"/>
-        </w:rPr>
-        <w:t xml:space="preserve"> </w:t>
-      </w:r>
-      <w:proofErr w:type="spellStart"/>
-      <w:r>
-        <w:rPr>
-          <w:rFonts w:ascii="SutonnyOMJ" w:hAnsi="SutonnyOMJ" w:cs="SutonnyOMJ"/>
+          <w:sz w:val="26"/>
+          <w:szCs w:val="26"/>
+        </w:rPr>
+        <w:t xml:space="preserve"> </w:t>
+      </w:r>
+      <w:proofErr w:type="spellStart"/>
+      <w:r>
+        <w:rPr>
+          <w:rFonts w:ascii="SutonnyOMJ" w:hAnsi="SutonnyOMJ" w:cs="SutonnyOMJ"/>
+          <w:sz w:val="26"/>
+          <w:szCs w:val="26"/>
         </w:rPr>
         <w:t>করছি</w:t>
       </w:r>
@@ -2150,6 +2672,8 @@
       <w:r>
         <w:rPr>
           <w:rFonts w:ascii="SutonnyOMJ" w:hAnsi="SutonnyOMJ" w:cs="SutonnyOMJ"/>
+          <w:sz w:val="26"/>
+          <w:szCs w:val="26"/>
         </w:rPr>
         <w:t>।</w:t>
       </w:r>
@@ -2163,8 +2687,8 @@
           <w:rFonts w:ascii="SutonnyOMJ" w:hAnsi="SutonnyOMJ" w:cs="SutonnyOMJ"/>
           <w:b w:val="0"/>
           <w:bCs w:val="0"/>
-          <w:sz w:val="24"/>
-          <w:szCs w:val="24"/>
+          <w:sz w:val="26"/>
+          <w:szCs w:val="26"/>
         </w:rPr>
       </w:pPr>
       <w:proofErr w:type="spellStart"/>
@@ -2174,8 +2698,8 @@
           <w:rFonts w:ascii="SutonnyOMJ" w:hAnsi="SutonnyOMJ" w:cs="SutonnyOMJ"/>
           <w:b w:val="0"/>
           <w:bCs w:val="0"/>
-          <w:sz w:val="24"/>
-          <w:szCs w:val="24"/>
+          <w:sz w:val="26"/>
+          <w:szCs w:val="26"/>
         </w:rPr>
         <w:t>নিবেদক</w:t>
       </w:r>
@@ -2186,8 +2710,8 @@
           <w:rFonts w:ascii="SutonnyOMJ" w:hAnsi="SutonnyOMJ" w:cs="SutonnyOMJ"/>
           <w:b w:val="0"/>
           <w:bCs w:val="0"/>
-          <w:sz w:val="24"/>
-          <w:szCs w:val="24"/>
+          <w:sz w:val="26"/>
+          <w:szCs w:val="26"/>
         </w:rPr>
         <w:t>,</w:t>
       </w:r>
@@ -2199,8 +2723,8 @@
         <w:rPr>
           <w:rStyle w:val="Strong"/>
           <w:rFonts w:ascii="SutonnyOMJ" w:hAnsi="SutonnyOMJ" w:cs="SutonnyOMJ"/>
-          <w:sz w:val="24"/>
-          <w:szCs w:val="24"/>
+          <w:sz w:val="26"/>
+          <w:szCs w:val="26"/>
         </w:rPr>
       </w:pPr>
     </w:p>
@@ -2211,8 +2735,8 @@
         <w:rPr>
           <w:rStyle w:val="Strong"/>
           <w:rFonts w:ascii="SutonnyOMJ" w:hAnsi="SutonnyOMJ" w:cs="SutonnyOMJ"/>
-          <w:sz w:val="24"/>
-          <w:szCs w:val="24"/>
+          <w:sz w:val="26"/>
+          <w:szCs w:val="26"/>
         </w:rPr>
       </w:pPr>
     </w:p>
@@ -2222,15 +2746,15 @@
         <w:jc w:val="both"/>
         <w:rPr>
           <w:rFonts w:ascii="SutonnyOMJ" w:hAnsi="SutonnyOMJ" w:cs="SutonnyOMJ"/>
-          <w:sz w:val="24"/>
-          <w:szCs w:val="24"/>
+          <w:sz w:val="26"/>
+          <w:szCs w:val="26"/>
         </w:rPr>
       </w:pPr>
       <w:r>
         <w:rPr>
           <w:rFonts w:ascii="SutonnyOMJ" w:hAnsi="SutonnyOMJ" w:cs="SutonnyOMJ"/>
-          <w:sz w:val="24"/>
-          <w:szCs w:val="24"/>
+          <w:sz w:val="26"/>
+          <w:szCs w:val="26"/>
         </w:rPr>
         <w:br/>
       </w:r>
@@ -2238,8 +2762,8 @@
       <w:r>
         <w:rPr>
           <w:rFonts w:ascii="SutonnyOMJ" w:hAnsi="SutonnyOMJ" w:cs="SutonnyOMJ"/>
-          <w:sz w:val="24"/>
-          <w:szCs w:val="24"/>
+          <w:sz w:val="26"/>
+          <w:szCs w:val="26"/>
         </w:rPr>
         <w:t>মোঃ</w:t>
       </w:r>
@@ -2247,55 +2771,37 @@
       <w:r>
         <w:rPr>
           <w:rFonts w:ascii="SutonnyOMJ" w:hAnsi="SutonnyOMJ" w:cs="SutonnyOMJ"/>
-          <w:sz w:val="24"/>
-          <w:szCs w:val="24"/>
-        </w:rPr>
-        <w:t xml:space="preserve"> </w:t>
-      </w:r>
-      <w:proofErr w:type="spellStart"/>
-      <w:r>
-        <w:rPr>
-          <w:rFonts w:ascii="SutonnyOMJ" w:hAnsi="SutonnyOMJ" w:cs="SutonnyOMJ"/>
-          <w:sz w:val="24"/>
-          <w:szCs w:val="24"/>
-        </w:rPr>
-        <w:t>বোরহান</w:t>
-      </w:r>
-      <w:proofErr w:type="spellEnd"/>
-      <w:r>
-        <w:rPr>
-          <w:rFonts w:ascii="SutonnyOMJ" w:hAnsi="SutonnyOMJ" w:cs="SutonnyOMJ"/>
-          <w:sz w:val="24"/>
-          <w:szCs w:val="24"/>
-        </w:rPr>
-        <w:t xml:space="preserve"> </w:t>
-      </w:r>
-      <w:proofErr w:type="spellStart"/>
-      <w:r>
-        <w:rPr>
-          <w:rFonts w:ascii="SutonnyOMJ" w:hAnsi="SutonnyOMJ" w:cs="SutonnyOMJ"/>
-          <w:sz w:val="24"/>
-          <w:szCs w:val="24"/>
-        </w:rPr>
-        <w:t>উদ্দিন</w:t>
-      </w:r>
-      <w:proofErr w:type="spellEnd"/>
-      <w:r>
-        <w:rPr>
-          <w:rFonts w:ascii="SutonnyOMJ" w:hAnsi="SutonnyOMJ" w:cs="SutonnyOMJ"/>
-          <w:sz w:val="24"/>
-          <w:szCs w:val="24"/>
-        </w:rPr>
-        <w:t xml:space="preserve"> </w:t>
-      </w:r>
-      <w:proofErr w:type="spellStart"/>
-      <w:r>
-        <w:rPr>
-          <w:rFonts w:ascii="SutonnyOMJ" w:hAnsi="SutonnyOMJ" w:cs="SutonnyOMJ"/>
-          <w:sz w:val="24"/>
-          <w:szCs w:val="24"/>
-        </w:rPr>
-        <w:t>আশিক</w:t>
+          <w:sz w:val="26"/>
+          <w:szCs w:val="26"/>
+        </w:rPr>
+        <w:t xml:space="preserve"> </w:t>
+      </w:r>
+      <w:proofErr w:type="spellStart"/>
+      <w:r>
+        <w:rPr>
+          <w:rFonts w:ascii="SutonnyOMJ" w:hAnsi="SutonnyOMJ" w:cs="SutonnyOMJ"/>
+          <w:sz w:val="26"/>
+          <w:szCs w:val="26"/>
+        </w:rPr>
+        <w:t>নোমান</w:t>
+      </w:r>
+      <w:proofErr w:type="spellEnd"/>
+      <w:r>
+        <w:rPr>
+          <w:rFonts w:ascii="SutonnyOMJ" w:hAnsi="SutonnyOMJ" w:cs="SutonnyOMJ"/>
+          <w:sz w:val="26"/>
+          <w:szCs w:val="26"/>
+        </w:rPr>
+        <w:t xml:space="preserve"> </w:t>
+      </w:r>
+      <w:proofErr w:type="spellStart"/>
+      <w:r>
+        <w:rPr>
+          <w:rFonts w:ascii="SutonnyOMJ" w:hAnsi="SutonnyOMJ" w:cs="SutonnyOMJ"/>
+          <w:sz w:val="26"/>
+          <w:szCs w:val="26"/>
+        </w:rPr>
+        <w:t>সরকার</w:t>
       </w:r>
       <w:proofErr w:type="spellEnd"/>
     </w:p>
@@ -2304,17 +2810,17 @@
         <w:pStyle w:val="NoSpacing"/>
         <w:jc w:val="both"/>
         <w:rPr>
-          <w:rFonts w:ascii="SutonnyOMJ" w:hAnsi="SutonnyOMJ" w:cs="SutonnyOMJ"/>
-          <w:sz w:val="24"/>
-          <w:szCs w:val="24"/>
+          <w:rFonts w:ascii="Nirmala UI" w:hAnsi="Nirmala UI" w:cs="Nirmala UI"/>
+          <w:sz w:val="26"/>
+          <w:szCs w:val="26"/>
         </w:rPr>
       </w:pPr>
       <w:proofErr w:type="spellStart"/>
       <w:r>
         <w:rPr>
           <w:rFonts w:ascii="SutonnyOMJ" w:hAnsi="SutonnyOMJ" w:cs="SutonnyOMJ"/>
-          <w:sz w:val="24"/>
-          <w:szCs w:val="24"/>
+          <w:sz w:val="26"/>
+          <w:szCs w:val="26"/>
         </w:rPr>
         <w:t>আইডিঃ</w:t>
       </w:r>
@@ -2322,10 +2828,26 @@
       <w:r>
         <w:rPr>
           <w:rFonts w:ascii="SutonnyOMJ" w:hAnsi="SutonnyOMJ" w:cs="SutonnyOMJ"/>
-          <w:sz w:val="24"/>
-          <w:szCs w:val="24"/>
-        </w:rPr>
-        <w:t xml:space="preserve"> ২২৩৩১১১৬১</w:t>
+          <w:sz w:val="26"/>
+          <w:szCs w:val="26"/>
+        </w:rPr>
+        <w:t xml:space="preserve"> </w:t>
+      </w:r>
+      <w:r>
+        <w:rPr>
+          <w:rFonts w:ascii="SutonnyOMJ" w:hAnsi="SutonnyOMJ" w:cs="SutonnyOMJ"/>
+          <w:sz w:val="26"/>
+          <w:szCs w:val="26"/>
+        </w:rPr>
+        <w:t>২৩১৩১১১৩১</w:t>
+      </w:r>
+      <w:r>
+        <w:rPr>
+          <w:rFonts w:ascii="Nirmala UI" w:hAnsi="Nirmala UI" w:cs="Nirmala UI"/>
+          <w:sz w:val="26"/>
+          <w:szCs w:val="26"/>
+        </w:rPr>
+        <w:t xml:space="preserve"> </w:t>
       </w:r>
     </w:p>
     <w:p>
@@ -2334,16 +2856,16 @@
         <w:jc w:val="both"/>
         <w:rPr>
           <w:rFonts w:ascii="SutonnyOMJ" w:hAnsi="SutonnyOMJ" w:cs="SutonnyOMJ"/>
-          <w:sz w:val="24"/>
-          <w:szCs w:val="24"/>
+          <w:sz w:val="26"/>
+          <w:szCs w:val="26"/>
         </w:rPr>
       </w:pPr>
       <w:proofErr w:type="spellStart"/>
       <w:r>
         <w:rPr>
           <w:rFonts w:ascii="SutonnyOMJ" w:hAnsi="SutonnyOMJ" w:cs="SutonnyOMJ"/>
-          <w:sz w:val="24"/>
-          <w:szCs w:val="24"/>
+          <w:sz w:val="26"/>
+          <w:szCs w:val="26"/>
         </w:rPr>
         <w:t>সিএসই</w:t>
       </w:r>
@@ -2351,17 +2873,17 @@
       <w:r>
         <w:rPr>
           <w:rFonts w:ascii="SutonnyOMJ" w:hAnsi="SutonnyOMJ" w:cs="SutonnyOMJ"/>
-          <w:sz w:val="24"/>
-          <w:szCs w:val="24"/>
-        </w:rPr>
-        <w:t xml:space="preserve"> </w:t>
-      </w:r>
-      <w:proofErr w:type="spellStart"/>
-      <w:r>
-        <w:rPr>
-          <w:rFonts w:ascii="SutonnyOMJ" w:hAnsi="SutonnyOMJ" w:cs="SutonnyOMJ"/>
-          <w:sz w:val="24"/>
-          <w:szCs w:val="24"/>
+          <w:sz w:val="26"/>
+          <w:szCs w:val="26"/>
+        </w:rPr>
+        <w:t xml:space="preserve"> </w:t>
+      </w:r>
+      <w:proofErr w:type="spellStart"/>
+      <w:r>
+        <w:rPr>
+          <w:rFonts w:ascii="SutonnyOMJ" w:hAnsi="SutonnyOMJ" w:cs="SutonnyOMJ"/>
+          <w:sz w:val="26"/>
+          <w:szCs w:val="26"/>
         </w:rPr>
         <w:t>বিভাগ</w:t>
       </w:r>
@@ -2369,8 +2891,8 @@
       <w:r>
         <w:rPr>
           <w:rFonts w:ascii="SutonnyOMJ" w:hAnsi="SutonnyOMJ" w:cs="SutonnyOMJ"/>
-          <w:sz w:val="24"/>
-          <w:szCs w:val="24"/>
+          <w:sz w:val="26"/>
+          <w:szCs w:val="26"/>
         </w:rPr>
         <w:t xml:space="preserve"> </w:t>
       </w:r>
@@ -2381,16 +2903,16 @@
         <w:jc w:val="both"/>
         <w:rPr>
           <w:rFonts w:ascii="SutonnyOMJ" w:hAnsi="SutonnyOMJ" w:cs="SutonnyOMJ"/>
-          <w:sz w:val="24"/>
-          <w:szCs w:val="24"/>
+          <w:sz w:val="26"/>
+          <w:szCs w:val="26"/>
         </w:rPr>
       </w:pPr>
       <w:proofErr w:type="spellStart"/>
       <w:r>
         <w:rPr>
           <w:rFonts w:ascii="SutonnyOMJ" w:hAnsi="SutonnyOMJ" w:cs="SutonnyOMJ"/>
-          <w:sz w:val="24"/>
-          <w:szCs w:val="24"/>
+          <w:sz w:val="26"/>
+          <w:szCs w:val="26"/>
         </w:rPr>
         <w:t>বরেন্দ্র</w:t>
       </w:r>
@@ -2398,17 +2920,17 @@
       <w:r>
         <w:rPr>
           <w:rFonts w:ascii="SutonnyOMJ" w:hAnsi="SutonnyOMJ" w:cs="SutonnyOMJ"/>
-          <w:sz w:val="24"/>
-          <w:szCs w:val="24"/>
-        </w:rPr>
-        <w:t xml:space="preserve"> </w:t>
-      </w:r>
-      <w:proofErr w:type="spellStart"/>
-      <w:r>
-        <w:rPr>
-          <w:rFonts w:ascii="SutonnyOMJ" w:hAnsi="SutonnyOMJ" w:cs="SutonnyOMJ"/>
-          <w:sz w:val="24"/>
-          <w:szCs w:val="24"/>
+          <w:sz w:val="26"/>
+          <w:szCs w:val="26"/>
+        </w:rPr>
+        <w:t xml:space="preserve"> </w:t>
+      </w:r>
+      <w:proofErr w:type="spellStart"/>
+      <w:r>
+        <w:rPr>
+          <w:rFonts w:ascii="SutonnyOMJ" w:hAnsi="SutonnyOMJ" w:cs="SutonnyOMJ"/>
+          <w:sz w:val="26"/>
+          <w:szCs w:val="26"/>
         </w:rPr>
         <w:t>বিশ্ববিদ্যালয়</w:t>
       </w:r>
@@ -2420,6 +2942,8 @@
         <w:jc w:val="both"/>
         <w:rPr>
           <w:rFonts w:ascii="SutonnyOMJ" w:hAnsi="SutonnyOMJ" w:cs="SutonnyOMJ"/>
+          <w:sz w:val="26"/>
+          <w:szCs w:val="26"/>
         </w:rPr>
       </w:pPr>
     </w:p>
@@ -2429,6 +2953,8 @@
         <w:jc w:val="both"/>
         <w:rPr>
           <w:rFonts w:ascii="SutonnyOMJ" w:hAnsi="SutonnyOMJ" w:cs="SutonnyOMJ"/>
+          <w:sz w:val="26"/>
+          <w:szCs w:val="26"/>
         </w:rPr>
       </w:pPr>
     </w:p>
@@ -2438,6 +2964,8 @@
         <w:jc w:val="both"/>
         <w:rPr>
           <w:rFonts w:ascii="SutonnyOMJ" w:hAnsi="SutonnyOMJ" w:cs="SutonnyOMJ"/>
+          <w:sz w:val="26"/>
+          <w:szCs w:val="26"/>
         </w:rPr>
       </w:pPr>
     </w:p>
@@ -2447,6 +2975,8 @@
         <w:jc w:val="both"/>
         <w:rPr>
           <w:rFonts w:ascii="SutonnyOMJ" w:hAnsi="SutonnyOMJ" w:cs="SutonnyOMJ"/>
+          <w:sz w:val="26"/>
+          <w:szCs w:val="26"/>
         </w:rPr>
       </w:pPr>
     </w:p>
@@ -2456,12 +2986,16 @@
         <w:jc w:val="both"/>
         <w:rPr>
           <w:rFonts w:ascii="SutonnyOMJ" w:hAnsi="SutonnyOMJ" w:cs="SutonnyOMJ"/>
+          <w:sz w:val="26"/>
+          <w:szCs w:val="26"/>
         </w:rPr>
       </w:pPr>
       <w:proofErr w:type="spellStart"/>
       <w:r>
         <w:rPr>
           <w:rFonts w:ascii="SutonnyOMJ" w:hAnsi="SutonnyOMJ" w:cs="SutonnyOMJ"/>
+          <w:sz w:val="26"/>
+          <w:szCs w:val="26"/>
         </w:rPr>
         <w:t>অনুলিপিঃ</w:t>
       </w:r>
@@ -2469,6 +3003,8 @@
       <w:r>
         <w:rPr>
           <w:rFonts w:ascii="SutonnyOMJ" w:hAnsi="SutonnyOMJ" w:cs="SutonnyOMJ"/>
+          <w:sz w:val="26"/>
+          <w:szCs w:val="26"/>
         </w:rPr>
         <w:t xml:space="preserve"> </w:t>
       </w:r>
@@ -2479,15 +3015,15 @@
         <w:spacing w:line="360" w:lineRule="auto"/>
         <w:rPr>
           <w:rFonts w:ascii="SutonnyOMJ" w:hAnsi="SutonnyOMJ" w:cs="SutonnyOMJ"/>
-          <w:sz w:val="24"/>
-          <w:szCs w:val="24"/>
+          <w:sz w:val="26"/>
+          <w:szCs w:val="26"/>
         </w:rPr>
       </w:pPr>
       <w:r>
         <w:rPr>
           <w:rFonts w:ascii="SutonnyOMJ" w:hAnsi="SutonnyOMJ" w:cs="SutonnyOMJ"/>
-          <w:sz w:val="24"/>
-          <w:szCs w:val="24"/>
+          <w:sz w:val="26"/>
+          <w:szCs w:val="26"/>
         </w:rPr>
         <w:t xml:space="preserve">১. </w:t>
       </w:r>
@@ -2495,8 +3031,8 @@
       <w:r>
         <w:rPr>
           <w:rFonts w:ascii="SutonnyOMJ" w:hAnsi="SutonnyOMJ" w:cs="SutonnyOMJ"/>
-          <w:sz w:val="24"/>
-          <w:szCs w:val="24"/>
+          <w:sz w:val="26"/>
+          <w:szCs w:val="26"/>
         </w:rPr>
         <w:t>মাননীয়</w:t>
       </w:r>
@@ -2504,17 +3040,17 @@
       <w:r>
         <w:rPr>
           <w:rFonts w:ascii="SutonnyOMJ" w:hAnsi="SutonnyOMJ" w:cs="SutonnyOMJ"/>
-          <w:sz w:val="24"/>
-          <w:szCs w:val="24"/>
-        </w:rPr>
-        <w:t xml:space="preserve"> </w:t>
-      </w:r>
-      <w:proofErr w:type="spellStart"/>
-      <w:r>
-        <w:rPr>
-          <w:rFonts w:ascii="SutonnyOMJ" w:hAnsi="SutonnyOMJ" w:cs="SutonnyOMJ"/>
-          <w:sz w:val="24"/>
-          <w:szCs w:val="24"/>
+          <w:sz w:val="26"/>
+          <w:szCs w:val="26"/>
+        </w:rPr>
+        <w:t xml:space="preserve"> </w:t>
+      </w:r>
+      <w:proofErr w:type="spellStart"/>
+      <w:r>
+        <w:rPr>
+          <w:rFonts w:ascii="SutonnyOMJ" w:hAnsi="SutonnyOMJ" w:cs="SutonnyOMJ"/>
+          <w:sz w:val="26"/>
+          <w:szCs w:val="26"/>
         </w:rPr>
         <w:t>ভাইস</w:t>
       </w:r>
@@ -2522,17 +3058,17 @@
       <w:r>
         <w:rPr>
           <w:rFonts w:ascii="SutonnyOMJ" w:hAnsi="SutonnyOMJ" w:cs="SutonnyOMJ"/>
-          <w:sz w:val="24"/>
-          <w:szCs w:val="24"/>
-        </w:rPr>
-        <w:t xml:space="preserve"> </w:t>
-      </w:r>
-      <w:proofErr w:type="spellStart"/>
-      <w:r>
-        <w:rPr>
-          <w:rFonts w:ascii="SutonnyOMJ" w:hAnsi="SutonnyOMJ" w:cs="SutonnyOMJ"/>
-          <w:sz w:val="24"/>
-          <w:szCs w:val="24"/>
+          <w:sz w:val="26"/>
+          <w:szCs w:val="26"/>
+        </w:rPr>
+        <w:t xml:space="preserve"> </w:t>
+      </w:r>
+      <w:proofErr w:type="spellStart"/>
+      <w:r>
+        <w:rPr>
+          <w:rFonts w:ascii="SutonnyOMJ" w:hAnsi="SutonnyOMJ" w:cs="SutonnyOMJ"/>
+          <w:sz w:val="26"/>
+          <w:szCs w:val="26"/>
         </w:rPr>
         <w:t>চ্যান্সেলর</w:t>
       </w:r>
@@ -2540,8 +3076,8 @@
       <w:r>
         <w:rPr>
           <w:rFonts w:ascii="SutonnyOMJ" w:hAnsi="SutonnyOMJ" w:cs="SutonnyOMJ"/>
-          <w:sz w:val="24"/>
-          <w:szCs w:val="24"/>
+          <w:sz w:val="26"/>
+          <w:szCs w:val="26"/>
         </w:rPr>
         <w:t xml:space="preserve">, </w:t>
       </w:r>
@@ -2549,8 +3085,8 @@
       <w:r>
         <w:rPr>
           <w:rFonts w:ascii="SutonnyOMJ" w:hAnsi="SutonnyOMJ" w:cs="SutonnyOMJ"/>
-          <w:sz w:val="24"/>
-          <w:szCs w:val="24"/>
+          <w:sz w:val="26"/>
+          <w:szCs w:val="26"/>
         </w:rPr>
         <w:t>বরেন্দ্র</w:t>
       </w:r>
@@ -2558,17 +3094,17 @@
       <w:r>
         <w:rPr>
           <w:rFonts w:ascii="SutonnyOMJ" w:hAnsi="SutonnyOMJ" w:cs="SutonnyOMJ"/>
-          <w:sz w:val="24"/>
-          <w:szCs w:val="24"/>
-        </w:rPr>
-        <w:t xml:space="preserve"> </w:t>
-      </w:r>
-      <w:proofErr w:type="spellStart"/>
-      <w:r>
-        <w:rPr>
-          <w:rFonts w:ascii="SutonnyOMJ" w:hAnsi="SutonnyOMJ" w:cs="SutonnyOMJ"/>
-          <w:sz w:val="24"/>
-          <w:szCs w:val="24"/>
+          <w:sz w:val="26"/>
+          <w:szCs w:val="26"/>
+        </w:rPr>
+        <w:t xml:space="preserve"> </w:t>
+      </w:r>
+      <w:proofErr w:type="spellStart"/>
+      <w:r>
+        <w:rPr>
+          <w:rFonts w:ascii="SutonnyOMJ" w:hAnsi="SutonnyOMJ" w:cs="SutonnyOMJ"/>
+          <w:sz w:val="26"/>
+          <w:szCs w:val="26"/>
         </w:rPr>
         <w:t>বিশ্ববিদ্যালয়</w:t>
       </w:r>
@@ -2576,33 +3112,33 @@
       <w:r>
         <w:rPr>
           <w:rFonts w:ascii="SutonnyOMJ" w:hAnsi="SutonnyOMJ" w:cs="SutonnyOMJ"/>
-          <w:sz w:val="24"/>
-          <w:szCs w:val="24"/>
+          <w:sz w:val="26"/>
+          <w:szCs w:val="26"/>
         </w:rPr>
         <w:t xml:space="preserve"> </w:t>
       </w:r>
       <w:r>
         <w:rPr>
           <w:rFonts w:ascii="Times New Roman" w:hAnsi="Times New Roman" w:cs="Times New Roman"/>
-          <w:sz w:val="24"/>
-          <w:szCs w:val="24"/>
+          <w:sz w:val="26"/>
+          <w:szCs w:val="26"/>
         </w:rPr>
         <w:t>—</w:t>
       </w:r>
       <w:r>
         <w:rPr>
           <w:rFonts w:ascii="SutonnyOMJ" w:hAnsi="SutonnyOMJ" w:cs="SutonnyOMJ"/>
-          <w:sz w:val="24"/>
-          <w:szCs w:val="24"/>
-        </w:rPr>
-        <w:t xml:space="preserve"> </w:t>
-      </w:r>
-      <w:proofErr w:type="spellStart"/>
-      <w:r>
-        <w:rPr>
-          <w:rFonts w:ascii="SutonnyOMJ" w:hAnsi="SutonnyOMJ" w:cs="SutonnyOMJ"/>
-          <w:sz w:val="24"/>
-          <w:szCs w:val="24"/>
+          <w:sz w:val="26"/>
+          <w:szCs w:val="26"/>
+        </w:rPr>
+        <w:t xml:space="preserve"> </w:t>
+      </w:r>
+      <w:proofErr w:type="spellStart"/>
+      <w:r>
+        <w:rPr>
+          <w:rFonts w:ascii="SutonnyOMJ" w:hAnsi="SutonnyOMJ" w:cs="SutonnyOMJ"/>
+          <w:sz w:val="26"/>
+          <w:szCs w:val="26"/>
         </w:rPr>
         <w:t>সদয়</w:t>
       </w:r>
@@ -2610,17 +3146,17 @@
       <w:r>
         <w:rPr>
           <w:rFonts w:ascii="SutonnyOMJ" w:hAnsi="SutonnyOMJ" w:cs="SutonnyOMJ"/>
-          <w:sz w:val="24"/>
-          <w:szCs w:val="24"/>
-        </w:rPr>
-        <w:t xml:space="preserve"> </w:t>
-      </w:r>
-      <w:proofErr w:type="spellStart"/>
-      <w:r>
-        <w:rPr>
-          <w:rFonts w:ascii="SutonnyOMJ" w:hAnsi="SutonnyOMJ" w:cs="SutonnyOMJ"/>
-          <w:sz w:val="24"/>
-          <w:szCs w:val="24"/>
+          <w:sz w:val="26"/>
+          <w:szCs w:val="26"/>
+        </w:rPr>
+        <w:t xml:space="preserve"> </w:t>
+      </w:r>
+      <w:proofErr w:type="spellStart"/>
+      <w:r>
+        <w:rPr>
+          <w:rFonts w:ascii="SutonnyOMJ" w:hAnsi="SutonnyOMJ" w:cs="SutonnyOMJ"/>
+          <w:sz w:val="26"/>
+          <w:szCs w:val="26"/>
         </w:rPr>
         <w:t>অবগতির</w:t>
       </w:r>
@@ -2628,17 +3164,17 @@
       <w:r>
         <w:rPr>
           <w:rFonts w:ascii="SutonnyOMJ" w:hAnsi="SutonnyOMJ" w:cs="SutonnyOMJ"/>
-          <w:sz w:val="24"/>
-          <w:szCs w:val="24"/>
-        </w:rPr>
-        <w:t xml:space="preserve"> </w:t>
-      </w:r>
-      <w:proofErr w:type="spellStart"/>
-      <w:r>
-        <w:rPr>
-          <w:rFonts w:ascii="SutonnyOMJ" w:hAnsi="SutonnyOMJ" w:cs="SutonnyOMJ"/>
-          <w:sz w:val="24"/>
-          <w:szCs w:val="24"/>
+          <w:sz w:val="26"/>
+          <w:szCs w:val="26"/>
+        </w:rPr>
+        <w:t xml:space="preserve"> </w:t>
+      </w:r>
+      <w:proofErr w:type="spellStart"/>
+      <w:r>
+        <w:rPr>
+          <w:rFonts w:ascii="SutonnyOMJ" w:hAnsi="SutonnyOMJ" w:cs="SutonnyOMJ"/>
+          <w:sz w:val="26"/>
+          <w:szCs w:val="26"/>
         </w:rPr>
         <w:t>জন্য</w:t>
       </w:r>
@@ -2646,187 +3182,8 @@
       <w:r>
         <w:rPr>
           <w:rFonts w:ascii="SutonnyOMJ" w:hAnsi="SutonnyOMJ" w:cs="SutonnyOMJ"/>
-          <w:sz w:val="24"/>
-          <w:szCs w:val="24"/>
-        </w:rPr>
-        <w:t>।</w:t>
-      </w:r>
-    </w:p>
-    <w:p>
-      <w:pPr>
-        <w:pStyle w:val="NoSpacing"/>
-        <w:spacing w:line="360" w:lineRule="auto"/>
-        <w:rPr>
-          <w:rFonts w:ascii="SutonnyOMJ" w:hAnsi="SutonnyOMJ" w:cs="SutonnyOMJ"/>
-          <w:sz w:val="24"/>
-          <w:szCs w:val="24"/>
-        </w:rPr>
-      </w:pPr>
-      <w:r>
-        <w:rPr>
-          <w:rFonts w:ascii="SutonnyOMJ" w:hAnsi="SutonnyOMJ" w:cs="SutonnyOMJ"/>
-          <w:sz w:val="24"/>
-          <w:szCs w:val="24"/>
-        </w:rPr>
-        <w:t xml:space="preserve">২. </w:t>
-      </w:r>
-      <w:proofErr w:type="spellStart"/>
-      <w:r>
-        <w:rPr>
-          <w:rFonts w:ascii="SutonnyOMJ" w:hAnsi="SutonnyOMJ" w:cs="SutonnyOMJ"/>
-          <w:sz w:val="24"/>
-          <w:szCs w:val="24"/>
-        </w:rPr>
-        <w:t>মাননীয়</w:t>
-      </w:r>
-      <w:proofErr w:type="spellEnd"/>
-      <w:r>
-        <w:rPr>
-          <w:rFonts w:ascii="SutonnyOMJ" w:hAnsi="SutonnyOMJ" w:cs="SutonnyOMJ"/>
-          <w:sz w:val="24"/>
-          <w:szCs w:val="24"/>
-        </w:rPr>
-        <w:t xml:space="preserve"> </w:t>
-      </w:r>
-      <w:proofErr w:type="spellStart"/>
-      <w:r>
-        <w:rPr>
-          <w:rFonts w:ascii="SutonnyOMJ" w:hAnsi="SutonnyOMJ" w:cs="SutonnyOMJ"/>
-          <w:sz w:val="24"/>
-          <w:szCs w:val="24"/>
-        </w:rPr>
-        <w:t>রেজিস্ট্রার</w:t>
-      </w:r>
-      <w:proofErr w:type="spellEnd"/>
-      <w:r>
-        <w:rPr>
-          <w:rFonts w:ascii="SutonnyOMJ" w:hAnsi="SutonnyOMJ" w:cs="SutonnyOMJ"/>
-          <w:sz w:val="24"/>
-          <w:szCs w:val="24"/>
-        </w:rPr>
-        <w:t xml:space="preserve">, </w:t>
-      </w:r>
-      <w:proofErr w:type="spellStart"/>
-      <w:r>
-        <w:rPr>
-          <w:rFonts w:ascii="SutonnyOMJ" w:hAnsi="SutonnyOMJ" w:cs="SutonnyOMJ"/>
-          <w:sz w:val="24"/>
-          <w:szCs w:val="24"/>
-        </w:rPr>
-        <w:t>বরেন্দ্র</w:t>
-      </w:r>
-      <w:proofErr w:type="spellEnd"/>
-      <w:r>
-        <w:rPr>
-          <w:rFonts w:ascii="SutonnyOMJ" w:hAnsi="SutonnyOMJ" w:cs="SutonnyOMJ"/>
-          <w:sz w:val="24"/>
-          <w:szCs w:val="24"/>
-        </w:rPr>
-        <w:t xml:space="preserve"> </w:t>
-      </w:r>
-      <w:proofErr w:type="spellStart"/>
-      <w:r>
-        <w:rPr>
-          <w:rFonts w:ascii="SutonnyOMJ" w:hAnsi="SutonnyOMJ" w:cs="SutonnyOMJ"/>
-          <w:sz w:val="24"/>
-          <w:szCs w:val="24"/>
-        </w:rPr>
-        <w:t>বিশ্ববিদ্যালয়</w:t>
-      </w:r>
-      <w:proofErr w:type="spellEnd"/>
-      <w:r>
-        <w:rPr>
-          <w:rFonts w:ascii="SutonnyOMJ" w:hAnsi="SutonnyOMJ" w:cs="SutonnyOMJ"/>
-          <w:sz w:val="24"/>
-          <w:szCs w:val="24"/>
-        </w:rPr>
-        <w:t xml:space="preserve"> </w:t>
-      </w:r>
-      <w:r>
-        <w:rPr>
-          <w:rFonts w:ascii="Times New Roman" w:hAnsi="Times New Roman" w:cs="Times New Roman"/>
-          <w:sz w:val="24"/>
-          <w:szCs w:val="24"/>
-        </w:rPr>
-        <w:t>—</w:t>
-      </w:r>
-      <w:r>
-        <w:rPr>
-          <w:rFonts w:ascii="SutonnyOMJ" w:hAnsi="SutonnyOMJ" w:cs="SutonnyOMJ"/>
-          <w:sz w:val="24"/>
-          <w:szCs w:val="24"/>
-        </w:rPr>
-        <w:t xml:space="preserve"> </w:t>
-      </w:r>
-      <w:proofErr w:type="spellStart"/>
-      <w:r>
-        <w:rPr>
-          <w:rFonts w:ascii="SutonnyOMJ" w:hAnsi="SutonnyOMJ" w:cs="SutonnyOMJ"/>
-          <w:sz w:val="24"/>
-          <w:szCs w:val="24"/>
-        </w:rPr>
-        <w:t>প্রয়োজনীয়</w:t>
-      </w:r>
-      <w:proofErr w:type="spellEnd"/>
-      <w:r>
-        <w:rPr>
-          <w:rFonts w:ascii="SutonnyOMJ" w:hAnsi="SutonnyOMJ" w:cs="SutonnyOMJ"/>
-          <w:sz w:val="24"/>
-          <w:szCs w:val="24"/>
-        </w:rPr>
-        <w:t xml:space="preserve"> </w:t>
-      </w:r>
-      <w:proofErr w:type="spellStart"/>
-      <w:r>
-        <w:rPr>
-          <w:rFonts w:ascii="SutonnyOMJ" w:hAnsi="SutonnyOMJ" w:cs="SutonnyOMJ"/>
-          <w:sz w:val="24"/>
-          <w:szCs w:val="24"/>
-        </w:rPr>
-        <w:t>ব্যবস্থা</w:t>
-      </w:r>
-      <w:proofErr w:type="spellEnd"/>
-      <w:r>
-        <w:rPr>
-          <w:rFonts w:ascii="SutonnyOMJ" w:hAnsi="SutonnyOMJ" w:cs="SutonnyOMJ"/>
-          <w:sz w:val="24"/>
-          <w:szCs w:val="24"/>
-        </w:rPr>
-        <w:t xml:space="preserve"> </w:t>
-      </w:r>
-      <w:proofErr w:type="spellStart"/>
-      <w:r>
-        <w:rPr>
-          <w:rFonts w:ascii="SutonnyOMJ" w:hAnsi="SutonnyOMJ" w:cs="SutonnyOMJ"/>
-          <w:sz w:val="24"/>
-          <w:szCs w:val="24"/>
-        </w:rPr>
-        <w:t>গ্রহণের</w:t>
-      </w:r>
-      <w:proofErr w:type="spellEnd"/>
-      <w:r>
-        <w:rPr>
-          <w:rFonts w:ascii="SutonnyOMJ" w:hAnsi="SutonnyOMJ" w:cs="SutonnyOMJ"/>
-          <w:sz w:val="24"/>
-          <w:szCs w:val="24"/>
-        </w:rPr>
-        <w:t xml:space="preserve"> </w:t>
-      </w:r>
-      <w:proofErr w:type="spellStart"/>
-      <w:r>
-        <w:rPr>
-          <w:rFonts w:ascii="SutonnyOMJ" w:hAnsi="SutonnyOMJ" w:cs="SutonnyOMJ"/>
-          <w:sz w:val="24"/>
-          <w:szCs w:val="24"/>
-        </w:rPr>
-        <w:t>জন্য</w:t>
-      </w:r>
-      <w:proofErr w:type="spellEnd"/>
-      <w:r>
-        <w:rPr>
-          <w:rFonts w:ascii="SutonnyOMJ" w:hAnsi="SutonnyOMJ" w:cs="SutonnyOMJ"/>
-          <w:sz w:val="24"/>
-          <w:szCs w:val="24"/>
+          <w:sz w:val="26"/>
+          <w:szCs w:val="26"/>
         </w:rPr>
         <w:t>।</w:t>
       </w:r>
@@ -2836,8 +3193,8 @@
         <w:jc w:val="both"/>
         <w:rPr>
           <w:rFonts w:ascii="SutonnyOMJ" w:hAnsi="SutonnyOMJ" w:cs="SutonnyOMJ"/>
-          <w:sz w:val="24"/>
-          <w:szCs w:val="24"/>
+          <w:sz w:val="26"/>
+          <w:szCs w:val="26"/>
         </w:rPr>
       </w:pPr>
     </w:p>

</xml_diff>